<commit_message>
Moved speed bar down.
</commit_message>
<xml_diff>
--- a/docs/Computing Project.docx
+++ b/docs/Computing Project.docx
@@ -633,6 +633,7 @@
                                     <w:dataBinding w:prefixMappings="xmlns:ns0='http://purl.org/dc/elements/1.1/' xmlns:ns1='http://schemas.openxmlformats.org/package/2006/metadata/core-properties' " w:xpath="/ns1:coreProperties[1]/ns0:title[1]" w:storeItemID="{6C3C8BC8-F283-45AE-878A-BAB7291924A1}"/>
                                     <w:text/>
                                   </w:sdtPr>
+                                  <w:sdtEndPr/>
                                   <w:sdtContent>
                                     <w:p>
                                       <w:pPr>
@@ -672,6 +673,7 @@
                                     <w:dataBinding w:prefixMappings="xmlns:ns0='http://purl.org/dc/elements/1.1/' xmlns:ns1='http://schemas.openxmlformats.org/package/2006/metadata/core-properties' " w:xpath="/ns1:coreProperties[1]/ns0:subject[1]" w:storeItemID="{6C3C8BC8-F283-45AE-878A-BAB7291924A1}"/>
                                     <w:text/>
                                   </w:sdtPr>
+                                  <w:sdtEndPr/>
                                   <w:sdtContent>
                                     <w:p>
                                       <w:pPr>
@@ -22668,8 +22670,6 @@
             </w:rPr>
             <w:t>SimulationEngine</w:t>
           </w:r>
-          <w:bookmarkStart w:id="30" w:name="_GoBack"/>
-          <w:bookmarkEnd w:id="30"/>
           <w:r>
             <w:rPr>
               <w:sz w:val="24"/>
@@ -25563,7 +25563,7 @@
               <w:sz w:val="24"/>
               <w:szCs w:val="24"/>
             </w:rPr>
-            <w:pPrChange w:id="31" w:author="Jacob Shirley" w:date="2015-02-25T12:20:00Z">
+            <w:pPrChange w:id="30" w:author="Jacob Shirley" w:date="2015-02-25T12:20:00Z">
               <w:pPr>
                 <w:spacing w:after="0"/>
                 <w:ind w:firstLine="576"/>
@@ -25912,24 +25912,24 @@
           <w:pPr>
             <w:pStyle w:val="Heading2"/>
           </w:pPr>
-          <w:bookmarkStart w:id="32" w:name="_Toc413235343"/>
+          <w:bookmarkStart w:id="31" w:name="_Toc413235343"/>
           <w:r>
             <w:t>Input</w:t>
           </w:r>
           <w:r>
             <w:t xml:space="preserve"> validations</w:t>
           </w:r>
-          <w:bookmarkEnd w:id="32"/>
-        </w:p>
-        <w:p>
-          <w:pPr>
-            <w:rPr>
-              <w:sz w:val="24"/>
-              <w:szCs w:val="24"/>
-              <w:lang w:eastAsia="en-GB"/>
-            </w:rPr>
-          </w:pPr>
-          <w:commentRangeStart w:id="33"/>
+          <w:bookmarkEnd w:id="31"/>
+        </w:p>
+        <w:p>
+          <w:pPr>
+            <w:rPr>
+              <w:sz w:val="24"/>
+              <w:szCs w:val="24"/>
+              <w:lang w:eastAsia="en-GB"/>
+            </w:rPr>
+          </w:pPr>
+          <w:commentRangeStart w:id="32"/>
           <w:r>
             <w:rPr>
               <w:sz w:val="24"/>
@@ -25938,12 +25938,12 @@
             </w:rPr>
             <w:t>All sliders are limited between values so there can never be an invalid input from these sliders.</w:t>
           </w:r>
-          <w:commentRangeEnd w:id="33"/>
+          <w:commentRangeEnd w:id="32"/>
           <w:r>
             <w:rPr>
               <w:rStyle w:val="CommentReference"/>
             </w:rPr>
-            <w:commentReference w:id="33"/>
+            <w:commentReference w:id="32"/>
           </w:r>
         </w:p>
         <w:tbl>
@@ -26466,21 +26466,21 @@
           <w:pPr>
             <w:pStyle w:val="Heading2"/>
           </w:pPr>
-          <w:bookmarkStart w:id="34" w:name="_Toc413235344"/>
+          <w:bookmarkStart w:id="33" w:name="_Toc413235344"/>
           <w:r>
             <w:t>File organisation and processing</w:t>
           </w:r>
+          <w:bookmarkEnd w:id="33"/>
+        </w:p>
+        <w:p>
+          <w:pPr>
+            <w:pStyle w:val="Heading2"/>
+          </w:pPr>
+          <w:bookmarkStart w:id="34" w:name="_Toc413235345"/>
+          <w:r>
+            <w:t>Storage media and format</w:t>
+          </w:r>
           <w:bookmarkEnd w:id="34"/>
-        </w:p>
-        <w:p>
-          <w:pPr>
-            <w:pStyle w:val="Heading2"/>
-          </w:pPr>
-          <w:bookmarkStart w:id="35" w:name="_Toc413235345"/>
-          <w:r>
-            <w:t>Storage media and format</w:t>
-          </w:r>
-          <w:bookmarkEnd w:id="35"/>
         </w:p>
         <w:p/>
         <w:p/>
@@ -26493,11 +26493,11 @@
           <w:pPr>
             <w:pStyle w:val="Heading2"/>
           </w:pPr>
-          <w:bookmarkStart w:id="36" w:name="_Toc413235346"/>
+          <w:bookmarkStart w:id="35" w:name="_Toc413235346"/>
           <w:r>
             <w:t>Algorithms</w:t>
           </w:r>
-          <w:bookmarkEnd w:id="36"/>
+          <w:bookmarkEnd w:id="35"/>
         </w:p>
         <w:p>
           <w:pPr>
@@ -29202,23 +29202,7 @@
               <w:szCs w:val="24"/>
               <w:lang w:eastAsia="en-GB"/>
             </w:rPr>
-            <w:t>HandleCollision(</w:t>
-          </w:r>
-          <w:r>
-            <w:rPr>
-              <w:sz w:val="24"/>
-              <w:szCs w:val="24"/>
-              <w:lang w:eastAsia="en-GB"/>
-            </w:rPr>
-            <w:t>collision</w:t>
-          </w:r>
-          <w:r>
-            <w:rPr>
-              <w:sz w:val="24"/>
-              <w:szCs w:val="24"/>
-              <w:lang w:eastAsia="en-GB"/>
-            </w:rPr>
-            <w:t>):</w:t>
+            <w:t>SeperateObjects(object1, object2, collision):</w:t>
           </w:r>
         </w:p>
         <w:p>
@@ -29247,6 +29231,7 @@
             <w:pStyle w:val="ListParagraph"/>
             <w:ind w:firstLine="360"/>
             <w:rPr>
+              <w:b/>
               <w:sz w:val="24"/>
               <w:szCs w:val="24"/>
               <w:lang w:eastAsia="en-GB"/>
@@ -29260,47 +29245,6 @@
               <w:lang w:eastAsia="en-GB"/>
             </w:rPr>
             <w:tab/>
-          </w:r>
-          <w:r>
-            <w:rPr>
-              <w:b/>
-              <w:sz w:val="24"/>
-              <w:szCs w:val="24"/>
-              <w:lang w:eastAsia="en-GB"/>
-            </w:rPr>
-            <w:t xml:space="preserve">STORE </w:t>
-          </w:r>
-          <w:r>
-            <w:rPr>
-              <w:sz w:val="24"/>
-              <w:szCs w:val="24"/>
-              <w:lang w:eastAsia="en-GB"/>
-            </w:rPr>
-            <w:t>S</w:t>
-          </w:r>
-          <w:r>
-            <w:rPr>
-              <w:sz w:val="24"/>
-              <w:szCs w:val="24"/>
-              <w:lang w:eastAsia="en-GB"/>
-            </w:rPr>
-            <w:t>plitVelocityObj1 = SplitVelocities(collision.object1, collision.object2)  //split velocities</w:t>
-          </w:r>
-          <w:r>
-            <w:rPr>
-              <w:sz w:val="24"/>
-              <w:szCs w:val="24"/>
-              <w:lang w:eastAsia="en-GB"/>
-            </w:rPr>
-            <w:t xml:space="preserve"> of object 1</w:t>
-          </w:r>
-          <w:r>
-            <w:rPr>
-              <w:sz w:val="24"/>
-              <w:szCs w:val="24"/>
-              <w:lang w:eastAsia="en-GB"/>
-            </w:rPr>
-            <w:t xml:space="preserve"> into perpendicular and parallel components</w:t>
           </w:r>
         </w:p>
         <w:p>
@@ -29308,6 +29252,165 @@
             <w:pStyle w:val="ListParagraph"/>
             <w:ind w:firstLine="360"/>
             <w:rPr>
+              <w:b/>
+              <w:sz w:val="24"/>
+              <w:szCs w:val="24"/>
+              <w:lang w:eastAsia="en-GB"/>
+            </w:rPr>
+          </w:pPr>
+          <w:r>
+            <w:rPr>
+              <w:b/>
+              <w:sz w:val="24"/>
+              <w:szCs w:val="24"/>
+              <w:lang w:eastAsia="en-GB"/>
+            </w:rPr>
+            <w:t>END</w:t>
+          </w:r>
+        </w:p>
+        <w:p>
+          <w:pPr>
+            <w:pStyle w:val="ListParagraph"/>
+            <w:ind w:firstLine="360"/>
+            <w:rPr>
+              <w:b/>
+              <w:sz w:val="24"/>
+              <w:szCs w:val="24"/>
+              <w:lang w:eastAsia="en-GB"/>
+            </w:rPr>
+          </w:pPr>
+        </w:p>
+        <w:p>
+          <w:pPr>
+            <w:pStyle w:val="ListParagraph"/>
+            <w:ind w:firstLine="360"/>
+            <w:rPr>
+              <w:sz w:val="24"/>
+              <w:szCs w:val="24"/>
+              <w:lang w:eastAsia="en-GB"/>
+            </w:rPr>
+          </w:pPr>
+          <w:r>
+            <w:rPr>
+              <w:b/>
+              <w:sz w:val="24"/>
+              <w:szCs w:val="24"/>
+              <w:lang w:eastAsia="en-GB"/>
+            </w:rPr>
+            <w:t xml:space="preserve">PROCEDURE </w:t>
+          </w:r>
+          <w:r>
+            <w:rPr>
+              <w:sz w:val="24"/>
+              <w:szCs w:val="24"/>
+              <w:lang w:eastAsia="en-GB"/>
+            </w:rPr>
+            <w:t>HandleCollision(</w:t>
+          </w:r>
+          <w:r>
+            <w:rPr>
+              <w:sz w:val="24"/>
+              <w:szCs w:val="24"/>
+              <w:lang w:eastAsia="en-GB"/>
+            </w:rPr>
+            <w:t>collision</w:t>
+          </w:r>
+          <w:r>
+            <w:rPr>
+              <w:sz w:val="24"/>
+              <w:szCs w:val="24"/>
+              <w:lang w:eastAsia="en-GB"/>
+            </w:rPr>
+            <w:t>):</w:t>
+          </w:r>
+        </w:p>
+        <w:p>
+          <w:pPr>
+            <w:pStyle w:val="ListParagraph"/>
+            <w:ind w:firstLine="360"/>
+            <w:rPr>
+              <w:b/>
+              <w:sz w:val="24"/>
+              <w:szCs w:val="24"/>
+              <w:lang w:eastAsia="en-GB"/>
+            </w:rPr>
+          </w:pPr>
+          <w:r>
+            <w:rPr>
+              <w:b/>
+              <w:sz w:val="24"/>
+              <w:szCs w:val="24"/>
+              <w:lang w:eastAsia="en-GB"/>
+            </w:rPr>
+            <w:t>BEGIN</w:t>
+          </w:r>
+        </w:p>
+        <w:p>
+          <w:pPr>
+            <w:pStyle w:val="ListParagraph"/>
+            <w:ind w:firstLine="360"/>
+            <w:rPr>
+              <w:sz w:val="24"/>
+              <w:szCs w:val="24"/>
+              <w:lang w:eastAsia="en-GB"/>
+            </w:rPr>
+          </w:pPr>
+          <w:r>
+            <w:rPr>
+              <w:b/>
+              <w:sz w:val="24"/>
+              <w:szCs w:val="24"/>
+              <w:lang w:eastAsia="en-GB"/>
+            </w:rPr>
+            <w:tab/>
+          </w:r>
+          <w:r>
+            <w:rPr>
+              <w:b/>
+              <w:sz w:val="24"/>
+              <w:szCs w:val="24"/>
+              <w:lang w:eastAsia="en-GB"/>
+            </w:rPr>
+            <w:t xml:space="preserve">STORE </w:t>
+          </w:r>
+          <w:r>
+            <w:rPr>
+              <w:sz w:val="24"/>
+              <w:szCs w:val="24"/>
+              <w:lang w:eastAsia="en-GB"/>
+            </w:rPr>
+            <w:t>S</w:t>
+          </w:r>
+          <w:r>
+            <w:rPr>
+              <w:sz w:val="24"/>
+              <w:szCs w:val="24"/>
+              <w:lang w:eastAsia="en-GB"/>
+            </w:rPr>
+            <w:t>plitVelocityObj1 = SplitVelocities(collision.object1, collision.object2)  //split velocities</w:t>
+          </w:r>
+          <w:r>
+            <w:rPr>
+              <w:sz w:val="24"/>
+              <w:szCs w:val="24"/>
+              <w:lang w:eastAsia="en-GB"/>
+            </w:rPr>
+            <w:t xml:space="preserve"> of object 1</w:t>
+          </w:r>
+          <w:r>
+            <w:rPr>
+              <w:sz w:val="24"/>
+              <w:szCs w:val="24"/>
+              <w:lang w:eastAsia="en-GB"/>
+            </w:rPr>
+            <w:t xml:space="preserve"> into perpendicular and parallel components</w:t>
+          </w:r>
+        </w:p>
+        <w:p>
+          <w:pPr>
+            <w:pStyle w:val="ListParagraph"/>
+            <w:ind w:firstLine="360"/>
+            <w:rPr>
               <w:sz w:val="24"/>
               <w:szCs w:val="24"/>
               <w:lang w:eastAsia="en-GB"/>
@@ -29419,7 +29522,7 @@
             </w:rPr>
             <w:t>, Object2</w:t>
           </w:r>
-          <w:ins w:id="37" w:author="Jacob Shirley" w:date="2015-02-25T12:19:00Z">
+          <w:ins w:id="36" w:author="Jacob Shirley" w:date="2015-02-25T12:19:00Z">
             <w:r>
               <w:rPr>
                 <w:sz w:val="24"/>
@@ -29481,7 +29584,7 @@
             </w:rPr>
             <w:t>, Object1</w:t>
           </w:r>
-          <w:ins w:id="38" w:author="Jacob Shirley" w:date="2015-02-25T12:19:00Z">
+          <w:ins w:id="37" w:author="Jacob Shirley" w:date="2015-02-25T12:19:00Z">
             <w:r>
               <w:rPr>
                 <w:sz w:val="24"/>
@@ -29814,7 +29917,6 @@
               <w:szCs w:val="24"/>
               <w:lang w:eastAsia="en-GB"/>
             </w:rPr>
-            <w:lastRenderedPageBreak/>
             <w:tab/>
             <w:t>STORE</w:t>
           </w:r>
@@ -30839,6 +30941,7 @@
               <w:szCs w:val="24"/>
               <w:lang w:eastAsia="en-GB"/>
             </w:rPr>
+            <w:lastRenderedPageBreak/>
             <w:t xml:space="preserve">PROCEDURE </w:t>
           </w:r>
           <w:r>
@@ -31057,7 +31160,6 @@
               <w:szCs w:val="24"/>
               <w:lang w:eastAsia="en-GB"/>
             </w:rPr>
-            <w:lastRenderedPageBreak/>
             <w:t>END FOR</w:t>
           </w:r>
         </w:p>
@@ -31116,7 +31218,7 @@
             </w:rPr>
             <w:t xml:space="preserve"> Collision</w:t>
           </w:r>
-          <w:del w:id="39" w:author="Jacob Shirley" w:date="2015-02-25T12:19:00Z">
+          <w:del w:id="38" w:author="Jacob Shirley" w:date="2015-02-25T12:19:00Z">
             <w:r>
               <w:rPr>
                 <w:sz w:val="24"/>
@@ -31971,12 +32073,12 @@
           <w:pPr>
             <w:pStyle w:val="Heading2"/>
           </w:pPr>
-          <w:bookmarkStart w:id="40" w:name="_Toc413235347"/>
+          <w:bookmarkStart w:id="39" w:name="_Toc413235347"/>
           <w:r>
             <w:lastRenderedPageBreak/>
             <w:t>User Interface Design</w:t>
           </w:r>
-          <w:bookmarkEnd w:id="40"/>
+          <w:bookmarkEnd w:id="39"/>
         </w:p>
         <w:p>
           <w:r>
@@ -32439,10 +32541,92 @@
           <w:pPr>
             <w:pStyle w:val="Heading2"/>
           </w:pPr>
-          <w:bookmarkStart w:id="41" w:name="_Toc413235348"/>
+          <w:bookmarkStart w:id="40" w:name="_Toc413235348"/>
           <w:r>
             <w:t>Security and Integrity of Data</w:t>
           </w:r>
+          <w:bookmarkEnd w:id="40"/>
+        </w:p>
+        <w:p>
+          <w:pPr>
+            <w:rPr>
+              <w:sz w:val="24"/>
+              <w:szCs w:val="24"/>
+            </w:rPr>
+          </w:pPr>
+          <w:r>
+            <w:rPr>
+              <w:sz w:val="24"/>
+              <w:szCs w:val="24"/>
+              <w:lang w:eastAsia="en-GB"/>
+            </w:rPr>
+            <w:t xml:space="preserve">There is no </w:t>
+          </w:r>
+          <w:r>
+            <w:rPr>
+              <w:sz w:val="24"/>
+              <w:szCs w:val="24"/>
+              <w:lang w:eastAsia="en-GB"/>
+            </w:rPr>
+            <w:t>data stored by</w:t>
+          </w:r>
+          <w:r>
+            <w:rPr>
+              <w:sz w:val="24"/>
+              <w:szCs w:val="24"/>
+              <w:lang w:eastAsia="en-GB"/>
+            </w:rPr>
+            <w:t xml:space="preserve"> </w:t>
+          </w:r>
+          <w:r>
+            <w:rPr>
+              <w:sz w:val="24"/>
+              <w:szCs w:val="24"/>
+              <w:lang w:eastAsia="en-GB"/>
+            </w:rPr>
+            <w:t>this</w:t>
+          </w:r>
+          <w:r>
+            <w:rPr>
+              <w:sz w:val="24"/>
+              <w:szCs w:val="24"/>
+              <w:lang w:eastAsia="en-GB"/>
+            </w:rPr>
+            <w:t xml:space="preserve"> system</w:t>
+          </w:r>
+          <w:r>
+            <w:rPr>
+              <w:sz w:val="24"/>
+              <w:szCs w:val="24"/>
+              <w:lang w:eastAsia="en-GB"/>
+            </w:rPr>
+            <w:t xml:space="preserve">. This means that </w:t>
+          </w:r>
+          <w:r>
+            <w:rPr>
+              <w:sz w:val="24"/>
+              <w:szCs w:val="24"/>
+              <w:lang w:eastAsia="en-GB"/>
+            </w:rPr>
+            <w:t>no data has to be kept securely</w:t>
+          </w:r>
+          <w:r>
+            <w:rPr>
+              <w:sz w:val="24"/>
+              <w:szCs w:val="24"/>
+              <w:lang w:eastAsia="en-GB"/>
+            </w:rPr>
+            <w:t>.</w:t>
+          </w:r>
+        </w:p>
+        <w:p>
+          <w:pPr>
+            <w:pStyle w:val="Heading2"/>
+          </w:pPr>
+          <w:bookmarkStart w:id="41" w:name="_Toc413235349"/>
+          <w:r>
+            <w:t>System Security</w:t>
+          </w:r>
           <w:bookmarkEnd w:id="41"/>
         </w:p>
         <w:p>
@@ -32458,149 +32642,67 @@
               <w:szCs w:val="24"/>
               <w:lang w:eastAsia="en-GB"/>
             </w:rPr>
-            <w:t xml:space="preserve">There is no </w:t>
-          </w:r>
-          <w:r>
-            <w:rPr>
-              <w:sz w:val="24"/>
-              <w:szCs w:val="24"/>
-              <w:lang w:eastAsia="en-GB"/>
-            </w:rPr>
-            <w:t>data stored by</w:t>
-          </w:r>
-          <w:r>
-            <w:rPr>
-              <w:sz w:val="24"/>
-              <w:szCs w:val="24"/>
-              <w:lang w:eastAsia="en-GB"/>
-            </w:rPr>
-            <w:t xml:space="preserve"> </w:t>
-          </w:r>
-          <w:r>
-            <w:rPr>
-              <w:sz w:val="24"/>
-              <w:szCs w:val="24"/>
-              <w:lang w:eastAsia="en-GB"/>
-            </w:rPr>
-            <w:t>this</w:t>
-          </w:r>
-          <w:r>
-            <w:rPr>
-              <w:sz w:val="24"/>
-              <w:szCs w:val="24"/>
-              <w:lang w:eastAsia="en-GB"/>
-            </w:rPr>
-            <w:t xml:space="preserve"> system</w:t>
-          </w:r>
-          <w:r>
-            <w:rPr>
-              <w:sz w:val="24"/>
-              <w:szCs w:val="24"/>
-              <w:lang w:eastAsia="en-GB"/>
-            </w:rPr>
-            <w:t xml:space="preserve">. This means that </w:t>
-          </w:r>
-          <w:r>
-            <w:rPr>
-              <w:sz w:val="24"/>
-              <w:szCs w:val="24"/>
-              <w:lang w:eastAsia="en-GB"/>
-            </w:rPr>
-            <w:t>no data has to be kept securely</w:t>
-          </w:r>
-          <w:r>
-            <w:rPr>
-              <w:sz w:val="24"/>
-              <w:szCs w:val="24"/>
-              <w:lang w:eastAsia="en-GB"/>
-            </w:rPr>
-            <w:t>.</w:t>
+            <w:t>The security of the system will be determ</w:t>
+          </w:r>
+          <w:r>
+            <w:rPr>
+              <w:sz w:val="24"/>
+              <w:szCs w:val="24"/>
+              <w:lang w:eastAsia="en-GB"/>
+            </w:rPr>
+            <w:t>ined by the place it is hosted.</w:t>
+          </w:r>
+          <w:r>
+            <w:rPr>
+              <w:sz w:val="24"/>
+              <w:szCs w:val="24"/>
+              <w:lang w:eastAsia="en-GB"/>
+            </w:rPr>
+            <w:t xml:space="preserve"> I will use paid hosting, costing roughly £5 a month.</w:t>
           </w:r>
         </w:p>
         <w:p>
           <w:pPr>
             <w:pStyle w:val="Heading2"/>
           </w:pPr>
-          <w:bookmarkStart w:id="42" w:name="_Toc413235349"/>
-          <w:r>
-            <w:t>System Security</w:t>
+          <w:bookmarkStart w:id="42" w:name="_Toc413235350"/>
+          <w:bookmarkStart w:id="43" w:name="_Toc413235351"/>
+          <w:r>
+            <w:t xml:space="preserve">Test </w:t>
+          </w:r>
+          <w:r>
+            <w:t>Strategy</w:t>
           </w:r>
           <w:bookmarkEnd w:id="42"/>
-        </w:p>
-        <w:p>
-          <w:pPr>
-            <w:rPr>
-              <w:sz w:val="24"/>
-              <w:szCs w:val="24"/>
-            </w:rPr>
-          </w:pPr>
-          <w:r>
-            <w:rPr>
-              <w:sz w:val="24"/>
-              <w:szCs w:val="24"/>
-              <w:lang w:eastAsia="en-GB"/>
-            </w:rPr>
-            <w:t>The security of the system will be determ</w:t>
-          </w:r>
-          <w:r>
-            <w:rPr>
-              <w:sz w:val="24"/>
-              <w:szCs w:val="24"/>
-              <w:lang w:eastAsia="en-GB"/>
-            </w:rPr>
-            <w:t>ined by the place it is hosted.</w:t>
-          </w:r>
-          <w:r>
-            <w:rPr>
-              <w:sz w:val="24"/>
-              <w:szCs w:val="24"/>
-              <w:lang w:eastAsia="en-GB"/>
-            </w:rPr>
-            <w:t xml:space="preserve"> I will use paid hosting, costing roughly £5 a month.</w:t>
-          </w:r>
+          <w:r>
+            <w:br w:type="page"/>
+          </w:r>
+        </w:p>
+        <w:p>
+          <w:pPr>
+            <w:rPr>
+              <w:lang w:eastAsia="en-GB"/>
+            </w:rPr>
+          </w:pPr>
+        </w:p>
+        <w:p>
+          <w:pPr>
+            <w:pStyle w:val="Heading1"/>
+          </w:pPr>
+          <w:r>
+            <w:t>System Testing</w:t>
+          </w:r>
+          <w:bookmarkEnd w:id="43"/>
         </w:p>
         <w:p>
           <w:pPr>
             <w:pStyle w:val="Heading2"/>
           </w:pPr>
-          <w:bookmarkStart w:id="43" w:name="_Toc413235350"/>
-          <w:bookmarkStart w:id="44" w:name="_Toc413235351"/>
-          <w:r>
-            <w:t xml:space="preserve">Test </w:t>
-          </w:r>
-          <w:r>
-            <w:t>Strategy</w:t>
-          </w:r>
-          <w:bookmarkEnd w:id="43"/>
-          <w:r>
-            <w:br w:type="page"/>
-          </w:r>
-        </w:p>
-        <w:p>
-          <w:pPr>
-            <w:rPr>
-              <w:lang w:eastAsia="en-GB"/>
-            </w:rPr>
-          </w:pPr>
-        </w:p>
-        <w:p>
-          <w:pPr>
-            <w:pStyle w:val="Heading1"/>
-          </w:pPr>
-          <w:r>
-            <w:t>System Testing</w:t>
+          <w:bookmarkStart w:id="44" w:name="_Toc413235352"/>
+          <w:r>
+            <w:t>Test Plan – Typical Data</w:t>
           </w:r>
           <w:bookmarkEnd w:id="44"/>
-        </w:p>
-        <w:p>
-          <w:pPr>
-            <w:pStyle w:val="Heading2"/>
-          </w:pPr>
-          <w:bookmarkStart w:id="45" w:name="_Toc413235352"/>
-          <w:r>
-            <w:t>Test Plan – Typical Data</w:t>
-          </w:r>
-          <w:bookmarkEnd w:id="45"/>
         </w:p>
         <w:p>
           <w:pPr>
@@ -33684,12 +33786,12 @@
           <w:pPr>
             <w:pStyle w:val="Heading2"/>
           </w:pPr>
-          <w:bookmarkStart w:id="46" w:name="_Toc413235353"/>
+          <w:bookmarkStart w:id="45" w:name="_Toc413235353"/>
           <w:r>
             <w:lastRenderedPageBreak/>
             <w:t>Test Plan – Erroneous Data</w:t>
           </w:r>
-          <w:bookmarkEnd w:id="46"/>
+          <w:bookmarkEnd w:id="45"/>
         </w:p>
         <w:p>
           <w:pPr>
@@ -34075,7 +34177,31 @@
                     <w:szCs w:val="24"/>
                     <w:lang w:eastAsia="en-GB"/>
                   </w:rPr>
-                  <w:t>Using the system on a Nexus 5</w:t>
+                  <w:t xml:space="preserve">Using the system on a </w:t>
+                </w:r>
+                <w:r>
+                  <w:rPr>
+                    <w:sz w:val="24"/>
+                    <w:szCs w:val="24"/>
+                    <w:lang w:eastAsia="en-GB"/>
+                  </w:rPr>
+                  <w:t>mobile (</w:t>
+                </w:r>
+                <w:r>
+                  <w:rPr>
+                    <w:sz w:val="24"/>
+                    <w:szCs w:val="24"/>
+                    <w:lang w:eastAsia="en-GB"/>
+                  </w:rPr>
+                  <w:t>Nexus 5</w:t>
+                </w:r>
+                <w:r>
+                  <w:rPr>
+                    <w:sz w:val="24"/>
+                    <w:szCs w:val="24"/>
+                    <w:lang w:eastAsia="en-GB"/>
+                  </w:rPr>
+                  <w:t>)</w:t>
                 </w:r>
               </w:p>
             </w:tc>
@@ -34097,7 +34223,15 @@
                     <w:szCs w:val="24"/>
                     <w:lang w:eastAsia="en-GB"/>
                   </w:rPr>
-                  <w:t xml:space="preserve">The Google Chrome web browser includes multiple mobile emulators, including Nexus 5, </w:t>
+                  <w:t>The Google Chrome web browser includes multiple mobil</w:t>
+                </w:r>
+                <w:r>
+                  <w:rPr>
+                    <w:sz w:val="24"/>
+                    <w:szCs w:val="24"/>
+                    <w:lang w:eastAsia="en-GB"/>
+                  </w:rPr>
+                  <w:t>e emulators, including Nexus 5.</w:t>
                 </w:r>
               </w:p>
             </w:tc>
@@ -34149,11 +34283,11 @@
           <w:pPr>
             <w:pStyle w:val="Heading2"/>
           </w:pPr>
-          <w:bookmarkStart w:id="47" w:name="_Toc413235354"/>
+          <w:bookmarkStart w:id="46" w:name="_Toc413235354"/>
           <w:r>
             <w:t>Test Plan – Boundary Data</w:t>
           </w:r>
-          <w:bookmarkEnd w:id="47"/>
+          <w:bookmarkEnd w:id="46"/>
         </w:p>
         <w:p>
           <w:pPr>
@@ -35148,19 +35282,29 @@
           <w:pPr>
             <w:pStyle w:val="Heading1"/>
           </w:pPr>
-          <w:bookmarkStart w:id="48" w:name="_Toc413235356"/>
+          <w:bookmarkStart w:id="47" w:name="_Toc413235356"/>
           <w:r>
             <w:t>System Maintenance</w:t>
           </w:r>
+          <w:bookmarkEnd w:id="47"/>
+        </w:p>
+        <w:p>
+          <w:pPr>
+            <w:pStyle w:val="Heading2"/>
+          </w:pPr>
+          <w:bookmarkStart w:id="48" w:name="_Toc413235357"/>
+          <w:r>
+            <w:t>System Overview</w:t>
+          </w:r>
           <w:bookmarkEnd w:id="48"/>
         </w:p>
         <w:p>
           <w:pPr>
             <w:pStyle w:val="Heading2"/>
           </w:pPr>
-          <w:bookmarkStart w:id="49" w:name="_Toc413235357"/>
-          <w:r>
-            <w:t>System Overview</w:t>
+          <w:bookmarkStart w:id="49" w:name="_Toc413235358"/>
+          <w:r>
+            <w:t>Algorithms</w:t>
           </w:r>
           <w:bookmarkEnd w:id="49"/>
         </w:p>
@@ -35168,9 +35312,9 @@
           <w:pPr>
             <w:pStyle w:val="Heading2"/>
           </w:pPr>
-          <w:bookmarkStart w:id="50" w:name="_Toc413235358"/>
-          <w:r>
-            <w:t>Algorithms</w:t>
+          <w:bookmarkStart w:id="50" w:name="_Toc413235359"/>
+          <w:r>
+            <w:t>Procedure and variable lists</w:t>
           </w:r>
           <w:bookmarkEnd w:id="50"/>
         </w:p>
@@ -35178,9 +35322,9 @@
           <w:pPr>
             <w:pStyle w:val="Heading2"/>
           </w:pPr>
-          <w:bookmarkStart w:id="51" w:name="_Toc413235359"/>
-          <w:r>
-            <w:t>Procedure and variable lists</w:t>
+          <w:bookmarkStart w:id="51" w:name="_Toc413235360"/>
+          <w:r>
+            <w:t>Annotated listings / screens</w:t>
           </w:r>
           <w:bookmarkEnd w:id="51"/>
         </w:p>
@@ -35188,9 +35332,9 @@
           <w:pPr>
             <w:pStyle w:val="Heading2"/>
           </w:pPr>
-          <w:bookmarkStart w:id="52" w:name="_Toc413235360"/>
-          <w:r>
-            <w:t>Annotated listings / screens</w:t>
+          <w:bookmarkStart w:id="52" w:name="_Toc413235361"/>
+          <w:r>
+            <w:t>Database Definitions</w:t>
           </w:r>
           <w:bookmarkEnd w:id="52"/>
         </w:p>
@@ -35198,68 +35342,58 @@
           <w:pPr>
             <w:pStyle w:val="Heading2"/>
           </w:pPr>
-          <w:bookmarkStart w:id="53" w:name="_Toc413235361"/>
-          <w:r>
-            <w:t>Database Definitions</w:t>
+          <w:bookmarkStart w:id="53" w:name="_Toc413235362"/>
+          <w:r>
+            <w:t>Forms / screens</w:t>
           </w:r>
           <w:bookmarkEnd w:id="53"/>
         </w:p>
         <w:p>
           <w:pPr>
+            <w:rPr>
+              <w:lang w:eastAsia="en-GB"/>
+            </w:rPr>
+          </w:pPr>
+        </w:p>
+        <w:p>
+          <w:pPr>
+            <w:rPr>
+              <w:lang w:eastAsia="en-GB"/>
+            </w:rPr>
+          </w:pPr>
+          <w:r>
+            <w:rPr>
+              <w:lang w:eastAsia="en-GB"/>
+            </w:rPr>
+            <w:br w:type="page"/>
+          </w:r>
+        </w:p>
+        <w:p>
+          <w:pPr>
+            <w:rPr>
+              <w:lang w:eastAsia="en-GB"/>
+            </w:rPr>
+          </w:pPr>
+        </w:p>
+        <w:p>
+          <w:pPr>
+            <w:pStyle w:val="Heading1"/>
+          </w:pPr>
+          <w:bookmarkStart w:id="54" w:name="_Toc413235363"/>
+          <w:r>
+            <w:t>User Manual</w:t>
+          </w:r>
+          <w:bookmarkEnd w:id="54"/>
+        </w:p>
+        <w:p>
+          <w:pPr>
             <w:pStyle w:val="Heading2"/>
           </w:pPr>
-          <w:bookmarkStart w:id="54" w:name="_Toc413235362"/>
-          <w:r>
-            <w:t>Forms / screens</w:t>
-          </w:r>
-          <w:bookmarkEnd w:id="54"/>
-        </w:p>
-        <w:p>
-          <w:pPr>
-            <w:rPr>
-              <w:lang w:eastAsia="en-GB"/>
-            </w:rPr>
-          </w:pPr>
-        </w:p>
-        <w:p>
-          <w:pPr>
-            <w:rPr>
-              <w:lang w:eastAsia="en-GB"/>
-            </w:rPr>
-          </w:pPr>
-          <w:r>
-            <w:rPr>
-              <w:lang w:eastAsia="en-GB"/>
-            </w:rPr>
-            <w:br w:type="page"/>
-          </w:r>
-        </w:p>
-        <w:p>
-          <w:pPr>
-            <w:rPr>
-              <w:lang w:eastAsia="en-GB"/>
-            </w:rPr>
-          </w:pPr>
-        </w:p>
-        <w:p>
-          <w:pPr>
-            <w:pStyle w:val="Heading1"/>
-          </w:pPr>
-          <w:bookmarkStart w:id="55" w:name="_Toc413235363"/>
-          <w:r>
-            <w:t>User Manual</w:t>
+          <w:bookmarkStart w:id="55" w:name="_Toc413235364"/>
+          <w:r>
+            <w:t>Contents page</w:t>
           </w:r>
           <w:bookmarkEnd w:id="55"/>
-        </w:p>
-        <w:p>
-          <w:pPr>
-            <w:pStyle w:val="Heading2"/>
-          </w:pPr>
-          <w:bookmarkStart w:id="56" w:name="_Toc413235364"/>
-          <w:r>
-            <w:t>Contents page</w:t>
-          </w:r>
-          <w:bookmarkEnd w:id="56"/>
         </w:p>
         <w:p>
           <w:pPr>
@@ -35448,23 +35582,10 @@
             </w:p>
             <w:p>
               <w:pPr>
-                <w:pStyle w:val="TOC3"/>
-                <w:ind w:left="446"/>
-              </w:pPr>
-              <w:r>
-                <w:t xml:space="preserve">Zooming </w:t>
-              </w:r>
-              <w:r>
-                <w:ptab w:relativeTo="margin" w:alignment="right" w:leader="dot"/>
-              </w:r>
-              <w:r>
-                <w:t>6</w:t>
-              </w:r>
-            </w:p>
-            <w:p>
-              <w:pPr>
                 <w:pStyle w:val="TOC2"/>
               </w:pPr>
+              <w:bookmarkStart w:id="56" w:name="_GoBack"/>
+              <w:bookmarkEnd w:id="56"/>
               <w:r>
                 <w:t>Managing particles</w:t>
               </w:r>
@@ -39291,7 +39412,7 @@
       </w:r>
     </w:p>
   </w:comment>
-  <w:comment w:id="33" w:author="A Aggarwal" w:date="2015-02-24T20:57:00Z" w:initials="AA">
+  <w:comment w:id="32" w:author="A Aggarwal" w:date="2015-02-24T20:57:00Z" w:initials="AA">
     <w:p>
       <w:pPr>
         <w:pStyle w:val="CommentText"/>
@@ -42994,7 +43115,7 @@
 </file>
 
 <file path=customXml/itemProps1.xml><?xml version="1.0" encoding="utf-8"?>
-<ds:datastoreItem xmlns:ds="http://schemas.openxmlformats.org/officeDocument/2006/customXml" ds:itemID="{2F09656E-2007-416E-A9A4-A12000D56E99}">
+<ds:datastoreItem xmlns:ds="http://schemas.openxmlformats.org/officeDocument/2006/customXml" ds:itemID="{22426793-2DC6-4CE1-8F73-F4BF56FA6DE6}">
   <ds:schemaRefs>
     <ds:schemaRef ds:uri="http://schemas.openxmlformats.org/officeDocument/2006/bibliography"/>
   </ds:schemaRefs>

</xml_diff>

<commit_message>
Changed some more stuff and fixed a major bug.
</commit_message>
<xml_diff>
--- a/docs/Computing Project.docx
+++ b/docs/Computing Project.docx
@@ -779,6 +779,7 @@
                               <w:dataBinding w:prefixMappings="xmlns:ns0='http://purl.org/dc/elements/1.1/' xmlns:ns1='http://schemas.openxmlformats.org/package/2006/metadata/core-properties' " w:xpath="/ns1:coreProperties[1]/ns0:title[1]" w:storeItemID="{6C3C8BC8-F283-45AE-878A-BAB7291924A1}"/>
                               <w:text/>
                             </w:sdtPr>
+                            <w:sdtEndPr/>
                             <w:sdtContent>
                               <w:p>
                                 <w:pPr>
@@ -818,6 +819,7 @@
                               <w:dataBinding w:prefixMappings="xmlns:ns0='http://purl.org/dc/elements/1.1/' xmlns:ns1='http://schemas.openxmlformats.org/package/2006/metadata/core-properties' " w:xpath="/ns1:coreProperties[1]/ns0:subject[1]" w:storeItemID="{6C3C8BC8-F283-45AE-878A-BAB7291924A1}"/>
                               <w:text/>
                             </w:sdtPr>
+                            <w:sdtEndPr/>
                             <w:sdtContent>
                               <w:p>
                                 <w:pPr>
@@ -11480,6 +11482,34 @@
               <w:lang w:eastAsia="en-GB"/>
             </w:rPr>
           </w:pPr>
+          <w:r>
+            <w:rPr>
+              <w:b/>
+              <w:sz w:val="24"/>
+              <w:szCs w:val="24"/>
+              <w:lang w:eastAsia="en-GB"/>
+            </w:rPr>
+            <w:t xml:space="preserve">Particle </w:t>
+          </w:r>
+          <w:r>
+            <w:rPr>
+              <w:sz w:val="24"/>
+              <w:szCs w:val="24"/>
+              <w:lang w:eastAsia="en-GB"/>
+            </w:rPr>
+            <w:t>– An object in the system that visually represents the concepts of elastic or inelastic collisions.</w:t>
+          </w:r>
+          <w:bookmarkStart w:id="16" w:name="_GoBack"/>
+          <w:bookmarkEnd w:id="16"/>
+        </w:p>
+        <w:p>
+          <w:pPr>
+            <w:rPr>
+              <w:sz w:val="24"/>
+              <w:szCs w:val="24"/>
+              <w:lang w:eastAsia="en-GB"/>
+            </w:rPr>
+          </w:pPr>
         </w:p>
         <w:p>
           <w:pPr>
@@ -11497,11 +11527,11 @@
               <w:top w:val="single" w:sz="24" w:space="1" w:color="D4EAF3" w:themeColor="accent1" w:themeTint="33"/>
             </w:pBdr>
           </w:pPr>
-          <w:bookmarkStart w:id="16" w:name="_Toc413235334"/>
+          <w:bookmarkStart w:id="17" w:name="_Toc413235334"/>
           <w:r>
             <w:t>OO Model</w:t>
           </w:r>
-          <w:bookmarkEnd w:id="16"/>
+          <w:bookmarkEnd w:id="17"/>
         </w:p>
         <w:p>
           <w:pPr>
@@ -12296,10 +12326,7 @@
                                   <w:jc w:val="center"/>
                                 </w:pPr>
                                 <w:r>
-                                  <w:t xml:space="preserve">Class: </w:t>
-                                </w:r>
-                                <w:r>
-                                  <w:t>Particle</w:t>
+                                  <w:t>Class: Particle</w:t>
                                 </w:r>
                               </w:p>
                             </w:txbxContent>
@@ -12327,10 +12354,7 @@
                             <w:jc w:val="center"/>
                           </w:pPr>
                           <w:r>
-                            <w:t xml:space="preserve">Class: </w:t>
-                          </w:r>
-                          <w:r>
-                            <w:t>Particle</w:t>
+                            <w:t>Class: Particle</w:t>
                           </w:r>
                         </w:p>
                       </w:txbxContent>
@@ -12418,10 +12442,7 @@
                                   <w:jc w:val="center"/>
                                 </w:pPr>
                                 <w:r>
-                                  <w:t xml:space="preserve">Class: </w:t>
-                                </w:r>
-                                <w:r>
-                                  <w:t>Engine</w:t>
+                                  <w:t>Class: Engine</w:t>
                                 </w:r>
                               </w:p>
                             </w:txbxContent>
@@ -12449,10 +12470,7 @@
                             <w:jc w:val="center"/>
                           </w:pPr>
                           <w:r>
-                            <w:t xml:space="preserve">Class: </w:t>
-                          </w:r>
-                          <w:r>
-                            <w:t>Engine</w:t>
+                            <w:t>Class: Engine</w:t>
                           </w:r>
                         </w:p>
                       </w:txbxContent>
@@ -12479,7 +12497,6 @@
               <w:szCs w:val="24"/>
               <w:lang w:eastAsia="en-GB"/>
             </w:rPr>
-            <w:lastRenderedPageBreak/>
             <mc:AlternateContent>
               <mc:Choice Requires="wps">
                 <w:drawing>
@@ -12709,24 +12726,24 @@
           <w:pPr>
             <w:pStyle w:val="Heading2"/>
           </w:pPr>
-          <w:bookmarkStart w:id="17" w:name="_Toc413235335"/>
+          <w:bookmarkStart w:id="18" w:name="_Toc413235335"/>
           <w:r>
             <w:t xml:space="preserve">Project </w:t>
           </w:r>
-          <w:commentRangeStart w:id="18"/>
+          <w:commentRangeStart w:id="19"/>
           <w:r>
             <w:t>Objectives</w:t>
           </w:r>
-          <w:commentRangeEnd w:id="18"/>
+          <w:commentRangeEnd w:id="19"/>
           <w:r>
             <w:rPr>
               <w:rStyle w:val="CommentReference"/>
               <w:rFonts w:eastAsiaTheme="minorEastAsia"/>
               <w:caps/>
             </w:rPr>
-            <w:commentReference w:id="18"/>
-          </w:r>
-          <w:bookmarkEnd w:id="17"/>
+            <w:commentReference w:id="19"/>
+          </w:r>
+          <w:bookmarkEnd w:id="18"/>
         </w:p>
         <w:p>
           <w:pPr>
@@ -13372,11 +13389,11 @@
           <w:pPr>
             <w:pStyle w:val="Heading2"/>
           </w:pPr>
-          <w:bookmarkStart w:id="19" w:name="_Toc413235336"/>
+          <w:bookmarkStart w:id="20" w:name="_Toc413235336"/>
           <w:r>
             <w:t>Appraisal of potential solutions</w:t>
           </w:r>
-          <w:bookmarkEnd w:id="19"/>
+          <w:bookmarkEnd w:id="20"/>
         </w:p>
         <w:p>
           <w:pPr>
@@ -13399,6 +13416,7 @@
               <w:sz w:val="28"/>
               <w:szCs w:val="28"/>
             </w:rPr>
+            <w:lastRenderedPageBreak/>
             <w:t>Online software:</w:t>
           </w:r>
         </w:p>
@@ -13418,7 +13436,6 @@
               <w:szCs w:val="24"/>
               <w:lang w:eastAsia="en-GB"/>
             </w:rPr>
-            <w:lastRenderedPageBreak/>
             <w:t xml:space="preserve">There is a software application which can help explain the concept of elastic collisions and </w:t>
           </w:r>
           <w:r>
@@ -13986,7 +14003,7 @@
               <w:szCs w:val="28"/>
             </w:rPr>
           </w:pPr>
-          <w:commentRangeStart w:id="20"/>
+          <w:commentRangeStart w:id="21"/>
           <w:r>
             <w:rPr>
               <w:b/>
@@ -14035,12 +14052,12 @@
             </w:rPr>
             <w:t>:</w:t>
           </w:r>
-          <w:commentRangeEnd w:id="20"/>
+          <w:commentRangeEnd w:id="21"/>
           <w:r>
             <w:rPr>
               <w:rStyle w:val="CommentReference"/>
             </w:rPr>
-            <w:commentReference w:id="20"/>
+            <w:commentReference w:id="21"/>
           </w:r>
         </w:p>
         <w:p>
@@ -14073,7 +14090,15 @@
               <w:sz w:val="24"/>
               <w:szCs w:val="24"/>
             </w:rPr>
-            <w:t xml:space="preserve"> They would both be used to manage the UI and JavaScript would control everything that has to be updated in real time such as the physics collisions involved. </w:t>
+            <w:t xml:space="preserve"> They would both be used to manage the UI and JavaScript would control everything that has to be </w:t>
+          </w:r>
+          <w:r>
+            <w:rPr>
+              <w:sz w:val="24"/>
+              <w:szCs w:val="24"/>
+            </w:rPr>
+            <w:lastRenderedPageBreak/>
+            <w:t xml:space="preserve">updated in real time such as the physics collisions involved. </w:t>
           </w:r>
           <w:r>
             <w:rPr>
@@ -14087,15 +14112,7 @@
               <w:sz w:val="24"/>
               <w:szCs w:val="24"/>
             </w:rPr>
-            <w:t xml:space="preserve">hat it can be run on all of </w:t>
-          </w:r>
-          <w:r>
-            <w:rPr>
-              <w:sz w:val="24"/>
-              <w:szCs w:val="24"/>
-            </w:rPr>
-            <w:lastRenderedPageBreak/>
-            <w:t>the most common web browsers</w:t>
+            <w:t>hat it can be run on all of the most common web browsers</w:t>
           </w:r>
           <w:r>
             <w:rPr>
@@ -14150,7 +14167,7 @@
             </w:rPr>
             <w:t>The user will be able to do everything listed in “</w:t>
           </w:r>
-          <w:commentRangeStart w:id="21"/>
+          <w:commentRangeStart w:id="22"/>
           <w:r>
             <w:rPr>
               <w:sz w:val="24"/>
@@ -14158,12 +14175,12 @@
             </w:rPr>
             <w:t>Project Objectives</w:t>
           </w:r>
-          <w:commentRangeEnd w:id="21"/>
+          <w:commentRangeEnd w:id="22"/>
           <w:r>
             <w:rPr>
               <w:rStyle w:val="CommentReference"/>
             </w:rPr>
-            <w:commentReference w:id="21"/>
+            <w:commentReference w:id="22"/>
           </w:r>
           <w:r>
             <w:rPr>
@@ -14191,7 +14208,7 @@
               <w:szCs w:val="28"/>
             </w:rPr>
           </w:pPr>
-          <w:commentRangeStart w:id="22"/>
+          <w:commentRangeStart w:id="23"/>
           <w:r>
             <w:rPr>
               <w:b/>
@@ -14208,12 +14225,12 @@
             </w:rPr>
             <w:t>ftware (desktop):</w:t>
           </w:r>
-          <w:commentRangeEnd w:id="22"/>
+          <w:commentRangeEnd w:id="23"/>
           <w:r>
             <w:rPr>
               <w:rStyle w:val="CommentReference"/>
             </w:rPr>
-            <w:commentReference w:id="22"/>
+            <w:commentReference w:id="23"/>
           </w:r>
         </w:p>
         <w:p>
@@ -14317,11 +14334,11 @@
           <w:pPr>
             <w:pStyle w:val="Heading2"/>
           </w:pPr>
-          <w:bookmarkStart w:id="23" w:name="_Toc413235337"/>
+          <w:bookmarkStart w:id="24" w:name="_Toc413235337"/>
           <w:r>
             <w:t>Justification of chosen solution</w:t>
           </w:r>
-          <w:bookmarkEnd w:id="23"/>
+          <w:bookmarkEnd w:id="24"/>
         </w:p>
         <w:p>
           <w:pPr>
@@ -14556,7 +14573,7 @@
               <w:sz w:val="24"/>
               <w:szCs w:val="24"/>
             </w:rPr>
-            <w:t xml:space="preserve">My main reason for not electing to go with the standard software solution is the high price due to it containing many other physics solutions that would not be used as part of the current teaching of the course. It could also only be used at the college as the license only applies to the premises of the buyer. This means that the students could not access the simulations from home and the teacher could therefore not set it as homework. Furthermore, as with any download, it can </w:t>
+            <w:t xml:space="preserve">My main reason for not electing to go with the standard software solution is the high price due to it containing many other physics solutions that would not be used as part of the current teaching of the course. It could also only be used at the college as the license only applies to the premises of the buyer. This means that </w:t>
           </w:r>
           <w:r>
             <w:rPr>
@@ -14564,7 +14581,7 @@
               <w:szCs w:val="24"/>
             </w:rPr>
             <w:lastRenderedPageBreak/>
-            <w:t>require a considerable time to download and run. With the web-based bespoke system this would not be a problem as it runs through a web browser.</w:t>
+            <w:t>the students could not access the simulations from home and the teacher could therefore not set it as homework. Furthermore, as with any download, it can require a considerable time to download and run. With the web-based bespoke system this would not be a problem as it runs through a web browser.</w:t>
           </w:r>
         </w:p>
         <w:p>
@@ -14616,7 +14633,7 @@
             </w:sectPr>
           </w:pPr>
         </w:p>
-        <w:bookmarkStart w:id="24" w:name="_Toc413235338"/>
+        <w:bookmarkStart w:id="25" w:name="_Toc413235338"/>
         <w:p>
           <w:pPr>
             <w:pStyle w:val="Heading1"/>
@@ -15335,17 +15352,17 @@
           <w:r>
             <w:t>Design</w:t>
           </w:r>
-          <w:bookmarkEnd w:id="24"/>
+          <w:bookmarkEnd w:id="25"/>
         </w:p>
         <w:p>
           <w:pPr>
             <w:pStyle w:val="Heading2"/>
           </w:pPr>
-          <w:bookmarkStart w:id="25" w:name="_Toc413235339"/>
+          <w:bookmarkStart w:id="26" w:name="_Toc413235339"/>
           <w:r>
             <w:t>Overall System Design</w:t>
           </w:r>
-          <w:bookmarkEnd w:id="25"/>
+          <w:bookmarkEnd w:id="26"/>
         </w:p>
         <w:p/>
         <w:tbl>
@@ -15693,7 +15710,7 @@
                   </w:rPr>
                   <w:t xml:space="preserve">No data is stored in this </w:t>
                 </w:r>
-                <w:commentRangeStart w:id="26"/>
+                <w:commentRangeStart w:id="27"/>
                 <w:r>
                   <w:rPr>
                     <w:sz w:val="24"/>
@@ -15702,12 +15719,12 @@
                   </w:rPr>
                   <w:t>system</w:t>
                 </w:r>
-                <w:commentRangeEnd w:id="26"/>
+                <w:commentRangeEnd w:id="27"/>
                 <w:r>
                   <w:rPr>
                     <w:rStyle w:val="CommentReference"/>
                   </w:rPr>
-                  <w:commentReference w:id="26"/>
+                  <w:commentReference w:id="27"/>
                 </w:r>
               </w:p>
             </w:tc>
@@ -15726,11 +15743,11 @@
               <w:bottom w:val="single" w:sz="24" w:space="2" w:color="D4EAF3" w:themeColor="accent1" w:themeTint="33"/>
             </w:pBdr>
           </w:pPr>
-          <w:bookmarkStart w:id="27" w:name="_Toc413235340"/>
+          <w:bookmarkStart w:id="28" w:name="_Toc413235340"/>
           <w:r>
             <w:t>Modular Structure</w:t>
           </w:r>
-          <w:bookmarkEnd w:id="27"/>
+          <w:bookmarkEnd w:id="28"/>
         </w:p>
         <w:p>
           <w:pPr>
@@ -19533,14 +19550,14 @@
           <w:pPr>
             <w:pStyle w:val="Heading2"/>
           </w:pPr>
-          <w:bookmarkStart w:id="28" w:name="_Toc413235341"/>
+          <w:bookmarkStart w:id="29" w:name="_Toc413235341"/>
           <w:r>
             <w:t>OO</w:t>
           </w:r>
           <w:r>
             <w:t xml:space="preserve"> Model</w:t>
           </w:r>
-          <w:bookmarkEnd w:id="28"/>
+          <w:bookmarkEnd w:id="29"/>
         </w:p>
         <w:p>
           <w:r>
@@ -21610,11 +21627,11 @@
           <w:pPr>
             <w:pStyle w:val="Heading2"/>
           </w:pPr>
-          <w:bookmarkStart w:id="29" w:name="_Toc413235342"/>
+          <w:bookmarkStart w:id="30" w:name="_Toc413235342"/>
           <w:r>
             <w:t>Class Structures</w:t>
           </w:r>
-          <w:bookmarkEnd w:id="29"/>
+          <w:bookmarkEnd w:id="30"/>
         </w:p>
         <w:p>
           <w:pPr>
@@ -25563,7 +25580,7 @@
               <w:sz w:val="24"/>
               <w:szCs w:val="24"/>
             </w:rPr>
-            <w:pPrChange w:id="30" w:author="Jacob Shirley" w:date="2015-02-25T12:20:00Z">
+            <w:pPrChange w:id="31" w:author="Jacob Shirley" w:date="2015-02-25T12:20:00Z">
               <w:pPr>
                 <w:spacing w:after="0"/>
                 <w:ind w:firstLine="576"/>
@@ -25912,24 +25929,24 @@
           <w:pPr>
             <w:pStyle w:val="Heading2"/>
           </w:pPr>
-          <w:bookmarkStart w:id="31" w:name="_Toc413235343"/>
+          <w:bookmarkStart w:id="32" w:name="_Toc413235343"/>
           <w:r>
             <w:t>Input</w:t>
           </w:r>
           <w:r>
             <w:t xml:space="preserve"> validations</w:t>
           </w:r>
-          <w:bookmarkEnd w:id="31"/>
-        </w:p>
-        <w:p>
-          <w:pPr>
-            <w:rPr>
-              <w:sz w:val="24"/>
-              <w:szCs w:val="24"/>
-              <w:lang w:eastAsia="en-GB"/>
-            </w:rPr>
-          </w:pPr>
-          <w:commentRangeStart w:id="32"/>
+          <w:bookmarkEnd w:id="32"/>
+        </w:p>
+        <w:p>
+          <w:pPr>
+            <w:rPr>
+              <w:sz w:val="24"/>
+              <w:szCs w:val="24"/>
+              <w:lang w:eastAsia="en-GB"/>
+            </w:rPr>
+          </w:pPr>
+          <w:commentRangeStart w:id="33"/>
           <w:r>
             <w:rPr>
               <w:sz w:val="24"/>
@@ -25938,12 +25955,12 @@
             </w:rPr>
             <w:t>All sliders are limited between values so there can never be an invalid input from these sliders.</w:t>
           </w:r>
-          <w:commentRangeEnd w:id="32"/>
+          <w:commentRangeEnd w:id="33"/>
           <w:r>
             <w:rPr>
               <w:rStyle w:val="CommentReference"/>
             </w:rPr>
-            <w:commentReference w:id="32"/>
+            <w:commentReference w:id="33"/>
           </w:r>
         </w:p>
         <w:tbl>
@@ -26466,21 +26483,21 @@
           <w:pPr>
             <w:pStyle w:val="Heading2"/>
           </w:pPr>
-          <w:bookmarkStart w:id="33" w:name="_Toc413235344"/>
+          <w:bookmarkStart w:id="34" w:name="_Toc413235344"/>
           <w:r>
             <w:t>File organisation and processing</w:t>
           </w:r>
-          <w:bookmarkEnd w:id="33"/>
+          <w:bookmarkEnd w:id="34"/>
         </w:p>
         <w:p>
           <w:pPr>
             <w:pStyle w:val="Heading2"/>
           </w:pPr>
-          <w:bookmarkStart w:id="34" w:name="_Toc413235345"/>
+          <w:bookmarkStart w:id="35" w:name="_Toc413235345"/>
           <w:r>
             <w:t>Storage media and format</w:t>
           </w:r>
-          <w:bookmarkEnd w:id="34"/>
+          <w:bookmarkEnd w:id="35"/>
         </w:p>
         <w:p/>
         <w:p/>
@@ -26493,11 +26510,11 @@
           <w:pPr>
             <w:pStyle w:val="Heading2"/>
           </w:pPr>
-          <w:bookmarkStart w:id="35" w:name="_Toc413235346"/>
+          <w:bookmarkStart w:id="36" w:name="_Toc413235346"/>
           <w:r>
             <w:t>Algorithms</w:t>
           </w:r>
-          <w:bookmarkEnd w:id="35"/>
+          <w:bookmarkEnd w:id="36"/>
         </w:p>
         <w:p>
           <w:pPr>
@@ -29522,7 +29539,7 @@
             </w:rPr>
             <w:t>, Object2</w:t>
           </w:r>
-          <w:ins w:id="36" w:author="Jacob Shirley" w:date="2015-02-25T12:19:00Z">
+          <w:ins w:id="37" w:author="Jacob Shirley" w:date="2015-02-25T12:19:00Z">
             <w:r>
               <w:rPr>
                 <w:sz w:val="24"/>
@@ -29584,7 +29601,7 @@
             </w:rPr>
             <w:t>, Object1</w:t>
           </w:r>
-          <w:ins w:id="37" w:author="Jacob Shirley" w:date="2015-02-25T12:19:00Z">
+          <w:ins w:id="38" w:author="Jacob Shirley" w:date="2015-02-25T12:19:00Z">
             <w:r>
               <w:rPr>
                 <w:sz w:val="24"/>
@@ -31218,7 +31235,7 @@
             </w:rPr>
             <w:t xml:space="preserve"> Collision</w:t>
           </w:r>
-          <w:del w:id="38" w:author="Jacob Shirley" w:date="2015-02-25T12:19:00Z">
+          <w:del w:id="39" w:author="Jacob Shirley" w:date="2015-02-25T12:19:00Z">
             <w:r>
               <w:rPr>
                 <w:sz w:val="24"/>
@@ -32073,12 +32090,12 @@
           <w:pPr>
             <w:pStyle w:val="Heading2"/>
           </w:pPr>
-          <w:bookmarkStart w:id="39" w:name="_Toc413235347"/>
+          <w:bookmarkStart w:id="40" w:name="_Toc413235347"/>
           <w:r>
             <w:lastRenderedPageBreak/>
             <w:t>User Interface Design</w:t>
           </w:r>
-          <w:bookmarkEnd w:id="39"/>
+          <w:bookmarkEnd w:id="40"/>
         </w:p>
         <w:p>
           <w:r>
@@ -32541,11 +32558,11 @@
           <w:pPr>
             <w:pStyle w:val="Heading2"/>
           </w:pPr>
-          <w:bookmarkStart w:id="40" w:name="_Toc413235348"/>
+          <w:bookmarkStart w:id="41" w:name="_Toc413235348"/>
           <w:r>
             <w:t>Security and Integrity of Data</w:t>
           </w:r>
-          <w:bookmarkEnd w:id="40"/>
+          <w:bookmarkEnd w:id="41"/>
         </w:p>
         <w:p>
           <w:pPr>
@@ -32623,11 +32640,11 @@
           <w:pPr>
             <w:pStyle w:val="Heading2"/>
           </w:pPr>
-          <w:bookmarkStart w:id="41" w:name="_Toc413235349"/>
+          <w:bookmarkStart w:id="42" w:name="_Toc413235349"/>
           <w:r>
             <w:t>System Security</w:t>
           </w:r>
-          <w:bookmarkEnd w:id="41"/>
+          <w:bookmarkEnd w:id="42"/>
         </w:p>
         <w:p>
           <w:pPr>
@@ -32665,15 +32682,15 @@
           <w:pPr>
             <w:pStyle w:val="Heading2"/>
           </w:pPr>
-          <w:bookmarkStart w:id="42" w:name="_Toc413235350"/>
-          <w:bookmarkStart w:id="43" w:name="_Toc413235351"/>
+          <w:bookmarkStart w:id="43" w:name="_Toc413235350"/>
+          <w:bookmarkStart w:id="44" w:name="_Toc413235351"/>
           <w:r>
             <w:t xml:space="preserve">Test </w:t>
           </w:r>
           <w:r>
             <w:t>Strategy</w:t>
           </w:r>
-          <w:bookmarkEnd w:id="42"/>
+          <w:bookmarkEnd w:id="43"/>
           <w:r>
             <w:br w:type="page"/>
           </w:r>
@@ -32692,17 +32709,17 @@
           <w:r>
             <w:t>System Testing</w:t>
           </w:r>
-          <w:bookmarkEnd w:id="43"/>
+          <w:bookmarkEnd w:id="44"/>
         </w:p>
         <w:p>
           <w:pPr>
             <w:pStyle w:val="Heading2"/>
           </w:pPr>
-          <w:bookmarkStart w:id="44" w:name="_Toc413235352"/>
+          <w:bookmarkStart w:id="45" w:name="_Toc413235352"/>
           <w:r>
             <w:t>Test Plan – Typical Data</w:t>
           </w:r>
-          <w:bookmarkEnd w:id="44"/>
+          <w:bookmarkEnd w:id="45"/>
         </w:p>
         <w:p>
           <w:pPr>
@@ -33786,12 +33803,12 @@
           <w:pPr>
             <w:pStyle w:val="Heading2"/>
           </w:pPr>
-          <w:bookmarkStart w:id="45" w:name="_Toc413235353"/>
+          <w:bookmarkStart w:id="46" w:name="_Toc413235353"/>
           <w:r>
             <w:lastRenderedPageBreak/>
             <w:t>Test Plan – Erroneous Data</w:t>
           </w:r>
-          <w:bookmarkEnd w:id="45"/>
+          <w:bookmarkEnd w:id="46"/>
         </w:p>
         <w:p>
           <w:pPr>
@@ -34283,11 +34300,11 @@
           <w:pPr>
             <w:pStyle w:val="Heading2"/>
           </w:pPr>
-          <w:bookmarkStart w:id="46" w:name="_Toc413235354"/>
+          <w:bookmarkStart w:id="47" w:name="_Toc413235354"/>
           <w:r>
             <w:t>Test Plan – Boundary Data</w:t>
           </w:r>
-          <w:bookmarkEnd w:id="46"/>
+          <w:bookmarkEnd w:id="47"/>
         </w:p>
         <w:p>
           <w:pPr>
@@ -35282,71 +35299,71 @@
           <w:pPr>
             <w:pStyle w:val="Heading1"/>
           </w:pPr>
-          <w:bookmarkStart w:id="47" w:name="_Toc413235356"/>
+          <w:bookmarkStart w:id="48" w:name="_Toc413235356"/>
           <w:r>
             <w:t>System Maintenance</w:t>
           </w:r>
-          <w:bookmarkEnd w:id="47"/>
+          <w:bookmarkEnd w:id="48"/>
         </w:p>
         <w:p>
           <w:pPr>
             <w:pStyle w:val="Heading2"/>
           </w:pPr>
-          <w:bookmarkStart w:id="48" w:name="_Toc413235357"/>
+          <w:bookmarkStart w:id="49" w:name="_Toc413235357"/>
           <w:r>
             <w:t>System Overview</w:t>
           </w:r>
-          <w:bookmarkEnd w:id="48"/>
+          <w:bookmarkEnd w:id="49"/>
         </w:p>
         <w:p>
           <w:pPr>
             <w:pStyle w:val="Heading2"/>
           </w:pPr>
-          <w:bookmarkStart w:id="49" w:name="_Toc413235358"/>
+          <w:bookmarkStart w:id="50" w:name="_Toc413235358"/>
           <w:r>
             <w:t>Algorithms</w:t>
           </w:r>
-          <w:bookmarkEnd w:id="49"/>
+          <w:bookmarkEnd w:id="50"/>
         </w:p>
         <w:p>
           <w:pPr>
             <w:pStyle w:val="Heading2"/>
           </w:pPr>
-          <w:bookmarkStart w:id="50" w:name="_Toc413235359"/>
+          <w:bookmarkStart w:id="51" w:name="_Toc413235359"/>
           <w:r>
             <w:t>Procedure and variable lists</w:t>
           </w:r>
-          <w:bookmarkEnd w:id="50"/>
+          <w:bookmarkEnd w:id="51"/>
         </w:p>
         <w:p>
           <w:pPr>
             <w:pStyle w:val="Heading2"/>
           </w:pPr>
-          <w:bookmarkStart w:id="51" w:name="_Toc413235360"/>
+          <w:bookmarkStart w:id="52" w:name="_Toc413235360"/>
           <w:r>
             <w:t>Annotated listings / screens</w:t>
           </w:r>
-          <w:bookmarkEnd w:id="51"/>
+          <w:bookmarkEnd w:id="52"/>
         </w:p>
         <w:p>
           <w:pPr>
             <w:pStyle w:val="Heading2"/>
           </w:pPr>
-          <w:bookmarkStart w:id="52" w:name="_Toc413235361"/>
+          <w:bookmarkStart w:id="53" w:name="_Toc413235361"/>
           <w:r>
             <w:t>Database Definitions</w:t>
           </w:r>
-          <w:bookmarkEnd w:id="52"/>
+          <w:bookmarkEnd w:id="53"/>
         </w:p>
         <w:p>
           <w:pPr>
             <w:pStyle w:val="Heading2"/>
           </w:pPr>
-          <w:bookmarkStart w:id="53" w:name="_Toc413235362"/>
+          <w:bookmarkStart w:id="54" w:name="_Toc413235362"/>
           <w:r>
             <w:t>Forms / screens</w:t>
           </w:r>
-          <w:bookmarkEnd w:id="53"/>
+          <w:bookmarkEnd w:id="54"/>
         </w:p>
         <w:p>
           <w:pPr>
@@ -35379,21 +35396,21 @@
           <w:pPr>
             <w:pStyle w:val="Heading1"/>
           </w:pPr>
-          <w:bookmarkStart w:id="54" w:name="_Toc413235363"/>
+          <w:bookmarkStart w:id="55" w:name="_Toc413235363"/>
           <w:r>
             <w:t>User Manual</w:t>
           </w:r>
-          <w:bookmarkEnd w:id="54"/>
+          <w:bookmarkEnd w:id="55"/>
         </w:p>
         <w:p>
           <w:pPr>
             <w:pStyle w:val="Heading2"/>
           </w:pPr>
-          <w:bookmarkStart w:id="55" w:name="_Toc413235364"/>
+          <w:bookmarkStart w:id="56" w:name="_Toc413235364"/>
           <w:r>
             <w:t>Contents page</w:t>
           </w:r>
-          <w:bookmarkEnd w:id="55"/>
+          <w:bookmarkEnd w:id="56"/>
         </w:p>
         <w:p>
           <w:pPr>
@@ -35568,6 +35585,21 @@
                 <w:ind w:left="446"/>
               </w:pPr>
               <w:r>
+                <w:t xml:space="preserve">Getting simulation data, e.g., the directions of the particles </w:t>
+              </w:r>
+              <w:r>
+                <w:ptab w:relativeTo="margin" w:alignment="right" w:leader="dot"/>
+              </w:r>
+              <w:r>
+                <w:t>6</w:t>
+              </w:r>
+            </w:p>
+            <w:p>
+              <w:pPr>
+                <w:pStyle w:val="TOC3"/>
+                <w:ind w:left="446"/>
+              </w:pPr>
+              <w:r>
                 <w:t>Simulation speed</w:t>
               </w:r>
               <w:r>
@@ -35584,8 +35616,6 @@
               <w:pPr>
                 <w:pStyle w:val="TOC2"/>
               </w:pPr>
-              <w:bookmarkStart w:id="56" w:name="_GoBack"/>
-              <w:bookmarkEnd w:id="56"/>
               <w:r>
                 <w:t>Managing particles</w:t>
               </w:r>
@@ -35627,6 +35657,21 @@
               </w:r>
               <w:r>
                 <w:t xml:space="preserve">particles </w:t>
+              </w:r>
+              <w:r>
+                <w:ptab w:relativeTo="margin" w:alignment="right" w:leader="dot"/>
+              </w:r>
+              <w:r>
+                <w:t>6</w:t>
+              </w:r>
+            </w:p>
+            <w:p>
+              <w:pPr>
+                <w:pStyle w:val="TOC3"/>
+                <w:ind w:left="446"/>
+              </w:pPr>
+              <w:r>
+                <w:t xml:space="preserve">Copying particles </w:t>
               </w:r>
               <w:r>
                 <w:ptab w:relativeTo="margin" w:alignment="right" w:leader="dot"/>
@@ -35744,52 +35789,6 @@
             </w:p>
             <w:p>
               <w:pPr>
-                <w:pStyle w:val="TOC2"/>
-              </w:pPr>
-              <w:r>
-                <w:t>Simulation information</w:t>
-              </w:r>
-              <w:r>
-                <w:ptab w:relativeTo="margin" w:alignment="right" w:leader="dot"/>
-              </w:r>
-              <w:r>
-                <w:t>5</w:t>
-              </w:r>
-            </w:p>
-            <w:p>
-              <w:pPr>
-                <w:pStyle w:val="TOC3"/>
-                <w:ind w:left="446"/>
-              </w:pPr>
-              <w:r>
-                <w:t>Getting simulation data</w:t>
-              </w:r>
-              <w:r>
-                <w:ptab w:relativeTo="margin" w:alignment="right" w:leader="dot"/>
-              </w:r>
-              <w:r>
-                <w:t>6</w:t>
-              </w:r>
-            </w:p>
-            <w:p>
-              <w:pPr>
-                <w:pStyle w:val="TOC3"/>
-              </w:pPr>
-              <w:r>
-                <w:t>Getting particle</w:t>
-              </w:r>
-              <w:r>
-                <w:t xml:space="preserve"> information</w:t>
-              </w:r>
-              <w:r>
-                <w:ptab w:relativeTo="margin" w:alignment="right" w:leader="dot"/>
-              </w:r>
-              <w:r>
-                <w:t>6</w:t>
-              </w:r>
-            </w:p>
-            <w:p>
-              <w:pPr>
                 <w:pStyle w:val="TOC1"/>
               </w:pPr>
               <w:r>
@@ -35824,42 +35823,50 @@
           </w:pPr>
           <w:bookmarkStart w:id="57" w:name="_Toc413235365"/>
           <w:r>
+            <w:t>Introduction</w:t>
+          </w:r>
+          <w:bookmarkEnd w:id="57"/>
+        </w:p>
+        <w:p>
+          <w:pPr>
+            <w:rPr>
+              <w:sz w:val="24"/>
+              <w:szCs w:val="24"/>
+              <w:lang w:eastAsia="en-GB"/>
+            </w:rPr>
+          </w:pPr>
+          <w:r>
+            <w:rPr>
+              <w:sz w:val="24"/>
+              <w:szCs w:val="24"/>
+              <w:lang w:eastAsia="en-GB"/>
+            </w:rPr>
+            <w:t xml:space="preserve">This system is </w:t>
+          </w:r>
+          <w:r>
+            <w:rPr>
+              <w:sz w:val="24"/>
+              <w:szCs w:val="24"/>
+              <w:lang w:eastAsia="en-GB"/>
+            </w:rPr>
+            <w:t xml:space="preserve">a simulation </w:t>
+          </w:r>
+          <w:r>
+            <w:rPr>
+              <w:sz w:val="24"/>
+              <w:szCs w:val="24"/>
+              <w:lang w:eastAsia="en-GB"/>
+            </w:rPr>
+            <w:t xml:space="preserve">designed to make learning the concepts of various types of collisions and energy conservation in physics much more interactive. Through </w:t>
+          </w:r>
+          <w:r>
+            <w:rPr>
+              <w:sz w:val="24"/>
+              <w:szCs w:val="24"/>
+              <w:lang w:eastAsia="en-GB"/>
+            </w:rPr>
             <w:lastRenderedPageBreak/>
-            <w:t>Introduction</w:t>
-          </w:r>
-          <w:bookmarkEnd w:id="57"/>
-        </w:p>
-        <w:p>
-          <w:pPr>
-            <w:rPr>
-              <w:sz w:val="24"/>
-              <w:szCs w:val="24"/>
-              <w:lang w:eastAsia="en-GB"/>
-            </w:rPr>
-          </w:pPr>
-          <w:r>
-            <w:rPr>
-              <w:sz w:val="24"/>
-              <w:szCs w:val="24"/>
-              <w:lang w:eastAsia="en-GB"/>
-            </w:rPr>
-            <w:t xml:space="preserve">This system is </w:t>
-          </w:r>
-          <w:r>
-            <w:rPr>
-              <w:sz w:val="24"/>
-              <w:szCs w:val="24"/>
-              <w:lang w:eastAsia="en-GB"/>
-            </w:rPr>
-            <w:t xml:space="preserve">a simulation </w:t>
-          </w:r>
-          <w:r>
-            <w:rPr>
-              <w:sz w:val="24"/>
-              <w:szCs w:val="24"/>
-              <w:lang w:eastAsia="en-GB"/>
-            </w:rPr>
-            <w:t xml:space="preserve">designed to make learning the concepts of various types of collisions and energy conservation in physics much more interactive. Through the application of an easy to use interface and a </w:t>
+            <w:t xml:space="preserve">the application of an easy to use interface and a </w:t>
           </w:r>
           <w:r>
             <w:rPr>
@@ -36350,6 +36357,7 @@
         </w:p>
         <w:p>
           <w:pPr>
+            <w:pStyle w:val="ListParagraph"/>
             <w:ind w:left="360"/>
             <w:rPr>
               <w:sz w:val="24"/>
@@ -36368,99 +36376,85 @@
         </w:p>
         <w:p>
           <w:pPr>
-            <w:rPr>
-              <w:sz w:val="24"/>
-              <w:szCs w:val="24"/>
-              <w:lang w:eastAsia="en-GB"/>
-            </w:rPr>
-          </w:pPr>
-        </w:p>
-        <w:p>
-          <w:pPr>
-            <w:pStyle w:val="TOC3"/>
-            <w:ind w:left="446"/>
-          </w:pPr>
-          <w:r>
-            <w:t>Run/pause/step forward the simulation</w:t>
-          </w:r>
-          <w:r>
-            <w:ptab w:relativeTo="margin" w:alignment="right" w:leader="dot"/>
-          </w:r>
-          <w:r>
-            <w:t>6</w:t>
-          </w:r>
-        </w:p>
-        <w:p>
-          <w:pPr>
-            <w:pStyle w:val="TOC3"/>
-            <w:ind w:left="446"/>
-          </w:pPr>
-          <w:r>
-            <w:t xml:space="preserve">Saving/loading state </w:t>
-          </w:r>
-          <w:r>
-            <w:ptab w:relativeTo="margin" w:alignment="right" w:leader="dot"/>
-          </w:r>
-          <w:r>
-            <w:t>6</w:t>
-          </w:r>
-        </w:p>
-        <w:p>
-          <w:pPr>
-            <w:pStyle w:val="TOC3"/>
-            <w:ind w:left="446"/>
-          </w:pPr>
-          <w:r>
-            <w:t xml:space="preserve">Resetting the simulation </w:t>
-          </w:r>
-          <w:r>
-            <w:ptab w:relativeTo="margin" w:alignment="right" w:leader="dot"/>
-          </w:r>
-          <w:r>
-            <w:t>6</w:t>
-          </w:r>
-        </w:p>
-        <w:p>
-          <w:pPr>
-            <w:pStyle w:val="TOC3"/>
-            <w:ind w:left="446"/>
-          </w:pPr>
-          <w:r>
-            <w:t xml:space="preserve">Simulation speed </w:t>
-          </w:r>
-          <w:r>
-            <w:ptab w:relativeTo="margin" w:alignment="right" w:leader="dot"/>
-          </w:r>
-          <w:r>
-            <w:t>6</w:t>
-          </w:r>
-        </w:p>
-        <w:p>
-          <w:pPr>
-            <w:pStyle w:val="TOC3"/>
-            <w:ind w:left="446"/>
-          </w:pPr>
-          <w:r>
-            <w:t xml:space="preserve">Zooming </w:t>
-          </w:r>
-          <w:r>
-            <w:ptab w:relativeTo="margin" w:alignment="right" w:leader="dot"/>
-          </w:r>
-          <w:r>
-            <w:t>6</w:t>
-          </w:r>
-        </w:p>
-        <w:p>
-          <w:pPr>
-            <w:rPr>
-              <w:sz w:val="24"/>
-              <w:szCs w:val="24"/>
-              <w:lang w:eastAsia="en-GB"/>
-            </w:rPr>
-          </w:pPr>
-        </w:p>
-        <w:p>
-          <w:pPr>
+            <w:pStyle w:val="ListParagraph"/>
+            <w:ind w:left="360"/>
+            <w:rPr>
+              <w:sz w:val="24"/>
+              <w:szCs w:val="24"/>
+              <w:lang w:eastAsia="en-GB"/>
+            </w:rPr>
+          </w:pPr>
+        </w:p>
+        <w:p>
+          <w:pPr>
+            <w:pStyle w:val="ListParagraph"/>
+            <w:ind w:left="360"/>
+            <w:rPr>
+              <w:sz w:val="24"/>
+              <w:szCs w:val="24"/>
+              <w:lang w:eastAsia="en-GB"/>
+            </w:rPr>
+          </w:pPr>
+          <w:r>
+            <w:rPr>
+              <w:noProof/>
+              <w:sz w:val="24"/>
+              <w:szCs w:val="24"/>
+              <w:lang w:eastAsia="en-GB"/>
+            </w:rPr>
+            <w:drawing>
+              <wp:inline distT="0" distB="0" distL="0" distR="0" wp14:anchorId="1722BDBA" wp14:editId="2CB21CF1">
+                <wp:extent cx="1981200" cy="1600200"/>
+                <wp:effectExtent l="0" t="0" r="0" b="0"/>
+                <wp:docPr id="25" name="Picture 25"/>
+                <wp:cNvGraphicFramePr>
+                  <a:graphicFrameLocks xmlns:a="http://schemas.openxmlformats.org/drawingml/2006/main" noChangeAspect="1"/>
+                </wp:cNvGraphicFramePr>
+                <a:graphic xmlns:a="http://schemas.openxmlformats.org/drawingml/2006/main">
+                  <a:graphicData uri="http://schemas.openxmlformats.org/drawingml/2006/picture">
+                    <pic:pic xmlns:pic="http://schemas.openxmlformats.org/drawingml/2006/picture">
+                      <pic:nvPicPr>
+                        <pic:cNvPr id="0" name="Picture 3"/>
+                        <pic:cNvPicPr>
+                          <a:picLocks noChangeAspect="1" noChangeArrowheads="1"/>
+                        </pic:cNvPicPr>
+                      </pic:nvPicPr>
+                      <pic:blipFill>
+                        <a:blip r:embed="rId17">
+                          <a:extLst>
+                            <a:ext uri="{28A0092B-C50C-407E-A947-70E740481C1C}">
+                              <a14:useLocalDpi xmlns:a14="http://schemas.microsoft.com/office/drawing/2010/main" val="0"/>
+                            </a:ext>
+                          </a:extLst>
+                        </a:blip>
+                        <a:srcRect/>
+                        <a:stretch>
+                          <a:fillRect/>
+                        </a:stretch>
+                      </pic:blipFill>
+                      <pic:spPr bwMode="auto">
+                        <a:xfrm>
+                          <a:off x="0" y="0"/>
+                          <a:ext cx="1981200" cy="1600200"/>
+                        </a:xfrm>
+                        <a:prstGeom prst="rect">
+                          <a:avLst/>
+                        </a:prstGeom>
+                        <a:noFill/>
+                        <a:ln>
+                          <a:noFill/>
+                        </a:ln>
+                      </pic:spPr>
+                    </pic:pic>
+                  </a:graphicData>
+                </a:graphic>
+              </wp:inline>
+            </w:drawing>
+          </w:r>
+        </w:p>
+        <w:p>
+          <w:pPr>
+            <w:pStyle w:val="ListParagraph"/>
             <w:ind w:left="360"/>
             <w:rPr>
               <w:sz w:val="24"/>
@@ -36473,223 +36467,319 @@
           <w:pPr>
             <w:pStyle w:val="ListParagraph"/>
             <w:numPr>
-              <w:ilvl w:val="0"/>
-              <w:numId w:val="17"/>
+              <w:ilvl w:val="1"/>
+              <w:numId w:val="16"/>
             </w:numPr>
-            <w:rPr>
-              <w:sz w:val="24"/>
-              <w:szCs w:val="24"/>
-              <w:lang w:eastAsia="en-GB"/>
-            </w:rPr>
-          </w:pPr>
-          <w:r>
-            <w:rPr>
-              <w:sz w:val="24"/>
-              <w:szCs w:val="24"/>
-              <w:lang w:eastAsia="en-GB"/>
-            </w:rPr>
-            <w:t>RUN – Runs the simulation when it has been stopped</w:t>
-          </w:r>
+            <w:spacing w:before="240" w:line="360" w:lineRule="auto"/>
+            <w:rPr>
+              <w:sz w:val="24"/>
+              <w:szCs w:val="24"/>
+              <w:lang w:eastAsia="en-GB"/>
+            </w:rPr>
+          </w:pPr>
+          <w:r>
+            <w:rPr>
+              <w:sz w:val="24"/>
+              <w:szCs w:val="24"/>
+              <w:lang w:eastAsia="en-GB"/>
+            </w:rPr>
+            <w:t>Run/pause/step forward the simulation</w:t>
+          </w:r>
+        </w:p>
+        <w:p>
+          <w:pPr>
+            <w:pStyle w:val="ListParagraph"/>
+            <w:spacing w:before="240" w:line="360" w:lineRule="auto"/>
+            <w:ind w:left="792"/>
+            <w:rPr>
+              <w:sz w:val="24"/>
+              <w:szCs w:val="24"/>
+              <w:lang w:eastAsia="en-GB"/>
+            </w:rPr>
+          </w:pPr>
+        </w:p>
+        <w:p>
+          <w:pPr>
+            <w:pStyle w:val="ListParagraph"/>
+            <w:spacing w:before="240" w:line="360" w:lineRule="auto"/>
+            <w:ind w:left="792"/>
+            <w:rPr>
+              <w:sz w:val="24"/>
+              <w:szCs w:val="24"/>
+              <w:lang w:eastAsia="en-GB"/>
+            </w:rPr>
+          </w:pPr>
+          <w:r>
+            <w:rPr>
+              <w:sz w:val="24"/>
+              <w:szCs w:val="24"/>
+              <w:lang w:eastAsia="en-GB"/>
+            </w:rPr>
+            <w:t>To pause the simulation, click PAUSE.</w:t>
+          </w:r>
+        </w:p>
+        <w:p>
+          <w:pPr>
+            <w:pStyle w:val="ListParagraph"/>
+            <w:spacing w:before="240" w:line="360" w:lineRule="auto"/>
+            <w:ind w:left="792"/>
+            <w:rPr>
+              <w:sz w:val="24"/>
+              <w:szCs w:val="24"/>
+              <w:lang w:eastAsia="en-GB"/>
+            </w:rPr>
+          </w:pPr>
+          <w:r>
+            <w:rPr>
+              <w:sz w:val="24"/>
+              <w:szCs w:val="24"/>
+              <w:lang w:eastAsia="en-GB"/>
+            </w:rPr>
+            <w:t>To resume the simulation, click RUN (the pause button will change to RUN).</w:t>
+          </w:r>
+        </w:p>
+        <w:p>
+          <w:pPr>
+            <w:pStyle w:val="ListParagraph"/>
+            <w:spacing w:before="240" w:line="360" w:lineRule="auto"/>
+            <w:ind w:left="792"/>
+            <w:rPr>
+              <w:sz w:val="24"/>
+              <w:szCs w:val="24"/>
+              <w:lang w:eastAsia="en-GB"/>
+            </w:rPr>
+          </w:pPr>
+          <w:r>
+            <w:rPr>
+              <w:sz w:val="24"/>
+              <w:szCs w:val="24"/>
+              <w:lang w:eastAsia="en-GB"/>
+            </w:rPr>
+            <w:t>TO step forward the simulation by one update, click NEXT.</w:t>
+          </w:r>
+        </w:p>
+        <w:p>
+          <w:pPr>
+            <w:pStyle w:val="ListParagraph"/>
+            <w:spacing w:before="240" w:line="360" w:lineRule="auto"/>
+            <w:ind w:left="792"/>
+            <w:rPr>
+              <w:sz w:val="24"/>
+              <w:szCs w:val="24"/>
+              <w:lang w:eastAsia="en-GB"/>
+            </w:rPr>
+          </w:pPr>
         </w:p>
         <w:p>
           <w:pPr>
             <w:pStyle w:val="ListParagraph"/>
             <w:numPr>
-              <w:ilvl w:val="0"/>
-              <w:numId w:val="17"/>
+              <w:ilvl w:val="1"/>
+              <w:numId w:val="16"/>
             </w:numPr>
-            <w:rPr>
-              <w:sz w:val="24"/>
-              <w:szCs w:val="24"/>
-              <w:lang w:eastAsia="en-GB"/>
-            </w:rPr>
-          </w:pPr>
-          <w:r>
-            <w:rPr>
-              <w:sz w:val="24"/>
-              <w:szCs w:val="24"/>
-              <w:lang w:eastAsia="en-GB"/>
-            </w:rPr>
-            <w:t>STOP – Pauses the simulation</w:t>
+            <w:spacing w:before="240" w:line="360" w:lineRule="auto"/>
+            <w:rPr>
+              <w:sz w:val="24"/>
+              <w:szCs w:val="24"/>
+              <w:lang w:eastAsia="en-GB"/>
+            </w:rPr>
+          </w:pPr>
+          <w:r>
+            <w:rPr>
+              <w:sz w:val="24"/>
+              <w:szCs w:val="24"/>
+            </w:rPr>
+            <w:t>Saving/loading state</w:t>
+          </w:r>
+        </w:p>
+        <w:p>
+          <w:pPr>
+            <w:spacing w:before="240" w:line="360" w:lineRule="auto"/>
+            <w:ind w:left="720"/>
+            <w:rPr>
+              <w:sz w:val="24"/>
+              <w:szCs w:val="24"/>
+              <w:lang w:eastAsia="en-GB"/>
+            </w:rPr>
+          </w:pPr>
+          <w:r>
+            <w:rPr>
+              <w:sz w:val="24"/>
+              <w:szCs w:val="24"/>
+              <w:lang w:eastAsia="en-GB"/>
+            </w:rPr>
+            <w:t>To save the simulation</w:t>
+          </w:r>
+          <w:r>
+            <w:rPr>
+              <w:sz w:val="24"/>
+              <w:szCs w:val="24"/>
+              <w:lang w:eastAsia="en-GB"/>
+            </w:rPr>
+            <w:t>’s current state, click SAVE.</w:t>
+          </w:r>
+          <w:r>
+            <w:rPr>
+              <w:sz w:val="24"/>
+              <w:szCs w:val="24"/>
+              <w:lang w:eastAsia="en-GB"/>
+            </w:rPr>
+            <w:br/>
+            <w:t>To load the last state of the simulation, click LOAD.</w:t>
           </w:r>
         </w:p>
         <w:p>
           <w:pPr>
             <w:pStyle w:val="ListParagraph"/>
             <w:numPr>
-              <w:ilvl w:val="0"/>
-              <w:numId w:val="17"/>
+              <w:ilvl w:val="1"/>
+              <w:numId w:val="16"/>
             </w:numPr>
-            <w:rPr>
-              <w:sz w:val="24"/>
-              <w:szCs w:val="24"/>
-              <w:lang w:eastAsia="en-GB"/>
-            </w:rPr>
-          </w:pPr>
-          <w:r>
-            <w:rPr>
-              <w:sz w:val="24"/>
-              <w:szCs w:val="24"/>
-              <w:lang w:eastAsia="en-GB"/>
-            </w:rPr>
-            <w:t>BACK – Jumps back one update</w:t>
-          </w:r>
+            <w:spacing w:before="240" w:line="360" w:lineRule="auto"/>
+            <w:rPr>
+              <w:sz w:val="24"/>
+              <w:szCs w:val="24"/>
+              <w:lang w:eastAsia="en-GB"/>
+            </w:rPr>
+          </w:pPr>
+          <w:r>
+            <w:rPr>
+              <w:sz w:val="24"/>
+              <w:szCs w:val="24"/>
+            </w:rPr>
+            <w:lastRenderedPageBreak/>
+            <w:t>Resetting the simulation</w:t>
+          </w:r>
+        </w:p>
+        <w:p>
+          <w:pPr>
+            <w:pStyle w:val="ListParagraph"/>
+            <w:spacing w:line="360" w:lineRule="auto"/>
+            <w:ind w:left="792"/>
+            <w:rPr>
+              <w:sz w:val="24"/>
+              <w:szCs w:val="24"/>
+            </w:rPr>
+          </w:pPr>
+          <w:r>
+            <w:rPr>
+              <w:sz w:val="24"/>
+              <w:szCs w:val="24"/>
+            </w:rPr>
+            <w:t>To reset the simulation back to default, click RESET.</w:t>
+          </w:r>
+        </w:p>
+        <w:p>
+          <w:pPr>
+            <w:pStyle w:val="ListParagraph"/>
+            <w:spacing w:line="360" w:lineRule="auto"/>
+            <w:ind w:left="792"/>
+            <w:rPr>
+              <w:sz w:val="24"/>
+              <w:szCs w:val="24"/>
+            </w:rPr>
+          </w:pPr>
         </w:p>
         <w:p>
           <w:pPr>
             <w:pStyle w:val="ListParagraph"/>
             <w:numPr>
-              <w:ilvl w:val="0"/>
-              <w:numId w:val="17"/>
+              <w:ilvl w:val="1"/>
+              <w:numId w:val="16"/>
             </w:numPr>
-            <w:rPr>
-              <w:sz w:val="24"/>
-              <w:szCs w:val="24"/>
-              <w:lang w:eastAsia="en-GB"/>
-            </w:rPr>
-          </w:pPr>
-          <w:r>
-            <w:rPr>
-              <w:sz w:val="24"/>
-              <w:szCs w:val="24"/>
-              <w:lang w:eastAsia="en-GB"/>
-            </w:rPr>
-            <w:t>NEXT – Jumps forward one update</w:t>
-          </w:r>
+            <w:spacing w:line="360" w:lineRule="auto"/>
+            <w:rPr>
+              <w:sz w:val="24"/>
+              <w:szCs w:val="24"/>
+              <w:lang w:eastAsia="en-GB"/>
+            </w:rPr>
+          </w:pPr>
+          <w:r>
+            <w:rPr>
+              <w:sz w:val="24"/>
+              <w:szCs w:val="24"/>
+              <w:lang w:eastAsia="en-GB"/>
+            </w:rPr>
+            <w:t>Getting simulation data, e.g., the directions of the particles</w:t>
+          </w:r>
+        </w:p>
+        <w:p>
+          <w:pPr>
+            <w:pStyle w:val="ListParagraph"/>
+            <w:spacing w:line="360" w:lineRule="auto"/>
+            <w:ind w:left="792"/>
+            <w:rPr>
+              <w:sz w:val="24"/>
+              <w:szCs w:val="24"/>
+              <w:lang w:eastAsia="en-GB"/>
+            </w:rPr>
+          </w:pPr>
+          <w:r>
+            <w:rPr>
+              <w:sz w:val="24"/>
+              <w:szCs w:val="24"/>
+              <w:lang w:eastAsia="en-GB"/>
+            </w:rPr>
+            <w:t>Click the DATA button to get information about the current simulation.</w:t>
+          </w:r>
+        </w:p>
+        <w:p>
+          <w:pPr>
+            <w:pStyle w:val="ListParagraph"/>
+            <w:spacing w:line="360" w:lineRule="auto"/>
+            <w:ind w:left="792"/>
+            <w:rPr>
+              <w:sz w:val="24"/>
+              <w:szCs w:val="24"/>
+              <w:lang w:eastAsia="en-GB"/>
+            </w:rPr>
+          </w:pPr>
         </w:p>
         <w:p>
           <w:pPr>
             <w:pStyle w:val="ListParagraph"/>
             <w:numPr>
-              <w:ilvl w:val="0"/>
-              <w:numId w:val="17"/>
+              <w:ilvl w:val="1"/>
+              <w:numId w:val="16"/>
             </w:numPr>
-            <w:rPr>
-              <w:sz w:val="24"/>
-              <w:szCs w:val="24"/>
-              <w:lang w:eastAsia="en-GB"/>
-            </w:rPr>
-          </w:pPr>
-          <w:r>
-            <w:rPr>
-              <w:sz w:val="24"/>
-              <w:szCs w:val="24"/>
-              <w:lang w:eastAsia="en-GB"/>
-            </w:rPr>
-            <w:t>SAVE – Save the current state of the simulation</w:t>
+            <w:spacing w:line="360" w:lineRule="auto"/>
+            <w:rPr>
+              <w:sz w:val="24"/>
+              <w:szCs w:val="24"/>
+              <w:lang w:eastAsia="en-GB"/>
+            </w:rPr>
+          </w:pPr>
+          <w:r>
+            <w:rPr>
+              <w:sz w:val="24"/>
+              <w:szCs w:val="24"/>
+            </w:rPr>
+            <w:t>Simulation speed</w:t>
           </w:r>
         </w:p>
         <w:p>
           <w:pPr>
             <w:pStyle w:val="ListParagraph"/>
-            <w:numPr>
-              <w:ilvl w:val="0"/>
-              <w:numId w:val="17"/>
-            </w:numPr>
-            <w:rPr>
-              <w:sz w:val="24"/>
-              <w:szCs w:val="24"/>
-              <w:lang w:eastAsia="en-GB"/>
-            </w:rPr>
-          </w:pPr>
-          <w:r>
-            <w:rPr>
-              <w:sz w:val="24"/>
-              <w:szCs w:val="24"/>
-              <w:lang w:eastAsia="en-GB"/>
-            </w:rPr>
-            <w:t>LOAD – Load the last saved state of the simulation</w:t>
+            <w:spacing w:line="360" w:lineRule="auto"/>
+            <w:ind w:left="792"/>
+            <w:rPr>
+              <w:sz w:val="24"/>
+              <w:szCs w:val="24"/>
+            </w:rPr>
+          </w:pPr>
+          <w:r>
+            <w:rPr>
+              <w:sz w:val="24"/>
+              <w:szCs w:val="24"/>
+            </w:rPr>
+            <w:t>Slide the Speed slider to change the speed of the simulation.</w:t>
           </w:r>
         </w:p>
         <w:p>
           <w:pPr>
             <w:pStyle w:val="ListParagraph"/>
-            <w:numPr>
-              <w:ilvl w:val="0"/>
-              <w:numId w:val="17"/>
-            </w:numPr>
-            <w:rPr>
-              <w:sz w:val="24"/>
-              <w:szCs w:val="24"/>
-              <w:lang w:eastAsia="en-GB"/>
-            </w:rPr>
-          </w:pPr>
-          <w:r>
-            <w:rPr>
-              <w:sz w:val="24"/>
-              <w:szCs w:val="24"/>
-              <w:lang w:eastAsia="en-GB"/>
-            </w:rPr>
-            <w:t>RESET – Reset the simulation</w:t>
-          </w:r>
-          <w:r>
-            <w:rPr>
-              <w:sz w:val="24"/>
-              <w:szCs w:val="24"/>
-              <w:lang w:eastAsia="en-GB"/>
-            </w:rPr>
-            <w:t xml:space="preserve"> (removes all particles).</w:t>
-          </w:r>
-        </w:p>
-        <w:p>
-          <w:pPr>
-            <w:pStyle w:val="ListParagraph"/>
-            <w:rPr>
-              <w:sz w:val="24"/>
-              <w:szCs w:val="24"/>
-              <w:lang w:eastAsia="en-GB"/>
-            </w:rPr>
-          </w:pPr>
-        </w:p>
-        <w:p>
-          <w:pPr>
-            <w:pStyle w:val="ListParagraph"/>
-            <w:numPr>
-              <w:ilvl w:val="0"/>
-              <w:numId w:val="17"/>
-            </w:numPr>
-            <w:rPr>
-              <w:sz w:val="24"/>
-              <w:szCs w:val="24"/>
-              <w:lang w:eastAsia="en-GB"/>
-            </w:rPr>
-          </w:pPr>
-          <w:r>
-            <w:rPr>
-              <w:sz w:val="24"/>
-              <w:szCs w:val="24"/>
-              <w:lang w:eastAsia="en-GB"/>
-            </w:rPr>
-            <w:t>Speed – The speed of the simulation</w:t>
-          </w:r>
-        </w:p>
-        <w:p>
-          <w:pPr>
-            <w:pStyle w:val="ListParagraph"/>
-            <w:numPr>
-              <w:ilvl w:val="0"/>
-              <w:numId w:val="17"/>
-            </w:numPr>
-            <w:rPr>
-              <w:sz w:val="24"/>
-              <w:szCs w:val="24"/>
-              <w:lang w:eastAsia="en-GB"/>
-            </w:rPr>
-          </w:pPr>
-          <w:r>
-            <w:rPr>
-              <w:sz w:val="24"/>
-              <w:szCs w:val="24"/>
-              <w:lang w:eastAsia="en-GB"/>
-            </w:rPr>
-            <w:lastRenderedPageBreak/>
-            <w:t>Zoom – The magnification of the simulation</w:t>
-          </w:r>
-        </w:p>
-        <w:p>
-          <w:pPr>
-            <w:pStyle w:val="ListParagraph"/>
-            <w:ind w:left="1080"/>
+            <w:spacing w:line="360" w:lineRule="auto"/>
+            <w:ind w:left="792"/>
             <w:rPr>
               <w:sz w:val="24"/>
               <w:szCs w:val="24"/>
@@ -36722,6 +36812,123 @@
         </w:p>
         <w:p>
           <w:pPr>
+            <w:pStyle w:val="ListParagraph"/>
+            <w:ind w:left="360"/>
+            <w:rPr>
+              <w:b/>
+              <w:sz w:val="24"/>
+              <w:szCs w:val="24"/>
+              <w:lang w:eastAsia="en-GB"/>
+            </w:rPr>
+          </w:pPr>
+        </w:p>
+        <w:p>
+          <w:pPr>
+            <w:pStyle w:val="ListParagraph"/>
+            <w:ind w:left="360"/>
+            <w:rPr>
+              <w:sz w:val="24"/>
+              <w:szCs w:val="24"/>
+              <w:lang w:eastAsia="en-GB"/>
+            </w:rPr>
+          </w:pPr>
+          <w:r>
+            <w:rPr>
+              <w:sz w:val="24"/>
+              <w:szCs w:val="24"/>
+              <w:lang w:eastAsia="en-GB"/>
+            </w:rPr>
+            <w:t>All of the controls for adding/removing particles are located in this panel:</w:t>
+          </w:r>
+        </w:p>
+        <w:p>
+          <w:pPr>
+            <w:pStyle w:val="ListParagraph"/>
+            <w:ind w:left="360"/>
+            <w:rPr>
+              <w:sz w:val="24"/>
+              <w:szCs w:val="24"/>
+              <w:lang w:eastAsia="en-GB"/>
+            </w:rPr>
+          </w:pPr>
+          <w:r>
+            <w:rPr>
+              <w:sz w:val="24"/>
+              <w:szCs w:val="24"/>
+              <w:lang w:eastAsia="en-GB"/>
+            </w:rPr>
+            <w:tab/>
+          </w:r>
+        </w:p>
+        <w:p>
+          <w:pPr>
+            <w:pStyle w:val="ListParagraph"/>
+            <w:ind w:left="360"/>
+            <w:rPr>
+              <w:sz w:val="24"/>
+              <w:szCs w:val="24"/>
+              <w:lang w:eastAsia="en-GB"/>
+            </w:rPr>
+          </w:pPr>
+          <w:r>
+            <w:rPr>
+              <w:noProof/>
+              <w:sz w:val="24"/>
+              <w:szCs w:val="24"/>
+              <w:lang w:eastAsia="en-GB"/>
+            </w:rPr>
+            <w:drawing>
+              <wp:inline distT="0" distB="0" distL="0" distR="0" wp14:anchorId="61130D3F" wp14:editId="1623CD3E">
+                <wp:extent cx="4076700" cy="1019175"/>
+                <wp:effectExtent l="0" t="0" r="0" b="9525"/>
+                <wp:docPr id="7" name="Picture 7"/>
+                <wp:cNvGraphicFramePr>
+                  <a:graphicFrameLocks xmlns:a="http://schemas.openxmlformats.org/drawingml/2006/main" noChangeAspect="1"/>
+                </wp:cNvGraphicFramePr>
+                <a:graphic xmlns:a="http://schemas.openxmlformats.org/drawingml/2006/main">
+                  <a:graphicData uri="http://schemas.openxmlformats.org/drawingml/2006/picture">
+                    <pic:pic xmlns:pic="http://schemas.openxmlformats.org/drawingml/2006/picture">
+                      <pic:nvPicPr>
+                        <pic:cNvPr id="0" name="Picture 2"/>
+                        <pic:cNvPicPr>
+                          <a:picLocks noChangeAspect="1" noChangeArrowheads="1"/>
+                        </pic:cNvPicPr>
+                      </pic:nvPicPr>
+                      <pic:blipFill>
+                        <a:blip r:embed="rId18">
+                          <a:extLst>
+                            <a:ext uri="{28A0092B-C50C-407E-A947-70E740481C1C}">
+                              <a14:useLocalDpi xmlns:a14="http://schemas.microsoft.com/office/drawing/2010/main" val="0"/>
+                            </a:ext>
+                          </a:extLst>
+                        </a:blip>
+                        <a:srcRect/>
+                        <a:stretch>
+                          <a:fillRect/>
+                        </a:stretch>
+                      </pic:blipFill>
+                      <pic:spPr bwMode="auto">
+                        <a:xfrm>
+                          <a:off x="0" y="0"/>
+                          <a:ext cx="4076700" cy="1019175"/>
+                        </a:xfrm>
+                        <a:prstGeom prst="rect">
+                          <a:avLst/>
+                        </a:prstGeom>
+                        <a:noFill/>
+                        <a:ln>
+                          <a:noFill/>
+                        </a:ln>
+                      </pic:spPr>
+                    </pic:pic>
+                  </a:graphicData>
+                </a:graphic>
+              </wp:inline>
+            </w:drawing>
+          </w:r>
+        </w:p>
+        <w:p>
+          <w:pPr>
             <w:pStyle w:val="TOC3"/>
             <w:numPr>
               <w:ilvl w:val="1"/>
@@ -36734,18 +36941,36 @@
         </w:p>
         <w:p>
           <w:pPr>
-            <w:ind w:left="360" w:firstLine="360"/>
-            <w:rPr>
-              <w:lang w:eastAsia="en-GB"/>
-            </w:rPr>
-          </w:pPr>
-          <w:r>
-            <w:rPr>
-              <w:sz w:val="24"/>
-              <w:szCs w:val="24"/>
-              <w:lang w:eastAsia="en-GB"/>
-            </w:rPr>
-            <w:t>Click ADD to add a particle</w:t>
+            <w:ind w:left="720" w:firstLine="360"/>
+            <w:rPr>
+              <w:sz w:val="24"/>
+              <w:szCs w:val="24"/>
+              <w:lang w:eastAsia="en-GB"/>
+            </w:rPr>
+          </w:pPr>
+          <w:r>
+            <w:rPr>
+              <w:sz w:val="24"/>
+              <w:szCs w:val="24"/>
+              <w:lang w:eastAsia="en-GB"/>
+            </w:rPr>
+            <w:t>Click ADD</w:t>
+          </w:r>
+          <w:r>
+            <w:rPr>
+              <w:sz w:val="24"/>
+              <w:szCs w:val="24"/>
+              <w:lang w:eastAsia="en-GB"/>
+            </w:rPr>
+            <w:t xml:space="preserve"> or press “a</w:t>
+          </w:r>
+          <w:r>
+            <w:rPr>
+              <w:sz w:val="24"/>
+              <w:szCs w:val="24"/>
+              <w:lang w:eastAsia="en-GB"/>
+            </w:rPr>
+            <w:t>”</w:t>
           </w:r>
           <w:r>
             <w:rPr>
@@ -36754,6 +36979,38 @@
               <w:lang w:eastAsia="en-GB"/>
             </w:rPr>
             <w:t>.</w:t>
+          </w:r>
+          <w:r>
+            <w:rPr>
+              <w:sz w:val="24"/>
+              <w:szCs w:val="24"/>
+              <w:lang w:eastAsia="en-GB"/>
+            </w:rPr>
+            <w:t xml:space="preserve"> An overlay will appear in which you place a particle either in an alignment system (default) or in a free-place system (hold ctrl).</w:t>
+          </w:r>
+          <w:r>
+            <w:rPr>
+              <w:sz w:val="24"/>
+              <w:szCs w:val="24"/>
+              <w:lang w:eastAsia="en-GB"/>
+            </w:rPr>
+            <w:t xml:space="preserve"> To change the radius of a particle, scroll up to make bigger or down to make smaller. On the first click, the particle will be placed. To unplace the current particle, right click. After the first click, you can give the particle a velocity by moving the mouse a certain distance from the particle and clicking. This distance is the distance which a particle will move in one second.</w:t>
+          </w:r>
+        </w:p>
+        <w:p>
+          <w:pPr>
+            <w:ind w:left="720"/>
+            <w:rPr>
+              <w:lang w:eastAsia="en-GB"/>
+            </w:rPr>
+          </w:pPr>
+          <w:r>
+            <w:rPr>
+              <w:sz w:val="24"/>
+              <w:szCs w:val="24"/>
+              <w:lang w:eastAsia="en-GB"/>
+            </w:rPr>
+            <w:t>The properties of the particle can be changed (see “Setting particle values” below).</w:t>
           </w:r>
         </w:p>
         <w:p>
@@ -36784,47 +37041,7 @@
               <w:szCs w:val="24"/>
               <w:lang w:eastAsia="en-GB"/>
             </w:rPr>
-            <w:t xml:space="preserve">To </w:t>
-          </w:r>
-          <w:r>
-            <w:rPr>
-              <w:sz w:val="24"/>
-              <w:szCs w:val="24"/>
-              <w:lang w:eastAsia="en-GB"/>
-            </w:rPr>
-            <w:t xml:space="preserve">delete a </w:t>
-          </w:r>
-          <w:r>
-            <w:rPr>
-              <w:sz w:val="24"/>
-              <w:szCs w:val="24"/>
-              <w:lang w:eastAsia="en-GB"/>
-            </w:rPr>
-            <w:t xml:space="preserve">particle, click on the particle </w:t>
-          </w:r>
-          <w:r>
-            <w:rPr>
-              <w:sz w:val="24"/>
-              <w:szCs w:val="24"/>
-              <w:lang w:eastAsia="en-GB"/>
-            </w:rPr>
-            <w:t>and t</w:t>
-          </w:r>
-          <w:r>
-            <w:rPr>
-              <w:sz w:val="24"/>
-              <w:szCs w:val="24"/>
-              <w:lang w:eastAsia="en-GB"/>
-            </w:rPr>
-            <w:t>hen</w:t>
-          </w:r>
-          <w:r>
-            <w:rPr>
-              <w:sz w:val="24"/>
-              <w:szCs w:val="24"/>
-              <w:lang w:eastAsia="en-GB"/>
-            </w:rPr>
-            <w:t xml:space="preserve"> click</w:t>
+            <w:t>Click</w:t>
           </w:r>
           <w:r>
             <w:rPr>
@@ -36840,15 +37057,83 @@
               <w:szCs w:val="24"/>
               <w:lang w:eastAsia="en-GB"/>
             </w:rPr>
-            <w:t>DELETE</w:t>
-          </w:r>
-          <w:r>
-            <w:rPr>
-              <w:sz w:val="24"/>
-              <w:szCs w:val="24"/>
-              <w:lang w:eastAsia="en-GB"/>
-            </w:rPr>
-            <w:t>.</w:t>
+            <w:t>EDIT</w:t>
+          </w:r>
+          <w:r>
+            <w:rPr>
+              <w:sz w:val="24"/>
+              <w:szCs w:val="24"/>
+              <w:lang w:eastAsia="en-GB"/>
+            </w:rPr>
+            <w:t xml:space="preserve"> or press “e”</w:t>
+          </w:r>
+          <w:r>
+            <w:rPr>
+              <w:sz w:val="24"/>
+              <w:szCs w:val="24"/>
+              <w:lang w:eastAsia="en-GB"/>
+            </w:rPr>
+            <w:t xml:space="preserve">. To delete a particle, </w:t>
+          </w:r>
+          <w:r>
+            <w:rPr>
+              <w:sz w:val="24"/>
+              <w:szCs w:val="24"/>
+              <w:lang w:eastAsia="en-GB"/>
+            </w:rPr>
+            <w:t>right click the particle.</w:t>
+          </w:r>
+        </w:p>
+        <w:p>
+          <w:pPr>
+            <w:pStyle w:val="ListParagraph"/>
+            <w:ind w:left="360" w:firstLine="360"/>
+            <w:rPr>
+              <w:sz w:val="24"/>
+              <w:szCs w:val="24"/>
+              <w:lang w:eastAsia="en-GB"/>
+            </w:rPr>
+          </w:pPr>
+        </w:p>
+        <w:p>
+          <w:pPr>
+            <w:pStyle w:val="ListParagraph"/>
+            <w:numPr>
+              <w:ilvl w:val="1"/>
+              <w:numId w:val="16"/>
+            </w:numPr>
+            <w:rPr>
+              <w:sz w:val="24"/>
+              <w:szCs w:val="24"/>
+              <w:lang w:eastAsia="en-GB"/>
+            </w:rPr>
+          </w:pPr>
+          <w:r>
+            <w:rPr>
+              <w:sz w:val="24"/>
+              <w:szCs w:val="24"/>
+              <w:lang w:eastAsia="en-GB"/>
+            </w:rPr>
+            <w:t>Copying particles</w:t>
+          </w:r>
+        </w:p>
+        <w:p>
+          <w:pPr>
+            <w:pStyle w:val="ListParagraph"/>
+            <w:ind w:left="792"/>
+            <w:rPr>
+              <w:sz w:val="24"/>
+              <w:szCs w:val="24"/>
+              <w:lang w:eastAsia="en-GB"/>
+            </w:rPr>
+          </w:pPr>
+          <w:r>
+            <w:rPr>
+              <w:sz w:val="24"/>
+              <w:szCs w:val="24"/>
+              <w:lang w:eastAsia="en-GB"/>
+            </w:rPr>
+            <w:t>Click EDIT or press “e”. To copy a particle, hold SHIFT and click on the particle. This will copy it and the copy can be placed (see “Adding particles” above).</w:t>
           </w:r>
         </w:p>
         <w:p>
@@ -36876,6 +37161,23 @@
               <w:sz w:val="24"/>
               <w:lang w:eastAsia="en-GB"/>
             </w:rPr>
+            <w:lastRenderedPageBreak/>
+            <w:t xml:space="preserve">A particle’s properties can be changed before being added and after. Before added, scroll up or down to change the radius, and adjust the sliders to change the mass and coefficient of restitution. </w:t>
+          </w:r>
+        </w:p>
+        <w:p>
+          <w:pPr>
+            <w:ind w:left="720"/>
+            <w:rPr>
+              <w:sz w:val="24"/>
+              <w:lang w:eastAsia="en-GB"/>
+            </w:rPr>
+          </w:pPr>
+          <w:r>
+            <w:rPr>
+              <w:sz w:val="24"/>
+              <w:lang w:eastAsia="en-GB"/>
+            </w:rPr>
             <w:t>To change a particl</w:t>
           </w:r>
           <w:r>
@@ -36883,14 +37185,146 @@
               <w:sz w:val="24"/>
               <w:lang w:eastAsia="en-GB"/>
             </w:rPr>
-            <w:t xml:space="preserve">e, </w:t>
-          </w:r>
-          <w:r>
-            <w:rPr>
-              <w:sz w:val="24"/>
-              <w:lang w:eastAsia="en-GB"/>
-            </w:rPr>
-            <w:t xml:space="preserve">select it by clicking on the particle. Then adjust the sliders: </w:t>
+            <w:t>e</w:t>
+          </w:r>
+          <w:r>
+            <w:rPr>
+              <w:sz w:val="24"/>
+              <w:lang w:eastAsia="en-GB"/>
+            </w:rPr>
+            <w:t>’s properties</w:t>
+          </w:r>
+          <w:r>
+            <w:rPr>
+              <w:sz w:val="24"/>
+              <w:lang w:eastAsia="en-GB"/>
+            </w:rPr>
+            <w:t xml:space="preserve"> after it has been added,</w:t>
+          </w:r>
+          <w:r>
+            <w:rPr>
+              <w:sz w:val="24"/>
+              <w:lang w:eastAsia="en-GB"/>
+            </w:rPr>
+            <w:t xml:space="preserve"> </w:t>
+          </w:r>
+          <w:r>
+            <w:rPr>
+              <w:sz w:val="24"/>
+              <w:lang w:eastAsia="en-GB"/>
+            </w:rPr>
+            <w:t>select it by clicking on the par</w:t>
+          </w:r>
+          <w:r>
+            <w:rPr>
+              <w:sz w:val="24"/>
+              <w:lang w:eastAsia="en-GB"/>
+            </w:rPr>
+            <w:t>ticle. Then adjust the sliders</w:t>
+          </w:r>
+          <w:r>
+            <w:rPr>
+              <w:sz w:val="24"/>
+              <w:lang w:eastAsia="en-GB"/>
+            </w:rPr>
+            <w:t>.</w:t>
+          </w:r>
+        </w:p>
+        <w:p>
+          <w:pPr>
+            <w:pStyle w:val="ListParagraph"/>
+            <w:numPr>
+              <w:ilvl w:val="1"/>
+              <w:numId w:val="16"/>
+            </w:numPr>
+            <w:rPr>
+              <w:sz w:val="24"/>
+              <w:szCs w:val="24"/>
+              <w:lang w:eastAsia="en-GB"/>
+            </w:rPr>
+          </w:pPr>
+          <w:r>
+            <w:rPr>
+              <w:sz w:val="24"/>
+              <w:szCs w:val="24"/>
+              <w:lang w:eastAsia="en-GB"/>
+            </w:rPr>
+            <w:t>Getting particle information</w:t>
+          </w:r>
+        </w:p>
+        <w:p>
+          <w:pPr>
+            <w:pStyle w:val="ListParagraph"/>
+            <w:ind w:left="792"/>
+            <w:rPr>
+              <w:sz w:val="24"/>
+              <w:szCs w:val="24"/>
+              <w:lang w:eastAsia="en-GB"/>
+            </w:rPr>
+          </w:pPr>
+          <w:r>
+            <w:rPr>
+              <w:sz w:val="24"/>
+              <w:szCs w:val="24"/>
+              <w:lang w:eastAsia="en-GB"/>
+            </w:rPr>
+            <w:t xml:space="preserve">To get particle information, click on the particle. Information will appear in this panel: </w:t>
+          </w:r>
+          <w:r>
+            <w:rPr>
+              <w:noProof/>
+              <w:sz w:val="24"/>
+              <w:szCs w:val="24"/>
+              <w:lang w:eastAsia="en-GB"/>
+            </w:rPr>
+            <w:drawing>
+              <wp:inline distT="0" distB="0" distL="0" distR="0" wp14:anchorId="7E4A7408" wp14:editId="797BF9E2">
+                <wp:extent cx="2000250" cy="1590675"/>
+                <wp:effectExtent l="0" t="0" r="0" b="9525"/>
+                <wp:docPr id="34" name="Picture 34"/>
+                <wp:cNvGraphicFramePr>
+                  <a:graphicFrameLocks xmlns:a="http://schemas.openxmlformats.org/drawingml/2006/main" noChangeAspect="1"/>
+                </wp:cNvGraphicFramePr>
+                <a:graphic xmlns:a="http://schemas.openxmlformats.org/drawingml/2006/main">
+                  <a:graphicData uri="http://schemas.openxmlformats.org/drawingml/2006/picture">
+                    <pic:pic xmlns:pic="http://schemas.openxmlformats.org/drawingml/2006/picture">
+                      <pic:nvPicPr>
+                        <pic:cNvPr id="0" name="Picture 8"/>
+                        <pic:cNvPicPr>
+                          <a:picLocks noChangeAspect="1" noChangeArrowheads="1"/>
+                        </pic:cNvPicPr>
+                      </pic:nvPicPr>
+                      <pic:blipFill>
+                        <a:blip r:embed="rId19">
+                          <a:extLst>
+                            <a:ext uri="{28A0092B-C50C-407E-A947-70E740481C1C}">
+                              <a14:useLocalDpi xmlns:a14="http://schemas.microsoft.com/office/drawing/2010/main" val="0"/>
+                            </a:ext>
+                          </a:extLst>
+                        </a:blip>
+                        <a:srcRect/>
+                        <a:stretch>
+                          <a:fillRect/>
+                        </a:stretch>
+                      </pic:blipFill>
+                      <pic:spPr bwMode="auto">
+                        <a:xfrm>
+                          <a:off x="0" y="0"/>
+                          <a:ext cx="2000250" cy="1590675"/>
+                        </a:xfrm>
+                        <a:prstGeom prst="rect">
+                          <a:avLst/>
+                        </a:prstGeom>
+                        <a:noFill/>
+                        <a:ln>
+                          <a:noFill/>
+                        </a:ln>
+                      </pic:spPr>
+                    </pic:pic>
+                  </a:graphicData>
+                </a:graphic>
+              </wp:inline>
+            </w:drawing>
           </w:r>
         </w:p>
         <w:p>
@@ -36984,72 +37418,145 @@
         <w:p>
           <w:pPr>
             <w:pStyle w:val="ListParagraph"/>
-            <w:numPr>
-              <w:ilvl w:val="1"/>
-              <w:numId w:val="16"/>
-            </w:numPr>
-            <w:rPr>
-              <w:sz w:val="24"/>
-              <w:szCs w:val="24"/>
-              <w:lang w:eastAsia="en-GB"/>
-            </w:rPr>
-          </w:pPr>
-          <w:r>
-            <w:rPr>
-              <w:sz w:val="24"/>
-              <w:szCs w:val="24"/>
-              <w:lang w:eastAsia="en-GB"/>
-            </w:rPr>
-            <w:t>Calibration</w:t>
-          </w:r>
+            <w:ind w:left="360"/>
+            <w:rPr>
+              <w:sz w:val="24"/>
+              <w:szCs w:val="24"/>
+              <w:lang w:eastAsia="en-GB"/>
+            </w:rPr>
+          </w:pPr>
         </w:p>
         <w:p>
           <w:pPr>
             <w:pStyle w:val="ListParagraph"/>
-            <w:ind w:left="792"/>
-            <w:rPr>
-              <w:sz w:val="24"/>
-              <w:szCs w:val="24"/>
-              <w:lang w:eastAsia="en-GB"/>
-            </w:rPr>
-          </w:pPr>
-          <w:r>
-            <w:rPr>
-              <w:sz w:val="24"/>
-              <w:szCs w:val="24"/>
-              <w:lang w:eastAsia="en-GB"/>
-            </w:rPr>
-            <w:t>To calibrate t</w:t>
-          </w:r>
-          <w:r>
-            <w:rPr>
-              <w:sz w:val="24"/>
-              <w:szCs w:val="24"/>
-              <w:lang w:eastAsia="en-GB"/>
-            </w:rPr>
-            <w:t>he graph</w:t>
-          </w:r>
-          <w:r>
-            <w:rPr>
-              <w:sz w:val="24"/>
-              <w:szCs w:val="24"/>
-              <w:lang w:eastAsia="en-GB"/>
-            </w:rPr>
-            <w:t xml:space="preserve"> (set t</w:t>
-          </w:r>
-          <w:r>
-            <w:rPr>
-              <w:sz w:val="24"/>
-              <w:szCs w:val="24"/>
-              <w:lang w:eastAsia="en-GB"/>
-            </w:rPr>
-            <w:t xml:space="preserve">he y offset to zero), press </w:t>
+            <w:ind w:left="360"/>
+            <w:rPr>
+              <w:sz w:val="24"/>
+              <w:szCs w:val="24"/>
+              <w:lang w:eastAsia="en-GB"/>
+            </w:rPr>
+          </w:pPr>
+          <w:r>
+            <w:rPr>
+              <w:sz w:val="24"/>
+              <w:szCs w:val="24"/>
+              <w:lang w:eastAsia="en-GB"/>
+            </w:rPr>
+            <w:t xml:space="preserve">All of the controls for </w:t>
+          </w:r>
+          <w:r>
+            <w:rPr>
+              <w:sz w:val="24"/>
+              <w:szCs w:val="24"/>
+              <w:lang w:eastAsia="en-GB"/>
+            </w:rPr>
+            <w:t>the graph</w:t>
+          </w:r>
+          <w:r>
+            <w:rPr>
+              <w:sz w:val="24"/>
+              <w:szCs w:val="24"/>
+              <w:lang w:eastAsia="en-GB"/>
+            </w:rPr>
+            <w:t xml:space="preserve"> are located in this panel:</w:t>
           </w:r>
         </w:p>
         <w:p>
           <w:pPr>
             <w:pStyle w:val="ListParagraph"/>
-            <w:ind w:left="792"/>
+            <w:ind w:left="360"/>
+            <w:rPr>
+              <w:sz w:val="24"/>
+              <w:szCs w:val="24"/>
+              <w:lang w:eastAsia="en-GB"/>
+            </w:rPr>
+          </w:pPr>
+        </w:p>
+        <w:p>
+          <w:pPr>
+            <w:pStyle w:val="ListParagraph"/>
+            <w:ind w:left="360"/>
+            <w:rPr>
+              <w:b/>
+              <w:sz w:val="24"/>
+              <w:szCs w:val="24"/>
+              <w:lang w:eastAsia="en-GB"/>
+            </w:rPr>
+          </w:pPr>
+        </w:p>
+        <w:p>
+          <w:pPr>
+            <w:pStyle w:val="ListParagraph"/>
+            <w:ind w:left="360"/>
+            <w:rPr>
+              <w:b/>
+              <w:sz w:val="24"/>
+              <w:szCs w:val="24"/>
+              <w:lang w:eastAsia="en-GB"/>
+            </w:rPr>
+          </w:pPr>
+          <w:r>
+            <w:rPr>
+              <w:b/>
+              <w:noProof/>
+              <w:sz w:val="24"/>
+              <w:szCs w:val="24"/>
+              <w:lang w:eastAsia="en-GB"/>
+            </w:rPr>
+            <w:drawing>
+              <wp:inline distT="0" distB="0" distL="0" distR="0" wp14:anchorId="0D3C7AFF" wp14:editId="0A071B7D">
+                <wp:extent cx="1990725" cy="2171700"/>
+                <wp:effectExtent l="0" t="0" r="9525" b="0"/>
+                <wp:docPr id="6" name="Picture 6"/>
+                <wp:cNvGraphicFramePr>
+                  <a:graphicFrameLocks xmlns:a="http://schemas.openxmlformats.org/drawingml/2006/main" noChangeAspect="1"/>
+                </wp:cNvGraphicFramePr>
+                <a:graphic xmlns:a="http://schemas.openxmlformats.org/drawingml/2006/main">
+                  <a:graphicData uri="http://schemas.openxmlformats.org/drawingml/2006/picture">
+                    <pic:pic xmlns:pic="http://schemas.openxmlformats.org/drawingml/2006/picture">
+                      <pic:nvPicPr>
+                        <pic:cNvPr id="0" name="Picture 1"/>
+                        <pic:cNvPicPr>
+                          <a:picLocks noChangeAspect="1" noChangeArrowheads="1"/>
+                        </pic:cNvPicPr>
+                      </pic:nvPicPr>
+                      <pic:blipFill>
+                        <a:blip r:embed="rId20">
+                          <a:extLst>
+                            <a:ext uri="{28A0092B-C50C-407E-A947-70E740481C1C}">
+                              <a14:useLocalDpi xmlns:a14="http://schemas.microsoft.com/office/drawing/2010/main" val="0"/>
+                            </a:ext>
+                          </a:extLst>
+                        </a:blip>
+                        <a:srcRect/>
+                        <a:stretch>
+                          <a:fillRect/>
+                        </a:stretch>
+                      </pic:blipFill>
+                      <pic:spPr bwMode="auto">
+                        <a:xfrm>
+                          <a:off x="0" y="0"/>
+                          <a:ext cx="1990725" cy="2171700"/>
+                        </a:xfrm>
+                        <a:prstGeom prst="rect">
+                          <a:avLst/>
+                        </a:prstGeom>
+                        <a:noFill/>
+                        <a:ln>
+                          <a:noFill/>
+                        </a:ln>
+                      </pic:spPr>
+                    </pic:pic>
+                  </a:graphicData>
+                </a:graphic>
+              </wp:inline>
+            </w:drawing>
+          </w:r>
+        </w:p>
+        <w:p>
+          <w:pPr>
+            <w:pStyle w:val="ListParagraph"/>
+            <w:ind w:left="360"/>
             <w:rPr>
               <w:sz w:val="24"/>
               <w:szCs w:val="24"/>
@@ -37074,65 +37581,128 @@
             <w:rPr>
               <w:sz w:val="24"/>
               <w:szCs w:val="24"/>
-            </w:rPr>
-            <w:t>Zooming</w:t>
-          </w:r>
-          <w:r>
-            <w:rPr>
-              <w:sz w:val="24"/>
-              <w:szCs w:val="24"/>
-            </w:rPr>
-            <w:br/>
-          </w:r>
-          <w:r>
-            <w:rPr>
-              <w:sz w:val="24"/>
-              <w:szCs w:val="24"/>
-            </w:rPr>
-            <w:t>It</w:t>
-          </w:r>
-          <w:r>
-            <w:rPr>
-              <w:sz w:val="24"/>
-              <w:szCs w:val="24"/>
-            </w:rPr>
-            <w:t xml:space="preserve"> is possible to zoom</w:t>
-          </w:r>
-          <w:r>
-            <w:rPr>
-              <w:sz w:val="24"/>
-              <w:szCs w:val="24"/>
-            </w:rPr>
-            <w:t xml:space="preserve"> in and out of the graph using   </w:t>
-          </w:r>
-          <w:r>
-            <w:rPr>
-              <w:sz w:val="24"/>
-              <w:szCs w:val="24"/>
-            </w:rPr>
-            <w:t xml:space="preserve">and </w:t>
-          </w:r>
-          <w:r>
-            <w:rPr>
-              <w:sz w:val="24"/>
-              <w:szCs w:val="24"/>
-            </w:rPr>
-            <w:t xml:space="preserve"> </w:t>
-          </w:r>
-          <w:r>
-            <w:rPr>
-              <w:sz w:val="24"/>
-              <w:szCs w:val="24"/>
-            </w:rPr>
-            <w:t xml:space="preserve"> respectively.</w:t>
-          </w:r>
-          <w:r>
-            <w:rPr>
-              <w:sz w:val="24"/>
-              <w:szCs w:val="24"/>
-            </w:rPr>
-            <w:br/>
-          </w:r>
+              <w:lang w:eastAsia="en-GB"/>
+            </w:rPr>
+            <w:t>Calibration</w:t>
+          </w:r>
+        </w:p>
+        <w:p>
+          <w:pPr>
+            <w:pStyle w:val="ListParagraph"/>
+            <w:ind w:left="792"/>
+            <w:rPr>
+              <w:sz w:val="24"/>
+              <w:szCs w:val="24"/>
+              <w:lang w:eastAsia="en-GB"/>
+            </w:rPr>
+          </w:pPr>
+          <w:r>
+            <w:rPr>
+              <w:sz w:val="24"/>
+              <w:szCs w:val="24"/>
+              <w:lang w:eastAsia="en-GB"/>
+            </w:rPr>
+            <w:t>To calibrate t</w:t>
+          </w:r>
+          <w:r>
+            <w:rPr>
+              <w:sz w:val="24"/>
+              <w:szCs w:val="24"/>
+              <w:lang w:eastAsia="en-GB"/>
+            </w:rPr>
+            <w:t>he graph</w:t>
+          </w:r>
+          <w:r>
+            <w:rPr>
+              <w:sz w:val="24"/>
+              <w:szCs w:val="24"/>
+              <w:lang w:eastAsia="en-GB"/>
+            </w:rPr>
+            <w:t xml:space="preserve"> (set t</w:t>
+          </w:r>
+          <w:r>
+            <w:rPr>
+              <w:sz w:val="24"/>
+              <w:szCs w:val="24"/>
+              <w:lang w:eastAsia="en-GB"/>
+            </w:rPr>
+            <w:t xml:space="preserve">he y offset to zero), press </w:t>
+          </w:r>
+          <w:r>
+            <w:rPr>
+              <w:noProof/>
+              <w:sz w:val="24"/>
+              <w:szCs w:val="24"/>
+              <w:lang w:eastAsia="en-GB"/>
+            </w:rPr>
+            <w:drawing>
+              <wp:inline distT="0" distB="0" distL="0" distR="0" wp14:anchorId="3BFD3070" wp14:editId="7C674D49">
+                <wp:extent cx="219075" cy="219075"/>
+                <wp:effectExtent l="0" t="0" r="9525" b="9525"/>
+                <wp:docPr id="27" name="Picture 27"/>
+                <wp:cNvGraphicFramePr>
+                  <a:graphicFrameLocks xmlns:a="http://schemas.openxmlformats.org/drawingml/2006/main" noChangeAspect="1"/>
+                </wp:cNvGraphicFramePr>
+                <a:graphic xmlns:a="http://schemas.openxmlformats.org/drawingml/2006/main">
+                  <a:graphicData uri="http://schemas.openxmlformats.org/drawingml/2006/picture">
+                    <pic:pic xmlns:pic="http://schemas.openxmlformats.org/drawingml/2006/picture">
+                      <pic:nvPicPr>
+                        <pic:cNvPr id="0" name="Picture 3"/>
+                        <pic:cNvPicPr>
+                          <a:picLocks noChangeAspect="1" noChangeArrowheads="1"/>
+                        </pic:cNvPicPr>
+                      </pic:nvPicPr>
+                      <pic:blipFill>
+                        <a:blip r:embed="rId21">
+                          <a:extLst>
+                            <a:ext uri="{28A0092B-C50C-407E-A947-70E740481C1C}">
+                              <a14:useLocalDpi xmlns:a14="http://schemas.microsoft.com/office/drawing/2010/main" val="0"/>
+                            </a:ext>
+                          </a:extLst>
+                        </a:blip>
+                        <a:srcRect/>
+                        <a:stretch>
+                          <a:fillRect/>
+                        </a:stretch>
+                      </pic:blipFill>
+                      <pic:spPr bwMode="auto">
+                        <a:xfrm>
+                          <a:off x="0" y="0"/>
+                          <a:ext cx="219075" cy="219075"/>
+                        </a:xfrm>
+                        <a:prstGeom prst="rect">
+                          <a:avLst/>
+                        </a:prstGeom>
+                        <a:noFill/>
+                        <a:ln>
+                          <a:noFill/>
+                        </a:ln>
+                      </pic:spPr>
+                    </pic:pic>
+                  </a:graphicData>
+                </a:graphic>
+              </wp:inline>
+            </w:drawing>
+          </w:r>
+          <w:r>
+            <w:rPr>
+              <w:sz w:val="24"/>
+              <w:szCs w:val="24"/>
+              <w:lang w:eastAsia="en-GB"/>
+            </w:rPr>
+            <w:t>.</w:t>
+          </w:r>
+        </w:p>
+        <w:p>
+          <w:pPr>
+            <w:pStyle w:val="ListParagraph"/>
+            <w:ind w:left="792"/>
+            <w:rPr>
+              <w:sz w:val="24"/>
+              <w:szCs w:val="24"/>
+              <w:lang w:eastAsia="en-GB"/>
+            </w:rPr>
+          </w:pPr>
         </w:p>
         <w:p>
           <w:pPr>
@@ -37152,7 +37722,85 @@
               <w:sz w:val="24"/>
               <w:szCs w:val="24"/>
             </w:rPr>
-            <w:t>Moving the graph</w:t>
+            <w:lastRenderedPageBreak/>
+            <w:t>Zooming</w:t>
+          </w:r>
+          <w:r>
+            <w:rPr>
+              <w:sz w:val="24"/>
+              <w:szCs w:val="24"/>
+            </w:rPr>
+            <w:br/>
+          </w:r>
+          <w:r>
+            <w:rPr>
+              <w:sz w:val="24"/>
+              <w:szCs w:val="24"/>
+            </w:rPr>
+            <w:t xml:space="preserve">To zoom the graph in, press </w:t>
+          </w:r>
+          <w:r>
+            <w:rPr>
+              <w:noProof/>
+              <w:sz w:val="24"/>
+              <w:szCs w:val="24"/>
+              <w:lang w:eastAsia="en-GB"/>
+            </w:rPr>
+            <w:drawing>
+              <wp:inline distT="0" distB="0" distL="0" distR="0" wp14:anchorId="219EB21F" wp14:editId="69E4770F">
+                <wp:extent cx="238125" cy="228600"/>
+                <wp:effectExtent l="0" t="0" r="9525" b="0"/>
+                <wp:docPr id="29" name="Picture 29"/>
+                <wp:cNvGraphicFramePr>
+                  <a:graphicFrameLocks xmlns:a="http://schemas.openxmlformats.org/drawingml/2006/main" noChangeAspect="1"/>
+                </wp:cNvGraphicFramePr>
+                <a:graphic xmlns:a="http://schemas.openxmlformats.org/drawingml/2006/main">
+                  <a:graphicData uri="http://schemas.openxmlformats.org/drawingml/2006/picture">
+                    <pic:pic xmlns:pic="http://schemas.openxmlformats.org/drawingml/2006/picture">
+                      <pic:nvPicPr>
+                        <pic:cNvPr id="0" name="Picture 4"/>
+                        <pic:cNvPicPr>
+                          <a:picLocks noChangeAspect="1" noChangeArrowheads="1"/>
+                        </pic:cNvPicPr>
+                      </pic:nvPicPr>
+                      <pic:blipFill>
+                        <a:blip r:embed="rId22">
+                          <a:extLst>
+                            <a:ext uri="{28A0092B-C50C-407E-A947-70E740481C1C}">
+                              <a14:useLocalDpi xmlns:a14="http://schemas.microsoft.com/office/drawing/2010/main" val="0"/>
+                            </a:ext>
+                          </a:extLst>
+                        </a:blip>
+                        <a:srcRect/>
+                        <a:stretch>
+                          <a:fillRect/>
+                        </a:stretch>
+                      </pic:blipFill>
+                      <pic:spPr bwMode="auto">
+                        <a:xfrm>
+                          <a:off x="0" y="0"/>
+                          <a:ext cx="238125" cy="228600"/>
+                        </a:xfrm>
+                        <a:prstGeom prst="rect">
+                          <a:avLst/>
+                        </a:prstGeom>
+                        <a:noFill/>
+                        <a:ln>
+                          <a:noFill/>
+                        </a:ln>
+                      </pic:spPr>
+                    </pic:pic>
+                  </a:graphicData>
+                </a:graphic>
+              </wp:inline>
+            </w:drawing>
+          </w:r>
+          <w:r>
+            <w:rPr>
+              <w:sz w:val="24"/>
+              <w:szCs w:val="24"/>
+            </w:rPr>
+            <w:t>.</w:t>
           </w:r>
         </w:p>
         <w:p>
@@ -37170,48 +37818,77 @@
               <w:sz w:val="24"/>
               <w:szCs w:val="24"/>
             </w:rPr>
-            <w:t>The graph</w:t>
-          </w:r>
-          <w:r>
-            <w:rPr>
-              <w:sz w:val="24"/>
-              <w:szCs w:val="24"/>
-            </w:rPr>
-            <w:t xml:space="preserve"> </w:t>
-          </w:r>
-        </w:p>
-        <w:p>
-          <w:pPr>
-            <w:pStyle w:val="ListParagraph"/>
-            <w:ind w:left="792"/>
-            <w:rPr>
-              <w:sz w:val="24"/>
-              <w:szCs w:val="24"/>
-              <w:lang w:eastAsia="en-GB"/>
-            </w:rPr>
-          </w:pPr>
-        </w:p>
-        <w:p>
-          <w:pPr>
-            <w:pStyle w:val="ListParagraph"/>
-            <w:numPr>
-              <w:ilvl w:val="0"/>
-              <w:numId w:val="16"/>
-            </w:numPr>
-            <w:rPr>
-              <w:sz w:val="24"/>
-              <w:szCs w:val="24"/>
-              <w:lang w:eastAsia="en-GB"/>
-            </w:rPr>
-          </w:pPr>
-          <w:r>
-            <w:rPr>
-              <w:b/>
-              <w:sz w:val="24"/>
-              <w:szCs w:val="24"/>
-              <w:lang w:eastAsia="en-GB"/>
-            </w:rPr>
-            <w:t>Simulation information</w:t>
+            <w:t xml:space="preserve">To zoom the graph out, press </w:t>
+          </w:r>
+          <w:r>
+            <w:rPr>
+              <w:noProof/>
+              <w:sz w:val="24"/>
+              <w:szCs w:val="24"/>
+              <w:lang w:eastAsia="en-GB"/>
+            </w:rPr>
+            <w:drawing>
+              <wp:inline distT="0" distB="0" distL="0" distR="0" wp14:anchorId="0C1D26F3" wp14:editId="44CC0874">
+                <wp:extent cx="238125" cy="219075"/>
+                <wp:effectExtent l="0" t="0" r="9525" b="9525"/>
+                <wp:docPr id="31" name="Picture 31"/>
+                <wp:cNvGraphicFramePr>
+                  <a:graphicFrameLocks xmlns:a="http://schemas.openxmlformats.org/drawingml/2006/main" noChangeAspect="1"/>
+                </wp:cNvGraphicFramePr>
+                <a:graphic xmlns:a="http://schemas.openxmlformats.org/drawingml/2006/main">
+                  <a:graphicData uri="http://schemas.openxmlformats.org/drawingml/2006/picture">
+                    <pic:pic xmlns:pic="http://schemas.openxmlformats.org/drawingml/2006/picture">
+                      <pic:nvPicPr>
+                        <pic:cNvPr id="0" name="Picture 5"/>
+                        <pic:cNvPicPr>
+                          <a:picLocks noChangeAspect="1" noChangeArrowheads="1"/>
+                        </pic:cNvPicPr>
+                      </pic:nvPicPr>
+                      <pic:blipFill>
+                        <a:blip r:embed="rId23">
+                          <a:extLst>
+                            <a:ext uri="{28A0092B-C50C-407E-A947-70E740481C1C}">
+                              <a14:useLocalDpi xmlns:a14="http://schemas.microsoft.com/office/drawing/2010/main" val="0"/>
+                            </a:ext>
+                          </a:extLst>
+                        </a:blip>
+                        <a:srcRect/>
+                        <a:stretch>
+                          <a:fillRect/>
+                        </a:stretch>
+                      </pic:blipFill>
+                      <pic:spPr bwMode="auto">
+                        <a:xfrm>
+                          <a:off x="0" y="0"/>
+                          <a:ext cx="238125" cy="219075"/>
+                        </a:xfrm>
+                        <a:prstGeom prst="rect">
+                          <a:avLst/>
+                        </a:prstGeom>
+                        <a:noFill/>
+                        <a:ln>
+                          <a:noFill/>
+                        </a:ln>
+                      </pic:spPr>
+                    </pic:pic>
+                  </a:graphicData>
+                </a:graphic>
+              </wp:inline>
+            </w:drawing>
+          </w:r>
+          <w:r>
+            <w:rPr>
+              <w:sz w:val="24"/>
+              <w:szCs w:val="24"/>
+            </w:rPr>
+            <w:t>.</w:t>
+          </w:r>
+          <w:r>
+            <w:rPr>
+              <w:sz w:val="24"/>
+              <w:szCs w:val="24"/>
+            </w:rPr>
+            <w:br/>
           </w:r>
         </w:p>
         <w:p>
@@ -37231,47 +37908,169 @@
             <w:rPr>
               <w:sz w:val="24"/>
               <w:szCs w:val="24"/>
-              <w:lang w:eastAsia="en-GB"/>
-            </w:rPr>
-            <w:t>Getting simulation data</w:t>
-          </w:r>
-          <w:r>
-            <w:rPr>
-              <w:sz w:val="24"/>
-              <w:szCs w:val="24"/>
-              <w:lang w:eastAsia="en-GB"/>
-            </w:rPr>
-            <w:br/>
-          </w:r>
-          <w:r>
-            <w:rPr>
-              <w:sz w:val="24"/>
-              <w:szCs w:val="24"/>
-              <w:lang w:eastAsia="en-GB"/>
-            </w:rPr>
-            <w:br/>
+            </w:rPr>
+            <w:t>Moving the graph</w:t>
           </w:r>
         </w:p>
         <w:p>
           <w:pPr>
             <w:pStyle w:val="ListParagraph"/>
-            <w:numPr>
-              <w:ilvl w:val="1"/>
-              <w:numId w:val="16"/>
-            </w:numPr>
-            <w:rPr>
-              <w:sz w:val="24"/>
-              <w:szCs w:val="24"/>
-              <w:lang w:eastAsia="en-GB"/>
-            </w:rPr>
-          </w:pPr>
-          <w:r>
-            <w:rPr>
-              <w:sz w:val="24"/>
-              <w:szCs w:val="24"/>
-              <w:lang w:eastAsia="en-GB"/>
-            </w:rPr>
-            <w:t>Getting particle information</w:t>
+            <w:ind w:left="792"/>
+            <w:rPr>
+              <w:sz w:val="24"/>
+              <w:szCs w:val="24"/>
+            </w:rPr>
+          </w:pPr>
+          <w:r>
+            <w:rPr>
+              <w:sz w:val="24"/>
+              <w:szCs w:val="24"/>
+            </w:rPr>
+            <w:t xml:space="preserve">To move the graph up (y offset increases), press </w:t>
+          </w:r>
+          <w:r>
+            <w:rPr>
+              <w:noProof/>
+              <w:sz w:val="24"/>
+              <w:szCs w:val="24"/>
+              <w:lang w:eastAsia="en-GB"/>
+            </w:rPr>
+            <w:drawing>
+              <wp:inline distT="0" distB="0" distL="0" distR="0" wp14:anchorId="62F268B0" wp14:editId="3DA93AF0">
+                <wp:extent cx="219075" cy="228600"/>
+                <wp:effectExtent l="0" t="0" r="9525" b="0"/>
+                <wp:docPr id="32" name="Picture 32"/>
+                <wp:cNvGraphicFramePr>
+                  <a:graphicFrameLocks xmlns:a="http://schemas.openxmlformats.org/drawingml/2006/main" noChangeAspect="1"/>
+                </wp:cNvGraphicFramePr>
+                <a:graphic xmlns:a="http://schemas.openxmlformats.org/drawingml/2006/main">
+                  <a:graphicData uri="http://schemas.openxmlformats.org/drawingml/2006/picture">
+                    <pic:pic xmlns:pic="http://schemas.openxmlformats.org/drawingml/2006/picture">
+                      <pic:nvPicPr>
+                        <pic:cNvPr id="0" name="Picture 6"/>
+                        <pic:cNvPicPr>
+                          <a:picLocks noChangeAspect="1" noChangeArrowheads="1"/>
+                        </pic:cNvPicPr>
+                      </pic:nvPicPr>
+                      <pic:blipFill>
+                        <a:blip r:embed="rId24">
+                          <a:extLst>
+                            <a:ext uri="{28A0092B-C50C-407E-A947-70E740481C1C}">
+                              <a14:useLocalDpi xmlns:a14="http://schemas.microsoft.com/office/drawing/2010/main" val="0"/>
+                            </a:ext>
+                          </a:extLst>
+                        </a:blip>
+                        <a:srcRect/>
+                        <a:stretch>
+                          <a:fillRect/>
+                        </a:stretch>
+                      </pic:blipFill>
+                      <pic:spPr bwMode="auto">
+                        <a:xfrm>
+                          <a:off x="0" y="0"/>
+                          <a:ext cx="219075" cy="228600"/>
+                        </a:xfrm>
+                        <a:prstGeom prst="rect">
+                          <a:avLst/>
+                        </a:prstGeom>
+                        <a:noFill/>
+                        <a:ln>
+                          <a:noFill/>
+                        </a:ln>
+                      </pic:spPr>
+                    </pic:pic>
+                  </a:graphicData>
+                </a:graphic>
+              </wp:inline>
+            </w:drawing>
+          </w:r>
+          <w:r>
+            <w:rPr>
+              <w:sz w:val="24"/>
+              <w:szCs w:val="24"/>
+            </w:rPr>
+            <w:t>.</w:t>
+          </w:r>
+        </w:p>
+        <w:p>
+          <w:pPr>
+            <w:pStyle w:val="ListParagraph"/>
+            <w:ind w:left="792"/>
+            <w:rPr>
+              <w:sz w:val="24"/>
+              <w:szCs w:val="24"/>
+              <w:lang w:eastAsia="en-GB"/>
+            </w:rPr>
+          </w:pPr>
+          <w:r>
+            <w:rPr>
+              <w:sz w:val="24"/>
+              <w:szCs w:val="24"/>
+            </w:rPr>
+            <w:t xml:space="preserve">To move the graph down (y offset decreases), press </w:t>
+          </w:r>
+          <w:r>
+            <w:rPr>
+              <w:noProof/>
+              <w:sz w:val="24"/>
+              <w:szCs w:val="24"/>
+              <w:lang w:eastAsia="en-GB"/>
+            </w:rPr>
+            <w:drawing>
+              <wp:inline distT="0" distB="0" distL="0" distR="0" wp14:anchorId="70475B9D" wp14:editId="482A3330">
+                <wp:extent cx="219075" cy="209550"/>
+                <wp:effectExtent l="0" t="0" r="9525" b="0"/>
+                <wp:docPr id="33" name="Picture 33"/>
+                <wp:cNvGraphicFramePr>
+                  <a:graphicFrameLocks xmlns:a="http://schemas.openxmlformats.org/drawingml/2006/main" noChangeAspect="1"/>
+                </wp:cNvGraphicFramePr>
+                <a:graphic xmlns:a="http://schemas.openxmlformats.org/drawingml/2006/main">
+                  <a:graphicData uri="http://schemas.openxmlformats.org/drawingml/2006/picture">
+                    <pic:pic xmlns:pic="http://schemas.openxmlformats.org/drawingml/2006/picture">
+                      <pic:nvPicPr>
+                        <pic:cNvPr id="0" name="Picture 7"/>
+                        <pic:cNvPicPr>
+                          <a:picLocks noChangeAspect="1" noChangeArrowheads="1"/>
+                        </pic:cNvPicPr>
+                      </pic:nvPicPr>
+                      <pic:blipFill>
+                        <a:blip r:embed="rId25">
+                          <a:extLst>
+                            <a:ext uri="{28A0092B-C50C-407E-A947-70E740481C1C}">
+                              <a14:useLocalDpi xmlns:a14="http://schemas.microsoft.com/office/drawing/2010/main" val="0"/>
+                            </a:ext>
+                          </a:extLst>
+                        </a:blip>
+                        <a:srcRect/>
+                        <a:stretch>
+                          <a:fillRect/>
+                        </a:stretch>
+                      </pic:blipFill>
+                      <pic:spPr bwMode="auto">
+                        <a:xfrm>
+                          <a:off x="0" y="0"/>
+                          <a:ext cx="219075" cy="209550"/>
+                        </a:xfrm>
+                        <a:prstGeom prst="rect">
+                          <a:avLst/>
+                        </a:prstGeom>
+                        <a:noFill/>
+                        <a:ln>
+                          <a:noFill/>
+                        </a:ln>
+                      </pic:spPr>
+                    </pic:pic>
+                  </a:graphicData>
+                </a:graphic>
+              </wp:inline>
+            </w:drawing>
+          </w:r>
+          <w:r>
+            <w:rPr>
+              <w:sz w:val="24"/>
+              <w:szCs w:val="24"/>
+            </w:rPr>
+            <w:t>.</w:t>
           </w:r>
         </w:p>
         <w:p>
@@ -37919,42 +38718,56 @@
               <w:numId w:val="18"/>
             </w:numPr>
             <w:rPr>
-              <w:b/>
-              <w:sz w:val="24"/>
-              <w:szCs w:val="24"/>
-              <w:lang w:eastAsia="en-GB"/>
-            </w:rPr>
-          </w:pPr>
-          <w:r>
-            <w:rPr>
-              <w:b/>
-              <w:sz w:val="24"/>
-              <w:szCs w:val="24"/>
-              <w:lang w:eastAsia="en-GB"/>
-            </w:rPr>
-            <w:t>Zoom in/out capabilities will be added so that the simulation can have different perspectives. The zoom functions will zoom with reference to the centre of the simulation.</w:t>
-          </w:r>
-        </w:p>
-        <w:p>
-          <w:pPr>
-            <w:ind w:left="720"/>
-            <w:rPr>
-              <w:sz w:val="24"/>
-              <w:szCs w:val="24"/>
-              <w:lang w:eastAsia="en-GB"/>
-            </w:rPr>
-          </w:pPr>
-          <w:r>
-            <w:rPr>
-              <w:sz w:val="24"/>
-              <w:szCs w:val="24"/>
-              <w:lang w:eastAsia="en-GB"/>
-            </w:rPr>
-            <w:t xml:space="preserve">Zooming </w:t>
-          </w:r>
-        </w:p>
-        <w:p>
-          <w:pPr>
+              <w:sz w:val="24"/>
+              <w:szCs w:val="24"/>
+              <w:lang w:eastAsia="en-GB"/>
+            </w:rPr>
+          </w:pPr>
+          <w:r>
+            <w:rPr>
+              <w:b/>
+              <w:sz w:val="24"/>
+              <w:szCs w:val="24"/>
+              <w:lang w:eastAsia="en-GB"/>
+            </w:rPr>
+            <w:t>Tracing objects functionality will be added to help the user find out how the balls in the simulation are behaving.</w:t>
+          </w:r>
+        </w:p>
+        <w:p>
+          <w:pPr>
+            <w:pStyle w:val="ListParagraph"/>
+            <w:ind w:left="927"/>
+            <w:rPr>
+              <w:b/>
+              <w:sz w:val="24"/>
+              <w:szCs w:val="24"/>
+              <w:lang w:eastAsia="en-GB"/>
+            </w:rPr>
+          </w:pPr>
+        </w:p>
+        <w:p>
+          <w:pPr>
+            <w:pStyle w:val="ListParagraph"/>
+            <w:ind w:left="927"/>
+            <w:rPr>
+              <w:sz w:val="24"/>
+              <w:szCs w:val="24"/>
+              <w:lang w:eastAsia="en-GB"/>
+            </w:rPr>
+          </w:pPr>
+          <w:r>
+            <w:rPr>
+              <w:sz w:val="24"/>
+              <w:szCs w:val="24"/>
+              <w:lang w:eastAsia="en-GB"/>
+            </w:rPr>
+            <w:t>An particle’s path can be traced using</w:t>
+          </w:r>
+        </w:p>
+        <w:p>
+          <w:pPr>
+            <w:pStyle w:val="ListParagraph"/>
+            <w:ind w:left="927"/>
             <w:rPr>
               <w:sz w:val="24"/>
               <w:szCs w:val="24"/>
@@ -37983,7 +38796,7 @@
               <w:szCs w:val="24"/>
               <w:lang w:eastAsia="en-GB"/>
             </w:rPr>
-            <w:t>Tracing objects functionality will be added to help the user find out how the balls in the simulation are behaving.</w:t>
+            <w:t>The system will display graphs showing the individual and combined energy of all objects as the simulation progresses.</w:t>
           </w:r>
         </w:p>
         <w:p>
@@ -38007,8 +38820,20 @@
               <w:szCs w:val="24"/>
               <w:lang w:eastAsia="en-GB"/>
             </w:rPr>
-            <w:t>The system will display graphs showing the individual and combined energy of all objects as the simulation progresses.</w:t>
-          </w:r>
+            <w:t>Gravity functionality (can be disabled) will be added to see how objects behave under the influence of an external force.</w:t>
+          </w:r>
+        </w:p>
+        <w:p>
+          <w:pPr>
+            <w:pStyle w:val="ListParagraph"/>
+            <w:ind w:left="927"/>
+            <w:rPr>
+              <w:b/>
+              <w:sz w:val="24"/>
+              <w:szCs w:val="24"/>
+              <w:lang w:eastAsia="en-GB"/>
+            </w:rPr>
+          </w:pPr>
         </w:p>
         <w:p>
           <w:pPr>
@@ -38031,7 +38856,91 @@
               <w:szCs w:val="24"/>
               <w:lang w:eastAsia="en-GB"/>
             </w:rPr>
-            <w:t>Gravity functionality (can be disabled) will be added to see how objects behave under the influence of an external force.</w:t>
+            <w:t>Simulation data will be shown. This includes:</w:t>
+          </w:r>
+        </w:p>
+        <w:p>
+          <w:pPr>
+            <w:pStyle w:val="ListParagraph"/>
+            <w:ind w:left="927"/>
+            <w:rPr>
+              <w:b/>
+              <w:sz w:val="24"/>
+              <w:szCs w:val="24"/>
+              <w:lang w:eastAsia="en-GB"/>
+            </w:rPr>
+          </w:pPr>
+          <w:r>
+            <w:rPr>
+              <w:b/>
+              <w:sz w:val="24"/>
+              <w:szCs w:val="24"/>
+              <w:lang w:eastAsia="en-GB"/>
+            </w:rPr>
+            <w:t>Displaying the direction of objects before and after collisions.</w:t>
+          </w:r>
+        </w:p>
+        <w:p>
+          <w:pPr>
+            <w:pStyle w:val="ListParagraph"/>
+            <w:ind w:left="927"/>
+            <w:rPr>
+              <w:b/>
+              <w:sz w:val="24"/>
+              <w:szCs w:val="24"/>
+              <w:lang w:eastAsia="en-GB"/>
+            </w:rPr>
+          </w:pPr>
+          <w:r>
+            <w:rPr>
+              <w:b/>
+              <w:sz w:val="24"/>
+              <w:szCs w:val="24"/>
+              <w:lang w:eastAsia="en-GB"/>
+            </w:rPr>
+            <w:t>The frame rate.</w:t>
+          </w:r>
+        </w:p>
+        <w:p>
+          <w:pPr>
+            <w:pStyle w:val="ListParagraph"/>
+            <w:ind w:left="927"/>
+            <w:rPr>
+              <w:b/>
+              <w:sz w:val="24"/>
+              <w:szCs w:val="24"/>
+              <w:lang w:eastAsia="en-GB"/>
+            </w:rPr>
+          </w:pPr>
+          <w:r>
+            <w:rPr>
+              <w:b/>
+              <w:sz w:val="24"/>
+              <w:szCs w:val="24"/>
+              <w:lang w:eastAsia="en-GB"/>
+            </w:rPr>
+            <w:t>The energy stored in a ball.</w:t>
+          </w:r>
+        </w:p>
+        <w:p>
+          <w:pPr>
+            <w:pStyle w:val="ListParagraph"/>
+            <w:ind w:left="927"/>
+            <w:rPr>
+              <w:b/>
+              <w:sz w:val="24"/>
+              <w:szCs w:val="24"/>
+              <w:lang w:eastAsia="en-GB"/>
+            </w:rPr>
+          </w:pPr>
+          <w:r>
+            <w:rPr>
+              <w:b/>
+              <w:sz w:val="24"/>
+              <w:szCs w:val="24"/>
+              <w:lang w:eastAsia="en-GB"/>
+            </w:rPr>
+            <w:t>The properties of the ball (velocity, mass, coefficient of restitution)</w:t>
           </w:r>
         </w:p>
         <w:p>
@@ -38055,31 +38964,7 @@
               <w:szCs w:val="24"/>
               <w:lang w:eastAsia="en-GB"/>
             </w:rPr>
-            <w:t>Simulation data will be shown.</w:t>
-          </w:r>
-        </w:p>
-        <w:p>
-          <w:pPr>
-            <w:pStyle w:val="ListParagraph"/>
-            <w:numPr>
-              <w:ilvl w:val="0"/>
-              <w:numId w:val="18"/>
-            </w:numPr>
-            <w:rPr>
-              <w:b/>
-              <w:sz w:val="24"/>
-              <w:szCs w:val="24"/>
-              <w:lang w:eastAsia="en-GB"/>
-            </w:rPr>
-          </w:pPr>
-          <w:r>
-            <w:rPr>
-              <w:b/>
-              <w:sz w:val="24"/>
-              <w:szCs w:val="24"/>
-              <w:lang w:eastAsia="en-GB"/>
-            </w:rPr>
-            <w:t>Simulation saving and loading will be added to restore a previous state of the simulation, i.e, when just before two balls are about to collide.</w:t>
+            <w:t>Simulation saving and loading will be added to restore a previous state of the simulation, i.e, just before two balls are about to collide, so that the exact collision can be repeated.</w:t>
           </w:r>
         </w:p>
         <w:p>
@@ -38511,7 +39396,7 @@
                 <w:u w:val="none"/>
               </w:rPr>
             </w:pPr>
-            <w:hyperlink r:id="rId17" w:history="1">
+            <w:hyperlink r:id="rId26" w:history="1">
               <w:r>
                 <w:rPr>
                   <w:rStyle w:val="Hyperlink"/>
@@ -39306,7 +40191,7 @@
       </w:r>
     </w:p>
   </w:comment>
-  <w:comment w:id="18" w:author="Abha Aggarwal [2]" w:date="2014-11-04T07:48:00Z" w:initials="AA">
+  <w:comment w:id="19" w:author="Abha Aggarwal [2]" w:date="2014-11-04T07:48:00Z" w:initials="AA">
     <w:p>
       <w:pPr>
         <w:pStyle w:val="CommentText"/>
@@ -39322,7 +40207,7 @@
       </w:r>
     </w:p>
   </w:comment>
-  <w:comment w:id="20" w:author="Abha Aggarwal [2]" w:date="2014-11-04T07:47:00Z" w:initials="AA">
+  <w:comment w:id="21" w:author="Abha Aggarwal [2]" w:date="2014-11-04T07:47:00Z" w:initials="AA">
     <w:p>
       <w:pPr>
         <w:pStyle w:val="CommentText"/>
@@ -39351,7 +40236,7 @@
       </w:r>
     </w:p>
   </w:comment>
-  <w:comment w:id="21" w:author="A Aggarwal" w:date="2015-02-24T20:55:00Z" w:initials="AA">
+  <w:comment w:id="22" w:author="A Aggarwal" w:date="2015-02-24T20:55:00Z" w:initials="AA">
     <w:p>
       <w:pPr>
         <w:pStyle w:val="CommentText"/>
@@ -39367,7 +40252,7 @@
       </w:r>
     </w:p>
   </w:comment>
-  <w:comment w:id="22" w:author="Abha Aggarwal [2]" w:date="2014-11-04T07:47:00Z" w:initials="AA">
+  <w:comment w:id="23" w:author="Abha Aggarwal [2]" w:date="2014-11-04T07:47:00Z" w:initials="AA">
     <w:p>
       <w:pPr>
         <w:pStyle w:val="CommentText"/>
@@ -39396,7 +40281,7 @@
       </w:r>
     </w:p>
   </w:comment>
-  <w:comment w:id="26" w:author="A Aggarwal" w:date="2015-02-24T20:56:00Z" w:initials="AA">
+  <w:comment w:id="27" w:author="A Aggarwal" w:date="2015-02-24T20:56:00Z" w:initials="AA">
     <w:p>
       <w:pPr>
         <w:pStyle w:val="CommentText"/>
@@ -39412,7 +40297,7 @@
       </w:r>
     </w:p>
   </w:comment>
-  <w:comment w:id="32" w:author="A Aggarwal" w:date="2015-02-24T20:57:00Z" w:initials="AA">
+  <w:comment w:id="33" w:author="A Aggarwal" w:date="2015-02-24T20:57:00Z" w:initials="AA">
     <w:p>
       <w:pPr>
         <w:pStyle w:val="CommentText"/>
@@ -40304,15 +41189,18 @@
   <w:abstractNum w:abstractNumId="8">
     <w:nsid w:val="501B72A1"/>
     <w:multiLevelType w:val="hybridMultilevel"/>
-    <w:tmpl w:val="C3E23CFA"/>
-    <w:lvl w:ilvl="0" w:tplc="0809000F">
+    <w:tmpl w:val="33549B8C"/>
+    <w:lvl w:ilvl="0" w:tplc="B134C24E">
       <w:start w:val="1"/>
       <w:numFmt w:val="decimal"/>
       <w:lvlText w:val="%1."/>
       <w:lvlJc w:val="left"/>
       <w:pPr>
-        <w:ind w:left="720" w:hanging="360"/>
+        <w:ind w:left="927" w:hanging="360"/>
       </w:pPr>
+      <w:rPr>
+        <w:b/>
+      </w:rPr>
     </w:lvl>
     <w:lvl w:ilvl="1" w:tplc="08090019" w:tentative="1">
       <w:start w:val="1"/>
@@ -43115,7 +44003,7 @@
 </file>
 
 <file path=customXml/itemProps1.xml><?xml version="1.0" encoding="utf-8"?>
-<ds:datastoreItem xmlns:ds="http://schemas.openxmlformats.org/officeDocument/2006/customXml" ds:itemID="{22426793-2DC6-4CE1-8F73-F4BF56FA6DE6}">
+<ds:datastoreItem xmlns:ds="http://schemas.openxmlformats.org/officeDocument/2006/customXml" ds:itemID="{5CE4156A-288E-4794-A29C-D223D2BCE3C1}">
   <ds:schemaRefs>
     <ds:schemaRef ds:uri="http://schemas.openxmlformats.org/officeDocument/2006/bibliography"/>
   </ds:schemaRefs>

</xml_diff>

<commit_message>
Some changes to restart system.
</commit_message>
<xml_diff>
--- a/docs/Computing Project.docx
+++ b/docs/Computing Project.docx
@@ -633,7 +633,6 @@
                                     <w:dataBinding w:prefixMappings="xmlns:ns0='http://purl.org/dc/elements/1.1/' xmlns:ns1='http://schemas.openxmlformats.org/package/2006/metadata/core-properties' " w:xpath="/ns1:coreProperties[1]/ns0:title[1]" w:storeItemID="{6C3C8BC8-F283-45AE-878A-BAB7291924A1}"/>
                                     <w:text/>
                                   </w:sdtPr>
-                                  <w:sdtEndPr/>
                                   <w:sdtContent>
                                     <w:p>
                                       <w:pPr>
@@ -673,7 +672,6 @@
                                     <w:dataBinding w:prefixMappings="xmlns:ns0='http://purl.org/dc/elements/1.1/' xmlns:ns1='http://schemas.openxmlformats.org/package/2006/metadata/core-properties' " w:xpath="/ns1:coreProperties[1]/ns0:subject[1]" w:storeItemID="{6C3C8BC8-F283-45AE-878A-BAB7291924A1}"/>
                                     <w:text/>
                                   </w:sdtPr>
-                                  <w:sdtEndPr/>
                                   <w:sdtContent>
                                     <w:p>
                                       <w:pPr>
@@ -779,7 +777,6 @@
                               <w:dataBinding w:prefixMappings="xmlns:ns0='http://purl.org/dc/elements/1.1/' xmlns:ns1='http://schemas.openxmlformats.org/package/2006/metadata/core-properties' " w:xpath="/ns1:coreProperties[1]/ns0:title[1]" w:storeItemID="{6C3C8BC8-F283-45AE-878A-BAB7291924A1}"/>
                               <w:text/>
                             </w:sdtPr>
-                            <w:sdtEndPr/>
                             <w:sdtContent>
                               <w:p>
                                 <w:pPr>
@@ -819,7 +816,6 @@
                               <w:dataBinding w:prefixMappings="xmlns:ns0='http://purl.org/dc/elements/1.1/' xmlns:ns1='http://schemas.openxmlformats.org/package/2006/metadata/core-properties' " w:xpath="/ns1:coreProperties[1]/ns0:subject[1]" w:storeItemID="{6C3C8BC8-F283-45AE-878A-BAB7291924A1}"/>
                               <w:text/>
                             </w:sdtPr>
-                            <w:sdtEndPr/>
                             <w:sdtContent>
                               <w:p>
                                 <w:pPr>
@@ -11499,8 +11495,6 @@
             </w:rPr>
             <w:t>– An object in the system that visually represents the concepts of elastic or inelastic collisions.</w:t>
           </w:r>
-          <w:bookmarkStart w:id="16" w:name="_GoBack"/>
-          <w:bookmarkEnd w:id="16"/>
         </w:p>
         <w:p>
           <w:pPr>
@@ -11527,11 +11521,11 @@
               <w:top w:val="single" w:sz="24" w:space="1" w:color="D4EAF3" w:themeColor="accent1" w:themeTint="33"/>
             </w:pBdr>
           </w:pPr>
-          <w:bookmarkStart w:id="17" w:name="_Toc413235334"/>
+          <w:bookmarkStart w:id="16" w:name="_Toc413235334"/>
           <w:r>
             <w:t>OO Model</w:t>
           </w:r>
-          <w:bookmarkEnd w:id="17"/>
+          <w:bookmarkEnd w:id="16"/>
         </w:p>
         <w:p>
           <w:pPr>
@@ -12726,24 +12720,24 @@
           <w:pPr>
             <w:pStyle w:val="Heading2"/>
           </w:pPr>
-          <w:bookmarkStart w:id="18" w:name="_Toc413235335"/>
+          <w:bookmarkStart w:id="17" w:name="_Toc413235335"/>
           <w:r>
             <w:t xml:space="preserve">Project </w:t>
           </w:r>
-          <w:commentRangeStart w:id="19"/>
+          <w:commentRangeStart w:id="18"/>
           <w:r>
             <w:t>Objectives</w:t>
           </w:r>
-          <w:commentRangeEnd w:id="19"/>
+          <w:commentRangeEnd w:id="18"/>
           <w:r>
             <w:rPr>
               <w:rStyle w:val="CommentReference"/>
               <w:rFonts w:eastAsiaTheme="minorEastAsia"/>
               <w:caps/>
             </w:rPr>
-            <w:commentReference w:id="19"/>
-          </w:r>
-          <w:bookmarkEnd w:id="18"/>
+            <w:commentReference w:id="18"/>
+          </w:r>
+          <w:bookmarkEnd w:id="17"/>
         </w:p>
         <w:p>
           <w:pPr>
@@ -13210,7 +13204,105 @@
               <w:szCs w:val="24"/>
               <w:lang w:eastAsia="en-GB"/>
             </w:rPr>
-            <w:t>Gravity functionality (can be disabled) will be added to see how objects behave under the influence of an external force.</w:t>
+            <w:t xml:space="preserve"> </w:t>
+          </w:r>
+          <w:r>
+            <w:rPr>
+              <w:sz w:val="24"/>
+              <w:szCs w:val="24"/>
+              <w:lang w:eastAsia="en-GB"/>
+            </w:rPr>
+            <w:t xml:space="preserve">Simulation data </w:t>
+          </w:r>
+          <w:r>
+            <w:rPr>
+              <w:sz w:val="24"/>
+              <w:szCs w:val="24"/>
+              <w:lang w:eastAsia="en-GB"/>
+            </w:rPr>
+            <w:t>will</w:t>
+          </w:r>
+          <w:r>
+            <w:rPr>
+              <w:sz w:val="24"/>
+              <w:szCs w:val="24"/>
+              <w:lang w:eastAsia="en-GB"/>
+            </w:rPr>
+            <w:t xml:space="preserve"> be shown. This includes:</w:t>
+          </w:r>
+        </w:p>
+        <w:p>
+          <w:pPr>
+            <w:pStyle w:val="ListParagraph"/>
+            <w:numPr>
+              <w:ilvl w:val="0"/>
+              <w:numId w:val="13"/>
+            </w:numPr>
+            <w:rPr>
+              <w:sz w:val="24"/>
+              <w:szCs w:val="24"/>
+              <w:lang w:eastAsia="en-GB"/>
+            </w:rPr>
+          </w:pPr>
+          <w:r>
+            <w:rPr>
+              <w:sz w:val="24"/>
+              <w:szCs w:val="24"/>
+              <w:lang w:eastAsia="en-GB"/>
+            </w:rPr>
+            <w:t>D</w:t>
+          </w:r>
+          <w:r>
+            <w:rPr>
+              <w:sz w:val="24"/>
+              <w:szCs w:val="24"/>
+              <w:lang w:eastAsia="en-GB"/>
+            </w:rPr>
+            <w:t>isplaying the direction of objects before and after collisions.</w:t>
+          </w:r>
+        </w:p>
+        <w:p>
+          <w:pPr>
+            <w:pStyle w:val="ListParagraph"/>
+            <w:numPr>
+              <w:ilvl w:val="0"/>
+              <w:numId w:val="13"/>
+            </w:numPr>
+            <w:rPr>
+              <w:sz w:val="24"/>
+              <w:szCs w:val="24"/>
+              <w:lang w:eastAsia="en-GB"/>
+            </w:rPr>
+          </w:pPr>
+          <w:r>
+            <w:rPr>
+              <w:sz w:val="24"/>
+              <w:szCs w:val="24"/>
+              <w:lang w:eastAsia="en-GB"/>
+            </w:rPr>
+            <w:t>The energy stored in a ball.</w:t>
+          </w:r>
+        </w:p>
+        <w:p>
+          <w:pPr>
+            <w:pStyle w:val="ListParagraph"/>
+            <w:numPr>
+              <w:ilvl w:val="0"/>
+              <w:numId w:val="13"/>
+            </w:numPr>
+            <w:rPr>
+              <w:sz w:val="24"/>
+              <w:szCs w:val="24"/>
+              <w:lang w:eastAsia="en-GB"/>
+            </w:rPr>
+          </w:pPr>
+          <w:r>
+            <w:rPr>
+              <w:sz w:val="24"/>
+              <w:szCs w:val="24"/>
+              <w:lang w:eastAsia="en-GB"/>
+            </w:rPr>
+            <w:t>The properties of the ball (velocity, mass, coefficient of restitution)</w:t>
           </w:r>
         </w:p>
         <w:p>
@@ -13232,140 +13324,6 @@
               <w:szCs w:val="24"/>
               <w:lang w:eastAsia="en-GB"/>
             </w:rPr>
-            <w:t xml:space="preserve">Simulation data </w:t>
-          </w:r>
-          <w:r>
-            <w:rPr>
-              <w:sz w:val="24"/>
-              <w:szCs w:val="24"/>
-              <w:lang w:eastAsia="en-GB"/>
-            </w:rPr>
-            <w:t>will</w:t>
-          </w:r>
-          <w:r>
-            <w:rPr>
-              <w:sz w:val="24"/>
-              <w:szCs w:val="24"/>
-              <w:lang w:eastAsia="en-GB"/>
-            </w:rPr>
-            <w:t xml:space="preserve"> be shown. This includes:</w:t>
-          </w:r>
-        </w:p>
-        <w:p>
-          <w:pPr>
-            <w:pStyle w:val="ListParagraph"/>
-            <w:numPr>
-              <w:ilvl w:val="0"/>
-              <w:numId w:val="13"/>
-            </w:numPr>
-            <w:rPr>
-              <w:sz w:val="24"/>
-              <w:szCs w:val="24"/>
-              <w:lang w:eastAsia="en-GB"/>
-            </w:rPr>
-          </w:pPr>
-          <w:r>
-            <w:rPr>
-              <w:sz w:val="24"/>
-              <w:szCs w:val="24"/>
-              <w:lang w:eastAsia="en-GB"/>
-            </w:rPr>
-            <w:t>D</w:t>
-          </w:r>
-          <w:r>
-            <w:rPr>
-              <w:sz w:val="24"/>
-              <w:szCs w:val="24"/>
-              <w:lang w:eastAsia="en-GB"/>
-            </w:rPr>
-            <w:t>isplaying the direction of objects before and after collisions.</w:t>
-          </w:r>
-        </w:p>
-        <w:p>
-          <w:pPr>
-            <w:pStyle w:val="ListParagraph"/>
-            <w:numPr>
-              <w:ilvl w:val="0"/>
-              <w:numId w:val="13"/>
-            </w:numPr>
-            <w:rPr>
-              <w:sz w:val="24"/>
-              <w:szCs w:val="24"/>
-              <w:lang w:eastAsia="en-GB"/>
-            </w:rPr>
-          </w:pPr>
-          <w:r>
-            <w:rPr>
-              <w:sz w:val="24"/>
-              <w:szCs w:val="24"/>
-              <w:lang w:eastAsia="en-GB"/>
-            </w:rPr>
-            <w:t>The frame rate.</w:t>
-          </w:r>
-        </w:p>
-        <w:p>
-          <w:pPr>
-            <w:pStyle w:val="ListParagraph"/>
-            <w:numPr>
-              <w:ilvl w:val="0"/>
-              <w:numId w:val="13"/>
-            </w:numPr>
-            <w:rPr>
-              <w:sz w:val="24"/>
-              <w:szCs w:val="24"/>
-              <w:lang w:eastAsia="en-GB"/>
-            </w:rPr>
-          </w:pPr>
-          <w:r>
-            <w:rPr>
-              <w:sz w:val="24"/>
-              <w:szCs w:val="24"/>
-              <w:lang w:eastAsia="en-GB"/>
-            </w:rPr>
-            <w:t>The energy stored in a ball.</w:t>
-          </w:r>
-        </w:p>
-        <w:p>
-          <w:pPr>
-            <w:pStyle w:val="ListParagraph"/>
-            <w:numPr>
-              <w:ilvl w:val="0"/>
-              <w:numId w:val="13"/>
-            </w:numPr>
-            <w:rPr>
-              <w:sz w:val="24"/>
-              <w:szCs w:val="24"/>
-              <w:lang w:eastAsia="en-GB"/>
-            </w:rPr>
-          </w:pPr>
-          <w:r>
-            <w:rPr>
-              <w:sz w:val="24"/>
-              <w:szCs w:val="24"/>
-              <w:lang w:eastAsia="en-GB"/>
-            </w:rPr>
-            <w:t>The properties of the ball (velocity, mass, coefficient of restitution)</w:t>
-          </w:r>
-        </w:p>
-        <w:p>
-          <w:pPr>
-            <w:pStyle w:val="ListParagraph"/>
-            <w:numPr>
-              <w:ilvl w:val="0"/>
-              <w:numId w:val="10"/>
-            </w:numPr>
-            <w:rPr>
-              <w:sz w:val="24"/>
-              <w:szCs w:val="24"/>
-              <w:lang w:eastAsia="en-GB"/>
-            </w:rPr>
-          </w:pPr>
-          <w:r>
-            <w:rPr>
-              <w:sz w:val="24"/>
-              <w:szCs w:val="24"/>
-              <w:lang w:eastAsia="en-GB"/>
-            </w:rPr>
             <w:t>Simulation saving and loading will be added to restore a previous state of the simulation, i.e, just before two balls are about to collide</w:t>
           </w:r>
           <w:r>
@@ -13389,11 +13347,11 @@
           <w:pPr>
             <w:pStyle w:val="Heading2"/>
           </w:pPr>
-          <w:bookmarkStart w:id="20" w:name="_Toc413235336"/>
+          <w:bookmarkStart w:id="19" w:name="_Toc413235336"/>
           <w:r>
             <w:t>Appraisal of potential solutions</w:t>
           </w:r>
-          <w:bookmarkEnd w:id="20"/>
+          <w:bookmarkEnd w:id="19"/>
         </w:p>
         <w:p>
           <w:pPr>
@@ -13416,7 +13374,6 @@
               <w:sz w:val="28"/>
               <w:szCs w:val="28"/>
             </w:rPr>
-            <w:lastRenderedPageBreak/>
             <w:t>Online software:</w:t>
           </w:r>
         </w:p>
@@ -13436,6 +13393,7 @@
               <w:szCs w:val="24"/>
               <w:lang w:eastAsia="en-GB"/>
             </w:rPr>
+            <w:lastRenderedPageBreak/>
             <w:t xml:space="preserve">There is a software application which can help explain the concept of elastic collisions and </w:t>
           </w:r>
           <w:r>
@@ -14003,7 +13961,7 @@
               <w:szCs w:val="28"/>
             </w:rPr>
           </w:pPr>
-          <w:commentRangeStart w:id="21"/>
+          <w:commentRangeStart w:id="20"/>
           <w:r>
             <w:rPr>
               <w:b/>
@@ -14052,12 +14010,12 @@
             </w:rPr>
             <w:t>:</w:t>
           </w:r>
-          <w:commentRangeEnd w:id="21"/>
+          <w:commentRangeEnd w:id="20"/>
           <w:r>
             <w:rPr>
               <w:rStyle w:val="CommentReference"/>
             </w:rPr>
-            <w:commentReference w:id="21"/>
+            <w:commentReference w:id="20"/>
           </w:r>
         </w:p>
         <w:p>
@@ -14090,7 +14048,21 @@
               <w:sz w:val="24"/>
               <w:szCs w:val="24"/>
             </w:rPr>
-            <w:t xml:space="preserve"> They would both be used to manage the UI and JavaScript would control everything that has to be </w:t>
+            <w:t xml:space="preserve"> They would both be used to manage the UI and JavaScript would control everything that has to be updated in real time such as the physics collisions involved. </w:t>
+          </w:r>
+          <w:r>
+            <w:rPr>
+              <w:sz w:val="24"/>
+              <w:szCs w:val="24"/>
+            </w:rPr>
+            <w:t>Using JavaScript is perfect for an application of this type due to the fact t</w:t>
+          </w:r>
+          <w:r>
+            <w:rPr>
+              <w:sz w:val="24"/>
+              <w:szCs w:val="24"/>
+            </w:rPr>
+            <w:t xml:space="preserve">hat it can be run on all of </w:t>
           </w:r>
           <w:r>
             <w:rPr>
@@ -14098,21 +14070,7 @@
               <w:szCs w:val="24"/>
             </w:rPr>
             <w:lastRenderedPageBreak/>
-            <w:t xml:space="preserve">updated in real time such as the physics collisions involved. </w:t>
-          </w:r>
-          <w:r>
-            <w:rPr>
-              <w:sz w:val="24"/>
-              <w:szCs w:val="24"/>
-            </w:rPr>
-            <w:t>Using JavaScript is perfect for an application of this type due to the fact t</w:t>
-          </w:r>
-          <w:r>
-            <w:rPr>
-              <w:sz w:val="24"/>
-              <w:szCs w:val="24"/>
-            </w:rPr>
-            <w:t>hat it can be run on all of the most common web browsers</w:t>
+            <w:t>the most common web browsers</w:t>
           </w:r>
           <w:r>
             <w:rPr>
@@ -14167,7 +14125,7 @@
             </w:rPr>
             <w:t>The user will be able to do everything listed in “</w:t>
           </w:r>
-          <w:commentRangeStart w:id="22"/>
+          <w:commentRangeStart w:id="21"/>
           <w:r>
             <w:rPr>
               <w:sz w:val="24"/>
@@ -14175,12 +14133,12 @@
             </w:rPr>
             <w:t>Project Objectives</w:t>
           </w:r>
-          <w:commentRangeEnd w:id="22"/>
+          <w:commentRangeEnd w:id="21"/>
           <w:r>
             <w:rPr>
               <w:rStyle w:val="CommentReference"/>
             </w:rPr>
-            <w:commentReference w:id="22"/>
+            <w:commentReference w:id="21"/>
           </w:r>
           <w:r>
             <w:rPr>
@@ -14208,7 +14166,7 @@
               <w:szCs w:val="28"/>
             </w:rPr>
           </w:pPr>
-          <w:commentRangeStart w:id="23"/>
+          <w:commentRangeStart w:id="22"/>
           <w:r>
             <w:rPr>
               <w:b/>
@@ -14225,12 +14183,12 @@
             </w:rPr>
             <w:t>ftware (desktop):</w:t>
           </w:r>
-          <w:commentRangeEnd w:id="23"/>
+          <w:commentRangeEnd w:id="22"/>
           <w:r>
             <w:rPr>
               <w:rStyle w:val="CommentReference"/>
             </w:rPr>
-            <w:commentReference w:id="23"/>
+            <w:commentReference w:id="22"/>
           </w:r>
         </w:p>
         <w:p>
@@ -14334,11 +14292,11 @@
           <w:pPr>
             <w:pStyle w:val="Heading2"/>
           </w:pPr>
-          <w:bookmarkStart w:id="24" w:name="_Toc413235337"/>
+          <w:bookmarkStart w:id="23" w:name="_Toc413235337"/>
           <w:r>
             <w:t>Justification of chosen solution</w:t>
           </w:r>
-          <w:bookmarkEnd w:id="24"/>
+          <w:bookmarkEnd w:id="23"/>
         </w:p>
         <w:p>
           <w:pPr>
@@ -14573,7 +14531,7 @@
               <w:sz w:val="24"/>
               <w:szCs w:val="24"/>
             </w:rPr>
-            <w:t xml:space="preserve">My main reason for not electing to go with the standard software solution is the high price due to it containing many other physics solutions that would not be used as part of the current teaching of the course. It could also only be used at the college as the license only applies to the premises of the buyer. This means that </w:t>
+            <w:t xml:space="preserve">My main reason for not electing to go with the standard software solution is the high price due to it containing many other physics solutions that would not be used as part of the current teaching of the course. It could also only be used at the college as the license only applies to the premises of the buyer. This means that the students could not access the simulations from home and the teacher could therefore not set it as homework. Furthermore, as with any download, it can </w:t>
           </w:r>
           <w:r>
             <w:rPr>
@@ -14581,7 +14539,7 @@
               <w:szCs w:val="24"/>
             </w:rPr>
             <w:lastRenderedPageBreak/>
-            <w:t>the students could not access the simulations from home and the teacher could therefore not set it as homework. Furthermore, as with any download, it can require a considerable time to download and run. With the web-based bespoke system this would not be a problem as it runs through a web browser.</w:t>
+            <w:t>require a considerable time to download and run. With the web-based bespoke system this would not be a problem as it runs through a web browser.</w:t>
           </w:r>
         </w:p>
         <w:p>
@@ -14633,7 +14591,7 @@
             </w:sectPr>
           </w:pPr>
         </w:p>
-        <w:bookmarkStart w:id="25" w:name="_Toc413235338"/>
+        <w:bookmarkStart w:id="24" w:name="_Toc413235338"/>
         <w:p>
           <w:pPr>
             <w:pStyle w:val="Heading1"/>
@@ -15352,17 +15310,17 @@
           <w:r>
             <w:t>Design</w:t>
           </w:r>
+          <w:bookmarkEnd w:id="24"/>
+        </w:p>
+        <w:p>
+          <w:pPr>
+            <w:pStyle w:val="Heading2"/>
+          </w:pPr>
+          <w:bookmarkStart w:id="25" w:name="_Toc413235339"/>
+          <w:r>
+            <w:t>Overall System Design</w:t>
+          </w:r>
           <w:bookmarkEnd w:id="25"/>
-        </w:p>
-        <w:p>
-          <w:pPr>
-            <w:pStyle w:val="Heading2"/>
-          </w:pPr>
-          <w:bookmarkStart w:id="26" w:name="_Toc413235339"/>
-          <w:r>
-            <w:t>Overall System Design</w:t>
-          </w:r>
-          <w:bookmarkEnd w:id="26"/>
         </w:p>
         <w:p/>
         <w:tbl>
@@ -15710,7 +15668,7 @@
                   </w:rPr>
                   <w:t xml:space="preserve">No data is stored in this </w:t>
                 </w:r>
-                <w:commentRangeStart w:id="27"/>
+                <w:commentRangeStart w:id="26"/>
                 <w:r>
                   <w:rPr>
                     <w:sz w:val="24"/>
@@ -15719,12 +15677,12 @@
                   </w:rPr>
                   <w:t>system</w:t>
                 </w:r>
-                <w:commentRangeEnd w:id="27"/>
+                <w:commentRangeEnd w:id="26"/>
                 <w:r>
                   <w:rPr>
                     <w:rStyle w:val="CommentReference"/>
                   </w:rPr>
-                  <w:commentReference w:id="27"/>
+                  <w:commentReference w:id="26"/>
                 </w:r>
               </w:p>
             </w:tc>
@@ -15743,11 +15701,11 @@
               <w:bottom w:val="single" w:sz="24" w:space="2" w:color="D4EAF3" w:themeColor="accent1" w:themeTint="33"/>
             </w:pBdr>
           </w:pPr>
-          <w:bookmarkStart w:id="28" w:name="_Toc413235340"/>
+          <w:bookmarkStart w:id="27" w:name="_Toc413235340"/>
           <w:r>
             <w:t>Modular Structure</w:t>
           </w:r>
-          <w:bookmarkEnd w:id="28"/>
+          <w:bookmarkEnd w:id="27"/>
         </w:p>
         <w:p>
           <w:pPr>
@@ -19550,14 +19508,14 @@
           <w:pPr>
             <w:pStyle w:val="Heading2"/>
           </w:pPr>
-          <w:bookmarkStart w:id="29" w:name="_Toc413235341"/>
+          <w:bookmarkStart w:id="28" w:name="_Toc413235341"/>
           <w:r>
             <w:t>OO</w:t>
           </w:r>
           <w:r>
             <w:t xml:space="preserve"> Model</w:t>
           </w:r>
-          <w:bookmarkEnd w:id="29"/>
+          <w:bookmarkEnd w:id="28"/>
         </w:p>
         <w:p>
           <w:r>
@@ -21627,11 +21585,11 @@
           <w:pPr>
             <w:pStyle w:val="Heading2"/>
           </w:pPr>
-          <w:bookmarkStart w:id="30" w:name="_Toc413235342"/>
+          <w:bookmarkStart w:id="29" w:name="_Toc413235342"/>
           <w:r>
             <w:t>Class Structures</w:t>
           </w:r>
-          <w:bookmarkEnd w:id="30"/>
+          <w:bookmarkEnd w:id="29"/>
         </w:p>
         <w:p>
           <w:pPr>
@@ -25580,7 +25538,7 @@
               <w:sz w:val="24"/>
               <w:szCs w:val="24"/>
             </w:rPr>
-            <w:pPrChange w:id="31" w:author="Jacob Shirley" w:date="2015-02-25T12:20:00Z">
+            <w:pPrChange w:id="30" w:author="Jacob Shirley" w:date="2015-02-25T12:20:00Z">
               <w:pPr>
                 <w:spacing w:after="0"/>
                 <w:ind w:firstLine="576"/>
@@ -25929,24 +25887,24 @@
           <w:pPr>
             <w:pStyle w:val="Heading2"/>
           </w:pPr>
-          <w:bookmarkStart w:id="32" w:name="_Toc413235343"/>
+          <w:bookmarkStart w:id="31" w:name="_Toc413235343"/>
           <w:r>
             <w:t>Input</w:t>
           </w:r>
           <w:r>
             <w:t xml:space="preserve"> validations</w:t>
           </w:r>
-          <w:bookmarkEnd w:id="32"/>
-        </w:p>
-        <w:p>
-          <w:pPr>
-            <w:rPr>
-              <w:sz w:val="24"/>
-              <w:szCs w:val="24"/>
-              <w:lang w:eastAsia="en-GB"/>
-            </w:rPr>
-          </w:pPr>
-          <w:commentRangeStart w:id="33"/>
+          <w:bookmarkEnd w:id="31"/>
+        </w:p>
+        <w:p>
+          <w:pPr>
+            <w:rPr>
+              <w:sz w:val="24"/>
+              <w:szCs w:val="24"/>
+              <w:lang w:eastAsia="en-GB"/>
+            </w:rPr>
+          </w:pPr>
+          <w:commentRangeStart w:id="32"/>
           <w:r>
             <w:rPr>
               <w:sz w:val="24"/>
@@ -25955,12 +25913,12 @@
             </w:rPr>
             <w:t>All sliders are limited between values so there can never be an invalid input from these sliders.</w:t>
           </w:r>
-          <w:commentRangeEnd w:id="33"/>
+          <w:commentRangeEnd w:id="32"/>
           <w:r>
             <w:rPr>
               <w:rStyle w:val="CommentReference"/>
             </w:rPr>
-            <w:commentReference w:id="33"/>
+            <w:commentReference w:id="32"/>
           </w:r>
         </w:p>
         <w:tbl>
@@ -26483,21 +26441,21 @@
           <w:pPr>
             <w:pStyle w:val="Heading2"/>
           </w:pPr>
-          <w:bookmarkStart w:id="34" w:name="_Toc413235344"/>
+          <w:bookmarkStart w:id="33" w:name="_Toc413235344"/>
           <w:r>
             <w:t>File organisation and processing</w:t>
           </w:r>
+          <w:bookmarkEnd w:id="33"/>
+        </w:p>
+        <w:p>
+          <w:pPr>
+            <w:pStyle w:val="Heading2"/>
+          </w:pPr>
+          <w:bookmarkStart w:id="34" w:name="_Toc413235345"/>
+          <w:r>
+            <w:t>Storage media and format</w:t>
+          </w:r>
           <w:bookmarkEnd w:id="34"/>
-        </w:p>
-        <w:p>
-          <w:pPr>
-            <w:pStyle w:val="Heading2"/>
-          </w:pPr>
-          <w:bookmarkStart w:id="35" w:name="_Toc413235345"/>
-          <w:r>
-            <w:t>Storage media and format</w:t>
-          </w:r>
-          <w:bookmarkEnd w:id="35"/>
         </w:p>
         <w:p/>
         <w:p/>
@@ -26510,11 +26468,11 @@
           <w:pPr>
             <w:pStyle w:val="Heading2"/>
           </w:pPr>
-          <w:bookmarkStart w:id="36" w:name="_Toc413235346"/>
+          <w:bookmarkStart w:id="35" w:name="_Toc413235346"/>
           <w:r>
             <w:t>Algorithms</w:t>
           </w:r>
-          <w:bookmarkEnd w:id="36"/>
+          <w:bookmarkEnd w:id="35"/>
         </w:p>
         <w:p>
           <w:pPr>
@@ -29539,7 +29497,7 @@
             </w:rPr>
             <w:t>, Object2</w:t>
           </w:r>
-          <w:ins w:id="37" w:author="Jacob Shirley" w:date="2015-02-25T12:19:00Z">
+          <w:ins w:id="36" w:author="Jacob Shirley" w:date="2015-02-25T12:19:00Z">
             <w:r>
               <w:rPr>
                 <w:sz w:val="24"/>
@@ -29601,7 +29559,7 @@
             </w:rPr>
             <w:t>, Object1</w:t>
           </w:r>
-          <w:ins w:id="38" w:author="Jacob Shirley" w:date="2015-02-25T12:19:00Z">
+          <w:ins w:id="37" w:author="Jacob Shirley" w:date="2015-02-25T12:19:00Z">
             <w:r>
               <w:rPr>
                 <w:sz w:val="24"/>
@@ -31235,7 +31193,7 @@
             </w:rPr>
             <w:t xml:space="preserve"> Collision</w:t>
           </w:r>
-          <w:del w:id="39" w:author="Jacob Shirley" w:date="2015-02-25T12:19:00Z">
+          <w:del w:id="38" w:author="Jacob Shirley" w:date="2015-02-25T12:19:00Z">
             <w:r>
               <w:rPr>
                 <w:sz w:val="24"/>
@@ -32090,12 +32048,12 @@
           <w:pPr>
             <w:pStyle w:val="Heading2"/>
           </w:pPr>
-          <w:bookmarkStart w:id="40" w:name="_Toc413235347"/>
+          <w:bookmarkStart w:id="39" w:name="_Toc413235347"/>
           <w:r>
             <w:lastRenderedPageBreak/>
             <w:t>User Interface Design</w:t>
           </w:r>
-          <w:bookmarkEnd w:id="40"/>
+          <w:bookmarkEnd w:id="39"/>
         </w:p>
         <w:p>
           <w:r>
@@ -32558,10 +32516,92 @@
           <w:pPr>
             <w:pStyle w:val="Heading2"/>
           </w:pPr>
-          <w:bookmarkStart w:id="41" w:name="_Toc413235348"/>
+          <w:bookmarkStart w:id="40" w:name="_Toc413235348"/>
           <w:r>
             <w:t>Security and Integrity of Data</w:t>
           </w:r>
+          <w:bookmarkEnd w:id="40"/>
+        </w:p>
+        <w:p>
+          <w:pPr>
+            <w:rPr>
+              <w:sz w:val="24"/>
+              <w:szCs w:val="24"/>
+            </w:rPr>
+          </w:pPr>
+          <w:r>
+            <w:rPr>
+              <w:sz w:val="24"/>
+              <w:szCs w:val="24"/>
+              <w:lang w:eastAsia="en-GB"/>
+            </w:rPr>
+            <w:t xml:space="preserve">There is no </w:t>
+          </w:r>
+          <w:r>
+            <w:rPr>
+              <w:sz w:val="24"/>
+              <w:szCs w:val="24"/>
+              <w:lang w:eastAsia="en-GB"/>
+            </w:rPr>
+            <w:t>data stored by</w:t>
+          </w:r>
+          <w:r>
+            <w:rPr>
+              <w:sz w:val="24"/>
+              <w:szCs w:val="24"/>
+              <w:lang w:eastAsia="en-GB"/>
+            </w:rPr>
+            <w:t xml:space="preserve"> </w:t>
+          </w:r>
+          <w:r>
+            <w:rPr>
+              <w:sz w:val="24"/>
+              <w:szCs w:val="24"/>
+              <w:lang w:eastAsia="en-GB"/>
+            </w:rPr>
+            <w:t>this</w:t>
+          </w:r>
+          <w:r>
+            <w:rPr>
+              <w:sz w:val="24"/>
+              <w:szCs w:val="24"/>
+              <w:lang w:eastAsia="en-GB"/>
+            </w:rPr>
+            <w:t xml:space="preserve"> system</w:t>
+          </w:r>
+          <w:r>
+            <w:rPr>
+              <w:sz w:val="24"/>
+              <w:szCs w:val="24"/>
+              <w:lang w:eastAsia="en-GB"/>
+            </w:rPr>
+            <w:t xml:space="preserve">. This means that </w:t>
+          </w:r>
+          <w:r>
+            <w:rPr>
+              <w:sz w:val="24"/>
+              <w:szCs w:val="24"/>
+              <w:lang w:eastAsia="en-GB"/>
+            </w:rPr>
+            <w:t>no data has to be kept securely</w:t>
+          </w:r>
+          <w:r>
+            <w:rPr>
+              <w:sz w:val="24"/>
+              <w:szCs w:val="24"/>
+              <w:lang w:eastAsia="en-GB"/>
+            </w:rPr>
+            <w:t>.</w:t>
+          </w:r>
+        </w:p>
+        <w:p>
+          <w:pPr>
+            <w:pStyle w:val="Heading2"/>
+          </w:pPr>
+          <w:bookmarkStart w:id="41" w:name="_Toc413235349"/>
+          <w:r>
+            <w:t>System Security</w:t>
+          </w:r>
           <w:bookmarkEnd w:id="41"/>
         </w:p>
         <w:p>
@@ -32577,149 +32617,67 @@
               <w:szCs w:val="24"/>
               <w:lang w:eastAsia="en-GB"/>
             </w:rPr>
-            <w:t xml:space="preserve">There is no </w:t>
-          </w:r>
-          <w:r>
-            <w:rPr>
-              <w:sz w:val="24"/>
-              <w:szCs w:val="24"/>
-              <w:lang w:eastAsia="en-GB"/>
-            </w:rPr>
-            <w:t>data stored by</w:t>
-          </w:r>
-          <w:r>
-            <w:rPr>
-              <w:sz w:val="24"/>
-              <w:szCs w:val="24"/>
-              <w:lang w:eastAsia="en-GB"/>
-            </w:rPr>
-            <w:t xml:space="preserve"> </w:t>
-          </w:r>
-          <w:r>
-            <w:rPr>
-              <w:sz w:val="24"/>
-              <w:szCs w:val="24"/>
-              <w:lang w:eastAsia="en-GB"/>
-            </w:rPr>
-            <w:t>this</w:t>
-          </w:r>
-          <w:r>
-            <w:rPr>
-              <w:sz w:val="24"/>
-              <w:szCs w:val="24"/>
-              <w:lang w:eastAsia="en-GB"/>
-            </w:rPr>
-            <w:t xml:space="preserve"> system</w:t>
-          </w:r>
-          <w:r>
-            <w:rPr>
-              <w:sz w:val="24"/>
-              <w:szCs w:val="24"/>
-              <w:lang w:eastAsia="en-GB"/>
-            </w:rPr>
-            <w:t xml:space="preserve">. This means that </w:t>
-          </w:r>
-          <w:r>
-            <w:rPr>
-              <w:sz w:val="24"/>
-              <w:szCs w:val="24"/>
-              <w:lang w:eastAsia="en-GB"/>
-            </w:rPr>
-            <w:t>no data has to be kept securely</w:t>
-          </w:r>
-          <w:r>
-            <w:rPr>
-              <w:sz w:val="24"/>
-              <w:szCs w:val="24"/>
-              <w:lang w:eastAsia="en-GB"/>
-            </w:rPr>
-            <w:t>.</w:t>
+            <w:t>The security of the system will be determ</w:t>
+          </w:r>
+          <w:r>
+            <w:rPr>
+              <w:sz w:val="24"/>
+              <w:szCs w:val="24"/>
+              <w:lang w:eastAsia="en-GB"/>
+            </w:rPr>
+            <w:t>ined by the place it is hosted.</w:t>
+          </w:r>
+          <w:r>
+            <w:rPr>
+              <w:sz w:val="24"/>
+              <w:szCs w:val="24"/>
+              <w:lang w:eastAsia="en-GB"/>
+            </w:rPr>
+            <w:t xml:space="preserve"> I will use paid hosting, costing roughly £5 a month.</w:t>
           </w:r>
         </w:p>
         <w:p>
           <w:pPr>
             <w:pStyle w:val="Heading2"/>
           </w:pPr>
-          <w:bookmarkStart w:id="42" w:name="_Toc413235349"/>
-          <w:r>
-            <w:t>System Security</w:t>
+          <w:bookmarkStart w:id="42" w:name="_Toc413235350"/>
+          <w:bookmarkStart w:id="43" w:name="_Toc413235351"/>
+          <w:r>
+            <w:t xml:space="preserve">Test </w:t>
+          </w:r>
+          <w:r>
+            <w:t>Strategy</w:t>
           </w:r>
           <w:bookmarkEnd w:id="42"/>
-        </w:p>
-        <w:p>
-          <w:pPr>
-            <w:rPr>
-              <w:sz w:val="24"/>
-              <w:szCs w:val="24"/>
-            </w:rPr>
-          </w:pPr>
-          <w:r>
-            <w:rPr>
-              <w:sz w:val="24"/>
-              <w:szCs w:val="24"/>
-              <w:lang w:eastAsia="en-GB"/>
-            </w:rPr>
-            <w:t>The security of the system will be determ</w:t>
-          </w:r>
-          <w:r>
-            <w:rPr>
-              <w:sz w:val="24"/>
-              <w:szCs w:val="24"/>
-              <w:lang w:eastAsia="en-GB"/>
-            </w:rPr>
-            <w:t>ined by the place it is hosted.</w:t>
-          </w:r>
-          <w:r>
-            <w:rPr>
-              <w:sz w:val="24"/>
-              <w:szCs w:val="24"/>
-              <w:lang w:eastAsia="en-GB"/>
-            </w:rPr>
-            <w:t xml:space="preserve"> I will use paid hosting, costing roughly £5 a month.</w:t>
-          </w:r>
+          <w:r>
+            <w:br w:type="page"/>
+          </w:r>
+        </w:p>
+        <w:p>
+          <w:pPr>
+            <w:rPr>
+              <w:lang w:eastAsia="en-GB"/>
+            </w:rPr>
+          </w:pPr>
+        </w:p>
+        <w:p>
+          <w:pPr>
+            <w:pStyle w:val="Heading1"/>
+          </w:pPr>
+          <w:r>
+            <w:t>System Testing</w:t>
+          </w:r>
+          <w:bookmarkEnd w:id="43"/>
         </w:p>
         <w:p>
           <w:pPr>
             <w:pStyle w:val="Heading2"/>
           </w:pPr>
-          <w:bookmarkStart w:id="43" w:name="_Toc413235350"/>
-          <w:bookmarkStart w:id="44" w:name="_Toc413235351"/>
-          <w:r>
-            <w:t xml:space="preserve">Test </w:t>
-          </w:r>
-          <w:r>
-            <w:t>Strategy</w:t>
-          </w:r>
-          <w:bookmarkEnd w:id="43"/>
-          <w:r>
-            <w:br w:type="page"/>
-          </w:r>
-        </w:p>
-        <w:p>
-          <w:pPr>
-            <w:rPr>
-              <w:lang w:eastAsia="en-GB"/>
-            </w:rPr>
-          </w:pPr>
-        </w:p>
-        <w:p>
-          <w:pPr>
-            <w:pStyle w:val="Heading1"/>
-          </w:pPr>
-          <w:r>
-            <w:t>System Testing</w:t>
+          <w:bookmarkStart w:id="44" w:name="_Toc413235352"/>
+          <w:r>
+            <w:t>Test Plan – Typical Data</w:t>
           </w:r>
           <w:bookmarkEnd w:id="44"/>
-        </w:p>
-        <w:p>
-          <w:pPr>
-            <w:pStyle w:val="Heading2"/>
-          </w:pPr>
-          <w:bookmarkStart w:id="45" w:name="_Toc413235352"/>
-          <w:r>
-            <w:t>Test Plan – Typical Data</w:t>
-          </w:r>
-          <w:bookmarkEnd w:id="45"/>
         </w:p>
         <w:p>
           <w:pPr>
@@ -33803,12 +33761,12 @@
           <w:pPr>
             <w:pStyle w:val="Heading2"/>
           </w:pPr>
-          <w:bookmarkStart w:id="46" w:name="_Toc413235353"/>
+          <w:bookmarkStart w:id="45" w:name="_Toc413235353"/>
           <w:r>
             <w:lastRenderedPageBreak/>
             <w:t>Test Plan – Erroneous Data</w:t>
           </w:r>
-          <w:bookmarkEnd w:id="46"/>
+          <w:bookmarkEnd w:id="45"/>
         </w:p>
         <w:p>
           <w:pPr>
@@ -34300,11 +34258,11 @@
           <w:pPr>
             <w:pStyle w:val="Heading2"/>
           </w:pPr>
-          <w:bookmarkStart w:id="47" w:name="_Toc413235354"/>
+          <w:bookmarkStart w:id="46" w:name="_Toc413235354"/>
           <w:r>
             <w:t>Test Plan – Boundary Data</w:t>
           </w:r>
-          <w:bookmarkEnd w:id="47"/>
+          <w:bookmarkEnd w:id="46"/>
         </w:p>
         <w:p>
           <w:pPr>
@@ -35299,19 +35257,29 @@
           <w:pPr>
             <w:pStyle w:val="Heading1"/>
           </w:pPr>
-          <w:bookmarkStart w:id="48" w:name="_Toc413235356"/>
+          <w:bookmarkStart w:id="47" w:name="_Toc413235356"/>
           <w:r>
             <w:t>System Maintenance</w:t>
           </w:r>
+          <w:bookmarkEnd w:id="47"/>
+        </w:p>
+        <w:p>
+          <w:pPr>
+            <w:pStyle w:val="Heading2"/>
+          </w:pPr>
+          <w:bookmarkStart w:id="48" w:name="_Toc413235357"/>
+          <w:r>
+            <w:t>System Overview</w:t>
+          </w:r>
           <w:bookmarkEnd w:id="48"/>
         </w:p>
         <w:p>
           <w:pPr>
             <w:pStyle w:val="Heading2"/>
           </w:pPr>
-          <w:bookmarkStart w:id="49" w:name="_Toc413235357"/>
-          <w:r>
-            <w:t>System Overview</w:t>
+          <w:bookmarkStart w:id="49" w:name="_Toc413235358"/>
+          <w:r>
+            <w:t>Algorithms</w:t>
           </w:r>
           <w:bookmarkEnd w:id="49"/>
         </w:p>
@@ -35319,9 +35287,9 @@
           <w:pPr>
             <w:pStyle w:val="Heading2"/>
           </w:pPr>
-          <w:bookmarkStart w:id="50" w:name="_Toc413235358"/>
-          <w:r>
-            <w:t>Algorithms</w:t>
+          <w:bookmarkStart w:id="50" w:name="_Toc413235359"/>
+          <w:r>
+            <w:t>Procedure and variable lists</w:t>
           </w:r>
           <w:bookmarkEnd w:id="50"/>
         </w:p>
@@ -35329,9 +35297,9 @@
           <w:pPr>
             <w:pStyle w:val="Heading2"/>
           </w:pPr>
-          <w:bookmarkStart w:id="51" w:name="_Toc413235359"/>
-          <w:r>
-            <w:t>Procedure and variable lists</w:t>
+          <w:bookmarkStart w:id="51" w:name="_Toc413235360"/>
+          <w:r>
+            <w:t>Annotated listings / screens</w:t>
           </w:r>
           <w:bookmarkEnd w:id="51"/>
         </w:p>
@@ -35339,9 +35307,9 @@
           <w:pPr>
             <w:pStyle w:val="Heading2"/>
           </w:pPr>
-          <w:bookmarkStart w:id="52" w:name="_Toc413235360"/>
-          <w:r>
-            <w:t>Annotated listings / screens</w:t>
+          <w:bookmarkStart w:id="52" w:name="_Toc413235361"/>
+          <w:r>
+            <w:t>Database Definitions</w:t>
           </w:r>
           <w:bookmarkEnd w:id="52"/>
         </w:p>
@@ -35349,68 +35317,58 @@
           <w:pPr>
             <w:pStyle w:val="Heading2"/>
           </w:pPr>
-          <w:bookmarkStart w:id="53" w:name="_Toc413235361"/>
-          <w:r>
-            <w:t>Database Definitions</w:t>
+          <w:bookmarkStart w:id="53" w:name="_Toc413235362"/>
+          <w:r>
+            <w:t>Forms / screens</w:t>
           </w:r>
           <w:bookmarkEnd w:id="53"/>
         </w:p>
         <w:p>
           <w:pPr>
+            <w:rPr>
+              <w:lang w:eastAsia="en-GB"/>
+            </w:rPr>
+          </w:pPr>
+        </w:p>
+        <w:p>
+          <w:pPr>
+            <w:rPr>
+              <w:lang w:eastAsia="en-GB"/>
+            </w:rPr>
+          </w:pPr>
+          <w:r>
+            <w:rPr>
+              <w:lang w:eastAsia="en-GB"/>
+            </w:rPr>
+            <w:br w:type="page"/>
+          </w:r>
+        </w:p>
+        <w:p>
+          <w:pPr>
+            <w:rPr>
+              <w:lang w:eastAsia="en-GB"/>
+            </w:rPr>
+          </w:pPr>
+        </w:p>
+        <w:p>
+          <w:pPr>
+            <w:pStyle w:val="Heading1"/>
+          </w:pPr>
+          <w:bookmarkStart w:id="54" w:name="_Toc413235363"/>
+          <w:r>
+            <w:t>User Manual</w:t>
+          </w:r>
+          <w:bookmarkEnd w:id="54"/>
+        </w:p>
+        <w:p>
+          <w:pPr>
             <w:pStyle w:val="Heading2"/>
           </w:pPr>
-          <w:bookmarkStart w:id="54" w:name="_Toc413235362"/>
-          <w:r>
-            <w:t>Forms / screens</w:t>
-          </w:r>
-          <w:bookmarkEnd w:id="54"/>
-        </w:p>
-        <w:p>
-          <w:pPr>
-            <w:rPr>
-              <w:lang w:eastAsia="en-GB"/>
-            </w:rPr>
-          </w:pPr>
-        </w:p>
-        <w:p>
-          <w:pPr>
-            <w:rPr>
-              <w:lang w:eastAsia="en-GB"/>
-            </w:rPr>
-          </w:pPr>
-          <w:r>
-            <w:rPr>
-              <w:lang w:eastAsia="en-GB"/>
-            </w:rPr>
-            <w:br w:type="page"/>
-          </w:r>
-        </w:p>
-        <w:p>
-          <w:pPr>
-            <w:rPr>
-              <w:lang w:eastAsia="en-GB"/>
-            </w:rPr>
-          </w:pPr>
-        </w:p>
-        <w:p>
-          <w:pPr>
-            <w:pStyle w:val="Heading1"/>
-          </w:pPr>
-          <w:bookmarkStart w:id="55" w:name="_Toc413235363"/>
-          <w:r>
-            <w:t>User Manual</w:t>
+          <w:bookmarkStart w:id="55" w:name="_Toc413235364"/>
+          <w:r>
+            <w:t>Contents page</w:t>
           </w:r>
           <w:bookmarkEnd w:id="55"/>
-        </w:p>
-        <w:p>
-          <w:pPr>
-            <w:pStyle w:val="Heading2"/>
-          </w:pPr>
-          <w:bookmarkStart w:id="56" w:name="_Toc413235364"/>
-          <w:r>
-            <w:t>Contents page</w:t>
-          </w:r>
-          <w:bookmarkEnd w:id="56"/>
         </w:p>
         <w:p>
           <w:pPr>
@@ -35821,11 +35779,11 @@
           <w:pPr>
             <w:pStyle w:val="Heading2"/>
           </w:pPr>
-          <w:bookmarkStart w:id="57" w:name="_Toc413235365"/>
+          <w:bookmarkStart w:id="56" w:name="_Toc413235365"/>
           <w:r>
             <w:t>Introduction</w:t>
           </w:r>
-          <w:bookmarkEnd w:id="57"/>
+          <w:bookmarkEnd w:id="56"/>
         </w:p>
         <w:p>
           <w:pPr>
@@ -35898,11 +35856,11 @@
           <w:pPr>
             <w:pStyle w:val="Heading2"/>
           </w:pPr>
-          <w:bookmarkStart w:id="58" w:name="_Toc413235366"/>
+          <w:bookmarkStart w:id="57" w:name="_Toc413235366"/>
           <w:r>
             <w:t>System Requirements</w:t>
           </w:r>
-          <w:bookmarkEnd w:id="58"/>
+          <w:bookmarkEnd w:id="57"/>
         </w:p>
         <w:p>
           <w:pPr>
@@ -36193,7 +36151,7 @@
               <w:szCs w:val="24"/>
             </w:rPr>
           </w:pPr>
-          <w:bookmarkStart w:id="59" w:name="_Toc413235367"/>
+          <w:bookmarkStart w:id="58" w:name="_Toc413235367"/>
           <w:r>
             <w:rPr>
               <w:sz w:val="24"/>
@@ -36201,7 +36159,7 @@
             </w:rPr>
             <w:t>Installation</w:t>
           </w:r>
-          <w:bookmarkEnd w:id="59"/>
+          <w:bookmarkEnd w:id="58"/>
         </w:p>
         <w:p>
           <w:pPr>
@@ -36322,7 +36280,7 @@
               <w:szCs w:val="24"/>
             </w:rPr>
           </w:pPr>
-          <w:bookmarkStart w:id="60" w:name="_Toc413235368"/>
+          <w:bookmarkStart w:id="59" w:name="_Toc413235368"/>
           <w:r>
             <w:rPr>
               <w:sz w:val="24"/>
@@ -36330,7 +36288,7 @@
             </w:rPr>
             <w:t>Using the system</w:t>
           </w:r>
-          <w:bookmarkEnd w:id="60"/>
+          <w:bookmarkEnd w:id="59"/>
         </w:p>
         <w:p>
           <w:pPr>
@@ -37442,23 +37400,7 @@
               <w:szCs w:val="24"/>
               <w:lang w:eastAsia="en-GB"/>
             </w:rPr>
-            <w:t xml:space="preserve">All of the controls for </w:t>
-          </w:r>
-          <w:r>
-            <w:rPr>
-              <w:sz w:val="24"/>
-              <w:szCs w:val="24"/>
-              <w:lang w:eastAsia="en-GB"/>
-            </w:rPr>
-            <w:t>the graph</w:t>
-          </w:r>
-          <w:r>
-            <w:rPr>
-              <w:sz w:val="24"/>
-              <w:szCs w:val="24"/>
-              <w:lang w:eastAsia="en-GB"/>
-            </w:rPr>
-            <w:t xml:space="preserve"> are located in this panel:</w:t>
+            <w:t>All of the controls for the graph are located in this panel:</w:t>
           </w:r>
         </w:p>
         <w:p>
@@ -38081,7 +38023,7 @@
               <w:szCs w:val="24"/>
             </w:rPr>
           </w:pPr>
-          <w:bookmarkStart w:id="61" w:name="_Toc413235369"/>
+          <w:bookmarkStart w:id="60" w:name="_Toc413235369"/>
           <w:r>
             <w:rPr>
               <w:sz w:val="24"/>
@@ -38089,81 +38031,81 @@
             </w:rPr>
             <w:t>Error Handling</w:t>
           </w:r>
+          <w:bookmarkEnd w:id="60"/>
+        </w:p>
+        <w:p>
+          <w:pPr>
+            <w:rPr>
+              <w:lang w:eastAsia="en-GB"/>
+            </w:rPr>
+          </w:pPr>
+          <w:r>
+            <w:rPr>
+              <w:lang w:eastAsia="en-GB"/>
+            </w:rPr>
+            <w:br w:type="page"/>
+          </w:r>
+        </w:p>
+        <w:p>
+          <w:pPr>
+            <w:rPr>
+              <w:lang w:eastAsia="en-GB"/>
+            </w:rPr>
+          </w:pPr>
+        </w:p>
+        <w:p>
+          <w:pPr>
+            <w:pStyle w:val="Heading1"/>
+          </w:pPr>
+          <w:bookmarkStart w:id="61" w:name="_Toc413235370"/>
+          <w:r>
+            <w:t>Evaluation</w:t>
+          </w:r>
           <w:bookmarkEnd w:id="61"/>
         </w:p>
         <w:p>
           <w:pPr>
             <w:rPr>
-              <w:lang w:eastAsia="en-GB"/>
-            </w:rPr>
-          </w:pPr>
-          <w:r>
-            <w:rPr>
-              <w:lang w:eastAsia="en-GB"/>
-            </w:rPr>
-            <w:br w:type="page"/>
-          </w:r>
-        </w:p>
-        <w:p>
-          <w:pPr>
-            <w:rPr>
-              <w:lang w:eastAsia="en-GB"/>
-            </w:rPr>
-          </w:pPr>
-        </w:p>
-        <w:p>
-          <w:pPr>
-            <w:pStyle w:val="Heading1"/>
-          </w:pPr>
-          <w:bookmarkStart w:id="62" w:name="_Toc413235370"/>
-          <w:r>
-            <w:t>Evaluation</w:t>
+              <w:sz w:val="24"/>
+              <w:szCs w:val="24"/>
+              <w:lang w:eastAsia="en-GB"/>
+            </w:rPr>
+          </w:pPr>
+          <w:r>
+            <w:rPr>
+              <w:sz w:val="24"/>
+              <w:szCs w:val="24"/>
+              <w:lang w:eastAsia="en-GB"/>
+            </w:rPr>
+            <w:t>The aim of this project was to make</w:t>
+          </w:r>
+          <w:r>
+            <w:rPr>
+              <w:sz w:val="24"/>
+              <w:szCs w:val="24"/>
+              <w:lang w:eastAsia="en-GB"/>
+            </w:rPr>
+            <w:t xml:space="preserve"> learning about collisions and energy conservation easier for students. This involved creating a virtual simulation to model these concepts realistically.</w:t>
+          </w:r>
+        </w:p>
+        <w:p>
+          <w:pPr>
+            <w:rPr>
+              <w:sz w:val="24"/>
+              <w:szCs w:val="24"/>
+              <w:lang w:eastAsia="en-GB"/>
+            </w:rPr>
+          </w:pPr>
+        </w:p>
+        <w:p>
+          <w:pPr>
+            <w:pStyle w:val="Heading2"/>
+          </w:pPr>
+          <w:bookmarkStart w:id="62" w:name="_Toc413235371"/>
+          <w:r>
+            <w:t>Project Performance against Project Objectives</w:t>
           </w:r>
           <w:bookmarkEnd w:id="62"/>
-        </w:p>
-        <w:p>
-          <w:pPr>
-            <w:rPr>
-              <w:sz w:val="24"/>
-              <w:szCs w:val="24"/>
-              <w:lang w:eastAsia="en-GB"/>
-            </w:rPr>
-          </w:pPr>
-          <w:r>
-            <w:rPr>
-              <w:sz w:val="24"/>
-              <w:szCs w:val="24"/>
-              <w:lang w:eastAsia="en-GB"/>
-            </w:rPr>
-            <w:t>The aim of this project was to make</w:t>
-          </w:r>
-          <w:r>
-            <w:rPr>
-              <w:sz w:val="24"/>
-              <w:szCs w:val="24"/>
-              <w:lang w:eastAsia="en-GB"/>
-            </w:rPr>
-            <w:t xml:space="preserve"> learning about collisions and energy conservation easier for students. This involved creating a virtual simulation to model these concepts realistically.</w:t>
-          </w:r>
-        </w:p>
-        <w:p>
-          <w:pPr>
-            <w:rPr>
-              <w:sz w:val="24"/>
-              <w:szCs w:val="24"/>
-              <w:lang w:eastAsia="en-GB"/>
-            </w:rPr>
-          </w:pPr>
-        </w:p>
-        <w:p>
-          <w:pPr>
-            <w:pStyle w:val="Heading2"/>
-          </w:pPr>
-          <w:bookmarkStart w:id="63" w:name="_Toc413235371"/>
-          <w:r>
-            <w:t>Project Performance against Project Objectives</w:t>
-          </w:r>
-          <w:bookmarkEnd w:id="63"/>
         </w:p>
         <w:p>
           <w:pPr>
@@ -38748,20 +38690,43 @@
         <w:p>
           <w:pPr>
             <w:pStyle w:val="ListParagraph"/>
-            <w:ind w:left="927"/>
-            <w:rPr>
-              <w:sz w:val="24"/>
-              <w:szCs w:val="24"/>
-              <w:lang w:eastAsia="en-GB"/>
-            </w:rPr>
-          </w:pPr>
-          <w:r>
-            <w:rPr>
-              <w:sz w:val="24"/>
-              <w:szCs w:val="24"/>
-              <w:lang w:eastAsia="en-GB"/>
-            </w:rPr>
-            <w:t>An particle’s path can be traced using</w:t>
+            <w:rPr>
+              <w:sz w:val="24"/>
+              <w:szCs w:val="24"/>
+              <w:lang w:eastAsia="en-GB"/>
+            </w:rPr>
+          </w:pPr>
+          <w:r>
+            <w:rPr>
+              <w:sz w:val="24"/>
+              <w:szCs w:val="24"/>
+              <w:lang w:eastAsia="en-GB"/>
+            </w:rPr>
+            <w:t xml:space="preserve">The trace of a </w:t>
+          </w:r>
+          <w:r>
+            <w:rPr>
+              <w:sz w:val="24"/>
+              <w:szCs w:val="24"/>
+              <w:lang w:eastAsia="en-GB"/>
+            </w:rPr>
+            <w:t>particle’s</w:t>
+          </w:r>
+          <w:r>
+            <w:rPr>
+              <w:sz w:val="24"/>
+              <w:szCs w:val="24"/>
+              <w:lang w:eastAsia="en-GB"/>
+            </w:rPr>
+            <w:t xml:space="preserve"> path, up to a maximum of 50 saved</w:t>
+          </w:r>
+          <w:r>
+            <w:rPr>
+              <w:sz w:val="24"/>
+              <w:szCs w:val="24"/>
+              <w:lang w:eastAsia="en-GB"/>
+            </w:rPr>
+            <w:t xml:space="preserve"> positions, can be shown by selecting the particle. Once unselected or another particle is selected, its trace path is reset.</w:t>
           </w:r>
         </w:p>
         <w:p>
@@ -38801,6 +38766,44 @@
         </w:p>
         <w:p>
           <w:pPr>
+            <w:ind w:left="720"/>
+            <w:rPr>
+              <w:sz w:val="24"/>
+              <w:szCs w:val="24"/>
+              <w:lang w:eastAsia="en-GB"/>
+            </w:rPr>
+          </w:pPr>
+          <w:r>
+            <w:rPr>
+              <w:sz w:val="24"/>
+              <w:szCs w:val="24"/>
+              <w:lang w:eastAsia="en-GB"/>
+            </w:rPr>
+            <w:t xml:space="preserve">There is an energy graph implemented that updates as the simulation updates. The graph displays the combined energy changes of the system. It can be moved up and down (y offset changed), calibrated (the y offset reset to 0), and zoomed in and out (scaleX and </w:t>
+          </w:r>
+          <w:r>
+            <w:rPr>
+              <w:sz w:val="24"/>
+              <w:szCs w:val="24"/>
+              <w:lang w:eastAsia="en-GB"/>
+            </w:rPr>
+            <w:t>scaleY increased and decreased).</w:t>
+          </w:r>
+        </w:p>
+        <w:p>
+          <w:pPr>
+            <w:pStyle w:val="ListParagraph"/>
+            <w:ind w:left="927"/>
+            <w:rPr>
+              <w:b/>
+              <w:sz w:val="24"/>
+              <w:szCs w:val="24"/>
+              <w:lang w:eastAsia="en-GB"/>
+            </w:rPr>
+          </w:pPr>
+        </w:p>
+        <w:p>
+          <w:pPr>
             <w:pStyle w:val="ListParagraph"/>
             <w:numPr>
               <w:ilvl w:val="0"/>
@@ -38820,13 +38823,125 @@
               <w:szCs w:val="24"/>
               <w:lang w:eastAsia="en-GB"/>
             </w:rPr>
-            <w:t>Gravity functionality (can be disabled) will be added to see how objects behave under the influence of an external force.</w:t>
+            <w:t>Simulation data will be shown. This includes:</w:t>
           </w:r>
         </w:p>
         <w:p>
           <w:pPr>
             <w:pStyle w:val="ListParagraph"/>
-            <w:ind w:left="927"/>
+            <w:numPr>
+              <w:ilvl w:val="0"/>
+              <w:numId w:val="19"/>
+            </w:numPr>
+            <w:rPr>
+              <w:b/>
+              <w:sz w:val="24"/>
+              <w:szCs w:val="24"/>
+              <w:lang w:eastAsia="en-GB"/>
+            </w:rPr>
+          </w:pPr>
+          <w:r>
+            <w:rPr>
+              <w:b/>
+              <w:sz w:val="24"/>
+              <w:szCs w:val="24"/>
+              <w:lang w:eastAsia="en-GB"/>
+            </w:rPr>
+            <w:t>Displaying the direction of objects before and after collisions.</w:t>
+          </w:r>
+        </w:p>
+        <w:p>
+          <w:pPr>
+            <w:pStyle w:val="ListParagraph"/>
+            <w:numPr>
+              <w:ilvl w:val="0"/>
+              <w:numId w:val="19"/>
+            </w:numPr>
+            <w:rPr>
+              <w:b/>
+              <w:sz w:val="24"/>
+              <w:szCs w:val="24"/>
+              <w:lang w:eastAsia="en-GB"/>
+            </w:rPr>
+          </w:pPr>
+          <w:r>
+            <w:rPr>
+              <w:b/>
+              <w:sz w:val="24"/>
+              <w:szCs w:val="24"/>
+              <w:lang w:eastAsia="en-GB"/>
+            </w:rPr>
+            <w:t>The energy stored in a ball.</w:t>
+          </w:r>
+        </w:p>
+        <w:p>
+          <w:pPr>
+            <w:pStyle w:val="ListParagraph"/>
+            <w:numPr>
+              <w:ilvl w:val="0"/>
+              <w:numId w:val="19"/>
+            </w:numPr>
+            <w:rPr>
+              <w:b/>
+              <w:sz w:val="24"/>
+              <w:szCs w:val="24"/>
+              <w:lang w:eastAsia="en-GB"/>
+            </w:rPr>
+          </w:pPr>
+          <w:r>
+            <w:rPr>
+              <w:b/>
+              <w:sz w:val="24"/>
+              <w:szCs w:val="24"/>
+              <w:lang w:eastAsia="en-GB"/>
+            </w:rPr>
+            <w:t>The properties of the ball (velocity, mass, coefficient of restitution)</w:t>
+          </w:r>
+        </w:p>
+        <w:p>
+          <w:pPr>
+            <w:pStyle w:val="ListParagraph"/>
+            <w:ind w:left="1647"/>
+            <w:rPr>
+              <w:b/>
+              <w:sz w:val="24"/>
+              <w:szCs w:val="24"/>
+              <w:lang w:eastAsia="en-GB"/>
+            </w:rPr>
+          </w:pPr>
+        </w:p>
+        <w:p>
+          <w:pPr>
+            <w:ind w:left="567"/>
+            <w:rPr>
+              <w:sz w:val="24"/>
+              <w:szCs w:val="24"/>
+              <w:lang w:eastAsia="en-GB"/>
+            </w:rPr>
+          </w:pPr>
+          <w:r>
+            <w:rPr>
+              <w:sz w:val="24"/>
+              <w:szCs w:val="24"/>
+              <w:lang w:eastAsia="en-GB"/>
+            </w:rPr>
+            <w:t>The direction of the particles can be displayed</w:t>
+          </w:r>
+          <w:r>
+            <w:rPr>
+              <w:sz w:val="24"/>
+              <w:szCs w:val="24"/>
+              <w:lang w:eastAsia="en-GB"/>
+            </w:rPr>
+            <w:t xml:space="preserve"> to show the velocity of the</w:t>
+          </w:r>
+          <w:bookmarkStart w:id="63" w:name="_GoBack"/>
+          <w:bookmarkEnd w:id="63"/>
+        </w:p>
+        <w:p>
+          <w:pPr>
+            <w:pStyle w:val="ListParagraph"/>
+            <w:ind w:left="1647"/>
             <w:rPr>
               <w:b/>
               <w:sz w:val="24"/>
@@ -38856,114 +38971,7 @@
               <w:szCs w:val="24"/>
               <w:lang w:eastAsia="en-GB"/>
             </w:rPr>
-            <w:t>Simulation data will be shown. This includes:</w:t>
-          </w:r>
-        </w:p>
-        <w:p>
-          <w:pPr>
-            <w:pStyle w:val="ListParagraph"/>
-            <w:ind w:left="927"/>
-            <w:rPr>
-              <w:b/>
-              <w:sz w:val="24"/>
-              <w:szCs w:val="24"/>
-              <w:lang w:eastAsia="en-GB"/>
-            </w:rPr>
-          </w:pPr>
-          <w:r>
-            <w:rPr>
-              <w:b/>
-              <w:sz w:val="24"/>
-              <w:szCs w:val="24"/>
-              <w:lang w:eastAsia="en-GB"/>
-            </w:rPr>
-            <w:t>Displaying the direction of objects before and after collisions.</w:t>
-          </w:r>
-        </w:p>
-        <w:p>
-          <w:pPr>
-            <w:pStyle w:val="ListParagraph"/>
-            <w:ind w:left="927"/>
-            <w:rPr>
-              <w:b/>
-              <w:sz w:val="24"/>
-              <w:szCs w:val="24"/>
-              <w:lang w:eastAsia="en-GB"/>
-            </w:rPr>
-          </w:pPr>
-          <w:r>
-            <w:rPr>
-              <w:b/>
-              <w:sz w:val="24"/>
-              <w:szCs w:val="24"/>
-              <w:lang w:eastAsia="en-GB"/>
-            </w:rPr>
-            <w:t>The frame rate.</w:t>
-          </w:r>
-        </w:p>
-        <w:p>
-          <w:pPr>
-            <w:pStyle w:val="ListParagraph"/>
-            <w:ind w:left="927"/>
-            <w:rPr>
-              <w:b/>
-              <w:sz w:val="24"/>
-              <w:szCs w:val="24"/>
-              <w:lang w:eastAsia="en-GB"/>
-            </w:rPr>
-          </w:pPr>
-          <w:r>
-            <w:rPr>
-              <w:b/>
-              <w:sz w:val="24"/>
-              <w:szCs w:val="24"/>
-              <w:lang w:eastAsia="en-GB"/>
-            </w:rPr>
-            <w:t>The energy stored in a ball.</w:t>
-          </w:r>
-        </w:p>
-        <w:p>
-          <w:pPr>
-            <w:pStyle w:val="ListParagraph"/>
-            <w:ind w:left="927"/>
-            <w:rPr>
-              <w:b/>
-              <w:sz w:val="24"/>
-              <w:szCs w:val="24"/>
-              <w:lang w:eastAsia="en-GB"/>
-            </w:rPr>
-          </w:pPr>
-          <w:r>
-            <w:rPr>
-              <w:b/>
-              <w:sz w:val="24"/>
-              <w:szCs w:val="24"/>
-              <w:lang w:eastAsia="en-GB"/>
-            </w:rPr>
-            <w:t>The properties of the ball (velocity, mass, coefficient of restitution)</w:t>
-          </w:r>
-        </w:p>
-        <w:p>
-          <w:pPr>
-            <w:pStyle w:val="ListParagraph"/>
-            <w:numPr>
-              <w:ilvl w:val="0"/>
-              <w:numId w:val="18"/>
-            </w:numPr>
-            <w:rPr>
-              <w:b/>
-              <w:sz w:val="24"/>
-              <w:szCs w:val="24"/>
-              <w:lang w:eastAsia="en-GB"/>
-            </w:rPr>
-          </w:pPr>
-          <w:r>
-            <w:rPr>
-              <w:b/>
-              <w:sz w:val="24"/>
-              <w:szCs w:val="24"/>
-              <w:lang w:eastAsia="en-GB"/>
-            </w:rPr>
+            <w:lastRenderedPageBreak/>
             <w:t>Simulation saving and loading will be added to restore a previous state of the simulation, i.e, just before two balls are about to collide, so that the exact collision can be repeated.</w:t>
           </w:r>
         </w:p>
@@ -40191,7 +40199,7 @@
       </w:r>
     </w:p>
   </w:comment>
-  <w:comment w:id="19" w:author="Abha Aggarwal [2]" w:date="2014-11-04T07:48:00Z" w:initials="AA">
+  <w:comment w:id="18" w:author="Abha Aggarwal [2]" w:date="2014-11-04T07:48:00Z" w:initials="AA">
     <w:p>
       <w:pPr>
         <w:pStyle w:val="CommentText"/>
@@ -40207,7 +40215,7 @@
       </w:r>
     </w:p>
   </w:comment>
-  <w:comment w:id="21" w:author="Abha Aggarwal [2]" w:date="2014-11-04T07:47:00Z" w:initials="AA">
+  <w:comment w:id="20" w:author="Abha Aggarwal [2]" w:date="2014-11-04T07:47:00Z" w:initials="AA">
     <w:p>
       <w:pPr>
         <w:pStyle w:val="CommentText"/>
@@ -40236,7 +40244,7 @@
       </w:r>
     </w:p>
   </w:comment>
-  <w:comment w:id="22" w:author="A Aggarwal" w:date="2015-02-24T20:55:00Z" w:initials="AA">
+  <w:comment w:id="21" w:author="A Aggarwal" w:date="2015-02-24T20:55:00Z" w:initials="AA">
     <w:p>
       <w:pPr>
         <w:pStyle w:val="CommentText"/>
@@ -40252,7 +40260,7 @@
       </w:r>
     </w:p>
   </w:comment>
-  <w:comment w:id="23" w:author="Abha Aggarwal [2]" w:date="2014-11-04T07:47:00Z" w:initials="AA">
+  <w:comment w:id="22" w:author="Abha Aggarwal [2]" w:date="2014-11-04T07:47:00Z" w:initials="AA">
     <w:p>
       <w:pPr>
         <w:pStyle w:val="CommentText"/>
@@ -40281,7 +40289,7 @@
       </w:r>
     </w:p>
   </w:comment>
-  <w:comment w:id="27" w:author="A Aggarwal" w:date="2015-02-24T20:56:00Z" w:initials="AA">
+  <w:comment w:id="26" w:author="A Aggarwal" w:date="2015-02-24T20:56:00Z" w:initials="AA">
     <w:p>
       <w:pPr>
         <w:pStyle w:val="CommentText"/>
@@ -40297,7 +40305,7 @@
       </w:r>
     </w:p>
   </w:comment>
-  <w:comment w:id="33" w:author="A Aggarwal" w:date="2015-02-24T20:57:00Z" w:initials="AA">
+  <w:comment w:id="32" w:author="A Aggarwal" w:date="2015-02-24T20:57:00Z" w:initials="AA">
     <w:p>
       <w:pPr>
         <w:pStyle w:val="CommentText"/>
@@ -40786,6 +40794,119 @@
     </w:lvl>
   </w:abstractNum>
   <w:abstractNum w:abstractNumId="4">
+    <w:nsid w:val="324D6A78"/>
+    <w:multiLevelType w:val="hybridMultilevel"/>
+    <w:tmpl w:val="7898F854"/>
+    <w:lvl w:ilvl="0" w:tplc="08090001">
+      <w:start w:val="1"/>
+      <w:numFmt w:val="bullet"/>
+      <w:lvlText w:val=""/>
+      <w:lvlJc w:val="left"/>
+      <w:pPr>
+        <w:ind w:left="1647" w:hanging="360"/>
+      </w:pPr>
+      <w:rPr>
+        <w:rFonts w:ascii="Symbol" w:hAnsi="Symbol" w:hint="default"/>
+      </w:rPr>
+    </w:lvl>
+    <w:lvl w:ilvl="1" w:tplc="08090003" w:tentative="1">
+      <w:start w:val="1"/>
+      <w:numFmt w:val="bullet"/>
+      <w:lvlText w:val="o"/>
+      <w:lvlJc w:val="left"/>
+      <w:pPr>
+        <w:ind w:left="2367" w:hanging="360"/>
+      </w:pPr>
+      <w:rPr>
+        <w:rFonts w:ascii="Courier New" w:hAnsi="Courier New" w:cs="Courier New" w:hint="default"/>
+      </w:rPr>
+    </w:lvl>
+    <w:lvl w:ilvl="2" w:tplc="08090005" w:tentative="1">
+      <w:start w:val="1"/>
+      <w:numFmt w:val="bullet"/>
+      <w:lvlText w:val=""/>
+      <w:lvlJc w:val="left"/>
+      <w:pPr>
+        <w:ind w:left="3087" w:hanging="360"/>
+      </w:pPr>
+      <w:rPr>
+        <w:rFonts w:ascii="Wingdings" w:hAnsi="Wingdings" w:hint="default"/>
+      </w:rPr>
+    </w:lvl>
+    <w:lvl w:ilvl="3" w:tplc="08090001" w:tentative="1">
+      <w:start w:val="1"/>
+      <w:numFmt w:val="bullet"/>
+      <w:lvlText w:val=""/>
+      <w:lvlJc w:val="left"/>
+      <w:pPr>
+        <w:ind w:left="3807" w:hanging="360"/>
+      </w:pPr>
+      <w:rPr>
+        <w:rFonts w:ascii="Symbol" w:hAnsi="Symbol" w:hint="default"/>
+      </w:rPr>
+    </w:lvl>
+    <w:lvl w:ilvl="4" w:tplc="08090003" w:tentative="1">
+      <w:start w:val="1"/>
+      <w:numFmt w:val="bullet"/>
+      <w:lvlText w:val="o"/>
+      <w:lvlJc w:val="left"/>
+      <w:pPr>
+        <w:ind w:left="4527" w:hanging="360"/>
+      </w:pPr>
+      <w:rPr>
+        <w:rFonts w:ascii="Courier New" w:hAnsi="Courier New" w:cs="Courier New" w:hint="default"/>
+      </w:rPr>
+    </w:lvl>
+    <w:lvl w:ilvl="5" w:tplc="08090005" w:tentative="1">
+      <w:start w:val="1"/>
+      <w:numFmt w:val="bullet"/>
+      <w:lvlText w:val=""/>
+      <w:lvlJc w:val="left"/>
+      <w:pPr>
+        <w:ind w:left="5247" w:hanging="360"/>
+      </w:pPr>
+      <w:rPr>
+        <w:rFonts w:ascii="Wingdings" w:hAnsi="Wingdings" w:hint="default"/>
+      </w:rPr>
+    </w:lvl>
+    <w:lvl w:ilvl="6" w:tplc="08090001" w:tentative="1">
+      <w:start w:val="1"/>
+      <w:numFmt w:val="bullet"/>
+      <w:lvlText w:val=""/>
+      <w:lvlJc w:val="left"/>
+      <w:pPr>
+        <w:ind w:left="5967" w:hanging="360"/>
+      </w:pPr>
+      <w:rPr>
+        <w:rFonts w:ascii="Symbol" w:hAnsi="Symbol" w:hint="default"/>
+      </w:rPr>
+    </w:lvl>
+    <w:lvl w:ilvl="7" w:tplc="08090003" w:tentative="1">
+      <w:start w:val="1"/>
+      <w:numFmt w:val="bullet"/>
+      <w:lvlText w:val="o"/>
+      <w:lvlJc w:val="left"/>
+      <w:pPr>
+        <w:ind w:left="6687" w:hanging="360"/>
+      </w:pPr>
+      <w:rPr>
+        <w:rFonts w:ascii="Courier New" w:hAnsi="Courier New" w:cs="Courier New" w:hint="default"/>
+      </w:rPr>
+    </w:lvl>
+    <w:lvl w:ilvl="8" w:tplc="08090005" w:tentative="1">
+      <w:start w:val="1"/>
+      <w:numFmt w:val="bullet"/>
+      <w:lvlText w:val=""/>
+      <w:lvlJc w:val="left"/>
+      <w:pPr>
+        <w:ind w:left="7407" w:hanging="360"/>
+      </w:pPr>
+      <w:rPr>
+        <w:rFonts w:ascii="Wingdings" w:hAnsi="Wingdings" w:hint="default"/>
+      </w:rPr>
+    </w:lvl>
+  </w:abstractNum>
+  <w:abstractNum w:abstractNumId="5">
     <w:nsid w:val="36244675"/>
     <w:multiLevelType w:val="hybridMultilevel"/>
     <w:tmpl w:val="74742446"/>
@@ -40898,7 +41019,7 @@
       </w:rPr>
     </w:lvl>
   </w:abstractNum>
-  <w:abstractNum w:abstractNumId="5">
+  <w:abstractNum w:abstractNumId="6">
     <w:nsid w:val="3686668F"/>
     <w:multiLevelType w:val="hybridMultilevel"/>
     <w:tmpl w:val="D64CBE86"/>
@@ -40987,7 +41108,7 @@
       </w:pPr>
     </w:lvl>
   </w:abstractNum>
-  <w:abstractNum w:abstractNumId="6">
+  <w:abstractNum w:abstractNumId="7">
     <w:nsid w:val="4B501383"/>
     <w:multiLevelType w:val="hybridMultilevel"/>
     <w:tmpl w:val="0936AA46"/>
@@ -41073,7 +41194,7 @@
       </w:pPr>
     </w:lvl>
   </w:abstractNum>
-  <w:abstractNum w:abstractNumId="7">
+  <w:abstractNum w:abstractNumId="8">
     <w:nsid w:val="4FC3371A"/>
     <w:multiLevelType w:val="hybridMultilevel"/>
     <w:tmpl w:val="0F6870C2"/>
@@ -41186,7 +41307,7 @@
       </w:rPr>
     </w:lvl>
   </w:abstractNum>
-  <w:abstractNum w:abstractNumId="8">
+  <w:abstractNum w:abstractNumId="9">
     <w:nsid w:val="501B72A1"/>
     <w:multiLevelType w:val="hybridMultilevel"/>
     <w:tmpl w:val="33549B8C"/>
@@ -41275,7 +41396,7 @@
       </w:pPr>
     </w:lvl>
   </w:abstractNum>
-  <w:abstractNum w:abstractNumId="9">
+  <w:abstractNum w:abstractNumId="10">
     <w:nsid w:val="556B38B7"/>
     <w:multiLevelType w:val="hybridMultilevel"/>
     <w:tmpl w:val="0510A84E"/>
@@ -41364,7 +41485,7 @@
       </w:pPr>
     </w:lvl>
   </w:abstractNum>
-  <w:abstractNum w:abstractNumId="10">
+  <w:abstractNum w:abstractNumId="11">
     <w:nsid w:val="5CD52C5A"/>
     <w:multiLevelType w:val="hybridMultilevel"/>
     <w:tmpl w:val="EFB6B4EE"/>
@@ -41477,7 +41598,7 @@
       </w:rPr>
     </w:lvl>
   </w:abstractNum>
-  <w:abstractNum w:abstractNumId="11">
+  <w:abstractNum w:abstractNumId="12">
     <w:nsid w:val="66B611BE"/>
     <w:multiLevelType w:val="hybridMultilevel"/>
     <w:tmpl w:val="C56661E4"/>
@@ -41590,7 +41711,7 @@
       </w:rPr>
     </w:lvl>
   </w:abstractNum>
-  <w:abstractNum w:abstractNumId="12">
+  <w:abstractNum w:abstractNumId="13">
     <w:nsid w:val="681416FD"/>
     <w:multiLevelType w:val="hybridMultilevel"/>
     <w:tmpl w:val="256ABFF6"/>
@@ -41703,7 +41824,7 @@
       </w:rPr>
     </w:lvl>
   </w:abstractNum>
-  <w:abstractNum w:abstractNumId="13">
+  <w:abstractNum w:abstractNumId="14">
     <w:nsid w:val="6B695EE1"/>
     <w:multiLevelType w:val="hybridMultilevel"/>
     <w:tmpl w:val="61AEB458"/>
@@ -41816,7 +41937,7 @@
       </w:rPr>
     </w:lvl>
   </w:abstractNum>
-  <w:abstractNum w:abstractNumId="14">
+  <w:abstractNum w:abstractNumId="15">
     <w:nsid w:val="6D4B2EF6"/>
     <w:multiLevelType w:val="hybridMultilevel"/>
     <w:tmpl w:val="7B12D0D6"/>
@@ -41929,7 +42050,7 @@
       </w:rPr>
     </w:lvl>
   </w:abstractNum>
-  <w:abstractNum w:abstractNumId="15">
+  <w:abstractNum w:abstractNumId="16">
     <w:nsid w:val="7148244B"/>
     <w:multiLevelType w:val="hybridMultilevel"/>
     <w:tmpl w:val="3ACAE8F0"/>
@@ -42042,7 +42163,7 @@
       </w:rPr>
     </w:lvl>
   </w:abstractNum>
-  <w:abstractNum w:abstractNumId="16">
+  <w:abstractNum w:abstractNumId="17">
     <w:nsid w:val="7A7A675F"/>
     <w:multiLevelType w:val="hybridMultilevel"/>
     <w:tmpl w:val="C9D81992"/>
@@ -42155,7 +42276,7 @@
       </w:rPr>
     </w:lvl>
   </w:abstractNum>
-  <w:abstractNum w:abstractNumId="17">
+  <w:abstractNum w:abstractNumId="18">
     <w:nsid w:val="7AA305C3"/>
     <w:multiLevelType w:val="hybridMultilevel"/>
     <w:tmpl w:val="8EB666F6"/>
@@ -42269,58 +42390,61 @@
     </w:lvl>
   </w:abstractNum>
   <w:num w:numId="1">
-    <w:abstractNumId w:val="16"/>
+    <w:abstractNumId w:val="17"/>
   </w:num>
   <w:num w:numId="2">
-    <w:abstractNumId w:val="17"/>
+    <w:abstractNumId w:val="18"/>
   </w:num>
   <w:num w:numId="3">
-    <w:abstractNumId w:val="4"/>
+    <w:abstractNumId w:val="5"/>
   </w:num>
   <w:num w:numId="4">
-    <w:abstractNumId w:val="7"/>
+    <w:abstractNumId w:val="8"/>
   </w:num>
   <w:num w:numId="5">
-    <w:abstractNumId w:val="10"/>
+    <w:abstractNumId w:val="11"/>
   </w:num>
   <w:num w:numId="6">
-    <w:abstractNumId w:val="6"/>
+    <w:abstractNumId w:val="7"/>
   </w:num>
   <w:num w:numId="7">
     <w:abstractNumId w:val="1"/>
   </w:num>
   <w:num w:numId="8">
-    <w:abstractNumId w:val="5"/>
+    <w:abstractNumId w:val="6"/>
   </w:num>
   <w:num w:numId="9">
     <w:abstractNumId w:val="2"/>
   </w:num>
   <w:num w:numId="10">
-    <w:abstractNumId w:val="9"/>
+    <w:abstractNumId w:val="10"/>
   </w:num>
   <w:num w:numId="11">
-    <w:abstractNumId w:val="12"/>
+    <w:abstractNumId w:val="13"/>
   </w:num>
   <w:num w:numId="12">
     <w:abstractNumId w:val="3"/>
   </w:num>
   <w:num w:numId="13">
-    <w:abstractNumId w:val="15"/>
+    <w:abstractNumId w:val="16"/>
   </w:num>
   <w:num w:numId="14">
-    <w:abstractNumId w:val="13"/>
+    <w:abstractNumId w:val="14"/>
   </w:num>
   <w:num w:numId="15">
-    <w:abstractNumId w:val="14"/>
+    <w:abstractNumId w:val="15"/>
   </w:num>
   <w:num w:numId="16">
     <w:abstractNumId w:val="0"/>
   </w:num>
   <w:num w:numId="17">
-    <w:abstractNumId w:val="11"/>
+    <w:abstractNumId w:val="12"/>
   </w:num>
   <w:num w:numId="18">
-    <w:abstractNumId w:val="8"/>
+    <w:abstractNumId w:val="9"/>
+  </w:num>
+  <w:num w:numId="19">
+    <w:abstractNumId w:val="4"/>
   </w:num>
   <w:numIdMacAtCleanup w:val="18"/>
 </w:numbering>
@@ -44003,7 +44127,7 @@
 </file>
 
 <file path=customXml/itemProps1.xml><?xml version="1.0" encoding="utf-8"?>
-<ds:datastoreItem xmlns:ds="http://schemas.openxmlformats.org/officeDocument/2006/customXml" ds:itemID="{5CE4156A-288E-4794-A29C-D223D2BCE3C1}">
+<ds:datastoreItem xmlns:ds="http://schemas.openxmlformats.org/officeDocument/2006/customXml" ds:itemID="{1BCDA4CF-AD8A-4FB7-BAC4-4CCC64E4877E}">
   <ds:schemaRefs>
     <ds:schemaRef ds:uri="http://schemas.openxmlformats.org/officeDocument/2006/bibliography"/>
   </ds:schemaRefs>

</xml_diff>

<commit_message>
Adding in a greatest common divisor system to the snap-to particle placement system.
</commit_message>
<xml_diff>
--- a/docs/Computing Project.docx
+++ b/docs/Computing Project.docx
@@ -11504,6 +11504,65 @@
               <w:lang w:eastAsia="en-GB"/>
             </w:rPr>
           </w:pPr>
+          <w:r>
+            <w:rPr>
+              <w:b/>
+              <w:sz w:val="24"/>
+              <w:szCs w:val="24"/>
+              <w:lang w:eastAsia="en-GB"/>
+            </w:rPr>
+            <w:t xml:space="preserve">Joule </w:t>
+          </w:r>
+          <w:r>
+            <w:rPr>
+              <w:sz w:val="24"/>
+              <w:szCs w:val="24"/>
+              <w:lang w:eastAsia="en-GB"/>
+            </w:rPr>
+            <w:t xml:space="preserve">– A </w:t>
+          </w:r>
+          <w:r>
+            <w:rPr>
+              <w:sz w:val="24"/>
+              <w:szCs w:val="24"/>
+              <w:lang w:eastAsia="en-GB"/>
+            </w:rPr>
+            <w:t>derived unit of energy, work, or amount of heat</w:t>
+          </w:r>
+          <w:r>
+            <w:rPr>
+              <w:sz w:val="24"/>
+              <w:szCs w:val="24"/>
+              <w:lang w:eastAsia="en-GB"/>
+            </w:rPr>
+            <w:t>.</w:t>
+          </w:r>
+        </w:p>
+        <w:p>
+          <w:pPr>
+            <w:rPr>
+              <w:sz w:val="24"/>
+              <w:szCs w:val="24"/>
+              <w:lang w:eastAsia="en-GB"/>
+            </w:rPr>
+          </w:pPr>
+          <w:r>
+            <w:rPr>
+              <w:b/>
+              <w:sz w:val="24"/>
+              <w:szCs w:val="24"/>
+              <w:lang w:eastAsia="en-GB"/>
+            </w:rPr>
+            <w:t xml:space="preserve">Kilojoules </w:t>
+          </w:r>
+          <w:r>
+            <w:rPr>
+              <w:sz w:val="24"/>
+              <w:szCs w:val="24"/>
+              <w:lang w:eastAsia="en-GB"/>
+            </w:rPr>
+            <w:t>– One thousand joules.</w:t>
+          </w:r>
         </w:p>
         <w:p>
           <w:pPr>
@@ -13174,7 +13233,15 @@
               <w:szCs w:val="24"/>
               <w:lang w:eastAsia="en-GB"/>
             </w:rPr>
-            <w:t>The system will display graphs showing the individual and combined energy of all objects</w:t>
+            <w:t xml:space="preserve">The system will display graphs showing the energy of all </w:t>
+          </w:r>
+          <w:r>
+            <w:rPr>
+              <w:sz w:val="24"/>
+              <w:szCs w:val="24"/>
+              <w:lang w:eastAsia="en-GB"/>
+            </w:rPr>
+            <w:t>particles</w:t>
           </w:r>
           <w:r>
             <w:rPr>
@@ -32898,7 +32965,23 @@
                     <w:szCs w:val="24"/>
                     <w:lang w:eastAsia="en-GB"/>
                   </w:rPr>
-                  <w:t>A cross hair should appear so that the user can place the object at a specific location</w:t>
+                  <w:t xml:space="preserve">A cross hair should appear so that the user can place the </w:t>
+                </w:r>
+                <w:r>
+                  <w:rPr>
+                    <w:sz w:val="24"/>
+                    <w:szCs w:val="24"/>
+                    <w:lang w:eastAsia="en-GB"/>
+                  </w:rPr>
+                  <w:t xml:space="preserve">particle </w:t>
+                </w:r>
+                <w:r>
+                  <w:rPr>
+                    <w:sz w:val="24"/>
+                    <w:szCs w:val="24"/>
+                    <w:lang w:eastAsia="en-GB"/>
+                  </w:rPr>
+                  <w:t>at a specific location</w:t>
                 </w:r>
               </w:p>
             </w:tc>
@@ -32994,7 +33077,15 @@
                     <w:szCs w:val="24"/>
                     <w:lang w:eastAsia="en-GB"/>
                   </w:rPr>
-                  <w:t>An object should be removed from the simulation</w:t>
+                  <w:t>The particle</w:t>
+                </w:r>
+                <w:r>
+                  <w:rPr>
+                    <w:sz w:val="24"/>
+                    <w:szCs w:val="24"/>
+                    <w:lang w:eastAsia="en-GB"/>
+                  </w:rPr>
+                  <w:t xml:space="preserve"> should be removed from the simulation</w:t>
                 </w:r>
               </w:p>
             </w:tc>
@@ -33281,7 +33372,7 @@
                     <w:szCs w:val="24"/>
                     <w:lang w:eastAsia="en-GB"/>
                   </w:rPr>
-                  <w:t xml:space="preserve">Zooming in and </w:t>
+                  <w:t>Changing a particle’s colour after it has been added</w:t>
                 </w:r>
                 <w:r>
                   <w:rPr>
@@ -33289,7 +33380,7 @@
                     <w:szCs w:val="24"/>
                     <w:lang w:eastAsia="en-GB"/>
                   </w:rPr>
-                  <w:t xml:space="preserve">out </w:t>
+                  <w:t xml:space="preserve"> </w:t>
                 </w:r>
               </w:p>
             </w:tc>
@@ -33325,15 +33416,7 @@
                     <w:szCs w:val="24"/>
                     <w:lang w:eastAsia="en-GB"/>
                   </w:rPr>
-                  <w:t xml:space="preserve">The </w:t>
-                </w:r>
-                <w:r>
-                  <w:rPr>
-                    <w:sz w:val="24"/>
-                    <w:szCs w:val="24"/>
-                    <w:lang w:eastAsia="en-GB"/>
-                  </w:rPr>
-                  <w:t>simulation should zoom in and out from the centre of the screen</w:t>
+                  <w:t>The particles colour should change</w:t>
                 </w:r>
               </w:p>
             </w:tc>
@@ -33599,8 +33682,17 @@
                     <w:szCs w:val="24"/>
                     <w:lang w:eastAsia="en-GB"/>
                   </w:rPr>
-                  <w:t>Calibrate the graph</w:t>
-                </w:r>
+                  <w:t>Moving the graph up and down</w:t>
+                </w:r>
+              </w:p>
+              <w:p>
+                <w:pPr>
+                  <w:rPr>
+                    <w:sz w:val="24"/>
+                    <w:szCs w:val="24"/>
+                    <w:lang w:eastAsia="en-GB"/>
+                  </w:rPr>
+                </w:pPr>
               </w:p>
             </w:tc>
             <w:tc>
@@ -33635,7 +33727,7 @@
                     <w:szCs w:val="24"/>
                     <w:lang w:eastAsia="en-GB"/>
                   </w:rPr>
-                  <w:t>The graph will adjust the zoom and user position back to a reasonable amount</w:t>
+                  <w:t>The graph should move up and down</w:t>
                 </w:r>
               </w:p>
             </w:tc>
@@ -33695,7 +33787,7 @@
                     <w:szCs w:val="24"/>
                     <w:lang w:eastAsia="en-GB"/>
                   </w:rPr>
-                  <w:t>Moving the simulation up and down</w:t>
+                  <w:t>Calibrate the graph</w:t>
                 </w:r>
               </w:p>
             </w:tc>
@@ -33725,6 +33817,14 @@
                     <w:lang w:eastAsia="en-GB"/>
                   </w:rPr>
                 </w:pPr>
+                <w:r>
+                  <w:rPr>
+                    <w:sz w:val="24"/>
+                    <w:szCs w:val="24"/>
+                    <w:lang w:eastAsia="en-GB"/>
+                  </w:rPr>
+                  <w:t>The graph will adjust the user position back to zero</w:t>
+                </w:r>
               </w:p>
             </w:tc>
             <w:tc>
@@ -34279,10 +34379,10 @@
           </w:tblPr>
           <w:tblGrid>
             <w:gridCol w:w="1106"/>
-            <w:gridCol w:w="1853"/>
+            <w:gridCol w:w="1863"/>
             <w:gridCol w:w="1485"/>
-            <w:gridCol w:w="3270"/>
-            <w:gridCol w:w="1302"/>
+            <w:gridCol w:w="3262"/>
+            <w:gridCol w:w="1300"/>
           </w:tblGrid>
           <w:tr>
             <w:tc>
@@ -34922,7 +35022,23 @@
                     <w:szCs w:val="24"/>
                     <w:lang w:eastAsia="en-GB"/>
                   </w:rPr>
-                  <w:t>There should be a message that pops up saying maximum number of objects added.</w:t>
+                  <w:t xml:space="preserve">There should be a message that pops up saying maximum number of </w:t>
+                </w:r>
+                <w:r>
+                  <w:rPr>
+                    <w:sz w:val="24"/>
+                    <w:szCs w:val="24"/>
+                    <w:lang w:eastAsia="en-GB"/>
+                  </w:rPr>
+                  <w:t>particles</w:t>
+                </w:r>
+                <w:r>
+                  <w:rPr>
+                    <w:sz w:val="24"/>
+                    <w:szCs w:val="24"/>
+                    <w:lang w:eastAsia="en-GB"/>
+                  </w:rPr>
+                  <w:t xml:space="preserve"> added.</w:t>
                 </w:r>
               </w:p>
             </w:tc>
@@ -34985,7 +35101,7 @@
                     <w:szCs w:val="24"/>
                     <w:lang w:eastAsia="en-GB"/>
                   </w:rPr>
-                  <w:t>Zooming in as far as possible</w:t>
+                  <w:t>Placing a particle at the edges/corners of the system</w:t>
                 </w:r>
               </w:p>
             </w:tc>
@@ -35021,7 +35137,7 @@
                     <w:szCs w:val="24"/>
                     <w:lang w:eastAsia="en-GB"/>
                   </w:rPr>
-                  <w:t>The objects s</w:t>
+                  <w:t xml:space="preserve">The </w:t>
                 </w:r>
                 <w:r>
                   <w:rPr>
@@ -35029,8 +35145,34 @@
                     <w:szCs w:val="24"/>
                     <w:lang w:eastAsia="en-GB"/>
                   </w:rPr>
-                  <w:t>hould zoom in as far as possible</w:t>
-                </w:r>
+                  <w:t>particle</w:t>
+                </w:r>
+                <w:r>
+                  <w:rPr>
+                    <w:sz w:val="24"/>
+                    <w:szCs w:val="24"/>
+                    <w:lang w:eastAsia="en-GB"/>
+                  </w:rPr>
+                  <w:t>s s</w:t>
+                </w:r>
+                <w:r>
+                  <w:rPr>
+                    <w:sz w:val="24"/>
+                    <w:szCs w:val="24"/>
+                    <w:lang w:eastAsia="en-GB"/>
+                  </w:rPr>
+                  <w:t xml:space="preserve">hould </w:t>
+                </w:r>
+                <w:r>
+                  <w:rPr>
+                    <w:sz w:val="24"/>
+                    <w:szCs w:val="24"/>
+                    <w:lang w:eastAsia="en-GB"/>
+                  </w:rPr>
+                  <w:t>move out of the corner.</w:t>
+                </w:r>
+                <w:bookmarkStart w:id="47" w:name="_GoBack"/>
+                <w:bookmarkEnd w:id="47"/>
               </w:p>
             </w:tc>
             <w:tc>
@@ -35257,71 +35399,71 @@
           <w:pPr>
             <w:pStyle w:val="Heading1"/>
           </w:pPr>
-          <w:bookmarkStart w:id="47" w:name="_Toc413235356"/>
+          <w:bookmarkStart w:id="48" w:name="_Toc413235356"/>
           <w:r>
             <w:t>System Maintenance</w:t>
           </w:r>
-          <w:bookmarkEnd w:id="47"/>
+          <w:bookmarkEnd w:id="48"/>
         </w:p>
         <w:p>
           <w:pPr>
             <w:pStyle w:val="Heading2"/>
           </w:pPr>
-          <w:bookmarkStart w:id="48" w:name="_Toc413235357"/>
+          <w:bookmarkStart w:id="49" w:name="_Toc413235357"/>
           <w:r>
             <w:t>System Overview</w:t>
           </w:r>
-          <w:bookmarkEnd w:id="48"/>
+          <w:bookmarkEnd w:id="49"/>
         </w:p>
         <w:p>
           <w:pPr>
             <w:pStyle w:val="Heading2"/>
           </w:pPr>
-          <w:bookmarkStart w:id="49" w:name="_Toc413235358"/>
+          <w:bookmarkStart w:id="50" w:name="_Toc413235358"/>
           <w:r>
             <w:t>Algorithms</w:t>
           </w:r>
-          <w:bookmarkEnd w:id="49"/>
+          <w:bookmarkEnd w:id="50"/>
         </w:p>
         <w:p>
           <w:pPr>
             <w:pStyle w:val="Heading2"/>
           </w:pPr>
-          <w:bookmarkStart w:id="50" w:name="_Toc413235359"/>
+          <w:bookmarkStart w:id="51" w:name="_Toc413235359"/>
           <w:r>
             <w:t>Procedure and variable lists</w:t>
           </w:r>
-          <w:bookmarkEnd w:id="50"/>
+          <w:bookmarkEnd w:id="51"/>
         </w:p>
         <w:p>
           <w:pPr>
             <w:pStyle w:val="Heading2"/>
           </w:pPr>
-          <w:bookmarkStart w:id="51" w:name="_Toc413235360"/>
+          <w:bookmarkStart w:id="52" w:name="_Toc413235360"/>
           <w:r>
             <w:t>Annotated listings / screens</w:t>
           </w:r>
-          <w:bookmarkEnd w:id="51"/>
+          <w:bookmarkEnd w:id="52"/>
         </w:p>
         <w:p>
           <w:pPr>
             <w:pStyle w:val="Heading2"/>
           </w:pPr>
-          <w:bookmarkStart w:id="52" w:name="_Toc413235361"/>
+          <w:bookmarkStart w:id="53" w:name="_Toc413235361"/>
           <w:r>
             <w:t>Database Definitions</w:t>
           </w:r>
-          <w:bookmarkEnd w:id="52"/>
+          <w:bookmarkEnd w:id="53"/>
         </w:p>
         <w:p>
           <w:pPr>
             <w:pStyle w:val="Heading2"/>
           </w:pPr>
-          <w:bookmarkStart w:id="53" w:name="_Toc413235362"/>
+          <w:bookmarkStart w:id="54" w:name="_Toc413235362"/>
           <w:r>
             <w:t>Forms / screens</w:t>
           </w:r>
-          <w:bookmarkEnd w:id="53"/>
+          <w:bookmarkEnd w:id="54"/>
         </w:p>
         <w:p>
           <w:pPr>
@@ -35354,21 +35496,21 @@
           <w:pPr>
             <w:pStyle w:val="Heading1"/>
           </w:pPr>
-          <w:bookmarkStart w:id="54" w:name="_Toc413235363"/>
+          <w:bookmarkStart w:id="55" w:name="_Toc413235363"/>
           <w:r>
             <w:t>User Manual</w:t>
           </w:r>
-          <w:bookmarkEnd w:id="54"/>
+          <w:bookmarkEnd w:id="55"/>
         </w:p>
         <w:p>
           <w:pPr>
             <w:pStyle w:val="Heading2"/>
           </w:pPr>
-          <w:bookmarkStart w:id="55" w:name="_Toc413235364"/>
+          <w:bookmarkStart w:id="56" w:name="_Toc413235364"/>
           <w:r>
             <w:t>Contents page</w:t>
           </w:r>
-          <w:bookmarkEnd w:id="55"/>
+          <w:bookmarkEnd w:id="56"/>
         </w:p>
         <w:p>
           <w:pPr>
@@ -35777,13 +35919,21 @@
         </w:p>
         <w:p>
           <w:pPr>
+            <w:rPr>
+              <w:lang w:eastAsia="en-GB"/>
+            </w:rPr>
+          </w:pPr>
+        </w:p>
+        <w:p>
+          <w:pPr>
             <w:pStyle w:val="Heading2"/>
           </w:pPr>
-          <w:bookmarkStart w:id="56" w:name="_Toc413235365"/>
-          <w:r>
+          <w:bookmarkStart w:id="57" w:name="_Toc413235365"/>
+          <w:r>
+            <w:lastRenderedPageBreak/>
             <w:t>Introduction</w:t>
           </w:r>
-          <w:bookmarkEnd w:id="56"/>
+          <w:bookmarkEnd w:id="57"/>
         </w:p>
         <w:p>
           <w:pPr>
@@ -35815,16 +35965,7 @@
               <w:szCs w:val="24"/>
               <w:lang w:eastAsia="en-GB"/>
             </w:rPr>
-            <w:t xml:space="preserve">designed to make learning the concepts of various types of collisions and energy conservation in physics much more interactive. Through </w:t>
-          </w:r>
-          <w:r>
-            <w:rPr>
-              <w:sz w:val="24"/>
-              <w:szCs w:val="24"/>
-              <w:lang w:eastAsia="en-GB"/>
-            </w:rPr>
-            <w:lastRenderedPageBreak/>
-            <w:t xml:space="preserve">the application of an easy to use interface and a </w:t>
+            <w:t xml:space="preserve">designed to make learning the concepts of various types of collisions and energy conservation in physics much more interactive. Through the application of an easy to use interface and a </w:t>
           </w:r>
           <w:r>
             <w:rPr>
@@ -35856,11 +35997,11 @@
           <w:pPr>
             <w:pStyle w:val="Heading2"/>
           </w:pPr>
-          <w:bookmarkStart w:id="57" w:name="_Toc413235366"/>
+          <w:bookmarkStart w:id="58" w:name="_Toc413235366"/>
           <w:r>
             <w:t>System Requirements</w:t>
           </w:r>
-          <w:bookmarkEnd w:id="57"/>
+          <w:bookmarkEnd w:id="58"/>
         </w:p>
         <w:p>
           <w:pPr>
@@ -36151,7 +36292,7 @@
               <w:szCs w:val="24"/>
             </w:rPr>
           </w:pPr>
-          <w:bookmarkStart w:id="58" w:name="_Toc413235367"/>
+          <w:bookmarkStart w:id="59" w:name="_Toc413235367"/>
           <w:r>
             <w:rPr>
               <w:sz w:val="24"/>
@@ -36159,7 +36300,7 @@
             </w:rPr>
             <w:t>Installation</w:t>
           </w:r>
-          <w:bookmarkEnd w:id="58"/>
+          <w:bookmarkEnd w:id="59"/>
         </w:p>
         <w:p>
           <w:pPr>
@@ -36280,7 +36421,7 @@
               <w:szCs w:val="24"/>
             </w:rPr>
           </w:pPr>
-          <w:bookmarkStart w:id="59" w:name="_Toc413235368"/>
+          <w:bookmarkStart w:id="60" w:name="_Toc413235368"/>
           <w:r>
             <w:rPr>
               <w:sz w:val="24"/>
@@ -36288,7 +36429,7 @@
             </w:rPr>
             <w:t>Using the system</w:t>
           </w:r>
-          <w:bookmarkEnd w:id="59"/>
+          <w:bookmarkEnd w:id="60"/>
         </w:p>
         <w:p>
           <w:pPr>
@@ -37122,6 +37263,13 @@
             <w:lastRenderedPageBreak/>
             <w:t xml:space="preserve">A particle’s properties can be changed before being added and after. Before added, scroll up or down to change the radius, and adjust the sliders to change the mass and coefficient of restitution. </w:t>
           </w:r>
+          <w:r>
+            <w:rPr>
+              <w:sz w:val="24"/>
+              <w:lang w:eastAsia="en-GB"/>
+            </w:rPr>
+            <w:t>To change the particle’s colour click GENERATE.</w:t>
+          </w:r>
         </w:p>
         <w:p>
           <w:pPr>
@@ -38023,7 +38171,7 @@
               <w:szCs w:val="24"/>
             </w:rPr>
           </w:pPr>
-          <w:bookmarkStart w:id="60" w:name="_Toc413235369"/>
+          <w:bookmarkStart w:id="61" w:name="_Toc413235369"/>
           <w:r>
             <w:rPr>
               <w:sz w:val="24"/>
@@ -38031,7 +38179,7 @@
             </w:rPr>
             <w:t>Error Handling</w:t>
           </w:r>
-          <w:bookmarkEnd w:id="60"/>
+          <w:bookmarkEnd w:id="61"/>
         </w:p>
         <w:p>
           <w:pPr>
@@ -38057,11 +38205,11 @@
           <w:pPr>
             <w:pStyle w:val="Heading1"/>
           </w:pPr>
-          <w:bookmarkStart w:id="61" w:name="_Toc413235370"/>
+          <w:bookmarkStart w:id="62" w:name="_Toc413235370"/>
           <w:r>
             <w:t>Evaluation</w:t>
           </w:r>
-          <w:bookmarkEnd w:id="61"/>
+          <w:bookmarkEnd w:id="62"/>
         </w:p>
         <w:p>
           <w:pPr>
@@ -38101,11 +38249,11 @@
           <w:pPr>
             <w:pStyle w:val="Heading2"/>
           </w:pPr>
-          <w:bookmarkStart w:id="62" w:name="_Toc413235371"/>
+          <w:bookmarkStart w:id="63" w:name="_Toc413235371"/>
           <w:r>
             <w:t>Project Performance against Project Objectives</w:t>
           </w:r>
-          <w:bookmarkEnd w:id="62"/>
+          <w:bookmarkEnd w:id="63"/>
         </w:p>
         <w:p>
           <w:pPr>
@@ -38178,7 +38326,7 @@
             <w:pStyle w:val="ListParagraph"/>
             <w:numPr>
               <w:ilvl w:val="0"/>
-              <w:numId w:val="10"/>
+              <w:numId w:val="18"/>
             </w:numPr>
             <w:rPr>
               <w:b/>
@@ -38405,15 +38553,15 @@
               <w:szCs w:val="24"/>
               <w:lang w:eastAsia="en-GB"/>
             </w:rPr>
-            <w:t>The pro</w:t>
-          </w:r>
-          <w:r>
-            <w:rPr>
-              <w:sz w:val="24"/>
-              <w:szCs w:val="24"/>
-              <w:lang w:eastAsia="en-GB"/>
-            </w:rPr>
-            <w:t>perties of the objects cannot be modified once they’ve been added. The properties: velocity, mass, coeffic</w:t>
+            <w:t>The properties</w:t>
+          </w:r>
+          <w:r>
+            <w:rPr>
+              <w:sz w:val="24"/>
+              <w:szCs w:val="24"/>
+              <w:lang w:eastAsia="en-GB"/>
+            </w:rPr>
+            <w:t xml:space="preserve"> velocity, mass, coeffic</w:t>
           </w:r>
           <w:r>
             <w:rPr>
@@ -38430,6 +38578,46 @@
               <w:lang w:eastAsia="en-GB"/>
             </w:rPr>
             <w:t xml:space="preserve"> can be changed before a ball is added.</w:t>
+          </w:r>
+          <w:r>
+            <w:rPr>
+              <w:sz w:val="24"/>
+              <w:szCs w:val="24"/>
+              <w:lang w:eastAsia="en-GB"/>
+            </w:rPr>
+            <w:t xml:space="preserve"> </w:t>
+          </w:r>
+          <w:r>
+            <w:rPr>
+              <w:sz w:val="24"/>
+              <w:szCs w:val="24"/>
+              <w:lang w:eastAsia="en-GB"/>
+            </w:rPr>
+            <w:t xml:space="preserve">The properties of the objects can </w:t>
+          </w:r>
+          <w:r>
+            <w:rPr>
+              <w:sz w:val="24"/>
+              <w:szCs w:val="24"/>
+              <w:lang w:eastAsia="en-GB"/>
+            </w:rPr>
+            <w:t xml:space="preserve">also </w:t>
+          </w:r>
+          <w:r>
+            <w:rPr>
+              <w:sz w:val="24"/>
+              <w:szCs w:val="24"/>
+              <w:lang w:eastAsia="en-GB"/>
+            </w:rPr>
+            <w:t>be m</w:t>
+          </w:r>
+          <w:r>
+            <w:rPr>
+              <w:sz w:val="24"/>
+              <w:szCs w:val="24"/>
+              <w:lang w:eastAsia="en-GB"/>
+            </w:rPr>
+            <w:t>odified once they’ve been added by clicking on the EDIT button.</w:t>
           </w:r>
         </w:p>
         <w:p>
@@ -38491,7 +38679,156 @@
               <w:szCs w:val="24"/>
               <w:lang w:eastAsia="en-GB"/>
             </w:rPr>
-            <w:t>Objects can be added with properties set by the user. Up to 100 objects can be added.</w:t>
+            <w:t xml:space="preserve">Objects can be added with properties set by the user. </w:t>
+          </w:r>
+          <w:r>
+            <w:rPr>
+              <w:sz w:val="24"/>
+              <w:szCs w:val="24"/>
+              <w:lang w:eastAsia="en-GB"/>
+            </w:rPr>
+            <w:t xml:space="preserve">Once the ADD button is clicked, an overlay appears while blurring the background out. It allows </w:t>
+          </w:r>
+          <w:r>
+            <w:rPr>
+              <w:sz w:val="24"/>
+              <w:szCs w:val="24"/>
+              <w:lang w:eastAsia="en-GB"/>
+            </w:rPr>
+            <w:lastRenderedPageBreak/>
+            <w:t>the user to place particles and change their radius by scrolling</w:t>
+          </w:r>
+          <w:r>
+            <w:rPr>
+              <w:sz w:val="24"/>
+              <w:szCs w:val="24"/>
+              <w:lang w:eastAsia="en-GB"/>
+            </w:rPr>
+            <w:t>, as well as giving</w:t>
+          </w:r>
+          <w:r>
+            <w:rPr>
+              <w:sz w:val="24"/>
+              <w:szCs w:val="24"/>
+              <w:lang w:eastAsia="en-GB"/>
+            </w:rPr>
+            <w:t xml:space="preserve"> particles</w:t>
+          </w:r>
+          <w:r>
+            <w:rPr>
+              <w:sz w:val="24"/>
+              <w:szCs w:val="24"/>
+              <w:lang w:eastAsia="en-GB"/>
+            </w:rPr>
+            <w:t xml:space="preserve"> a velocity (direction and spe</w:t>
+          </w:r>
+          <w:r>
+            <w:rPr>
+              <w:sz w:val="24"/>
+              <w:szCs w:val="24"/>
+              <w:lang w:eastAsia="en-GB"/>
+            </w:rPr>
+            <w:t>ed) in an intuitive way (by</w:t>
+          </w:r>
+          <w:r>
+            <w:rPr>
+              <w:sz w:val="24"/>
+              <w:szCs w:val="24"/>
+              <w:lang w:eastAsia="en-GB"/>
+            </w:rPr>
+            <w:t xml:space="preserve"> clicking and display a red line showing the velocity). </w:t>
+          </w:r>
+          <w:r>
+            <w:rPr>
+              <w:sz w:val="24"/>
+              <w:szCs w:val="24"/>
+              <w:lang w:eastAsia="en-GB"/>
+            </w:rPr>
+            <w:t xml:space="preserve">Particles can be placed using an alignment based (snap-to) system so that particles can be placed in a perfectly straight line, and also a free-place system so that particles can be placed per pixel. </w:t>
+          </w:r>
+          <w:r>
+            <w:rPr>
+              <w:sz w:val="24"/>
+              <w:szCs w:val="24"/>
+              <w:lang w:eastAsia="en-GB"/>
+            </w:rPr>
+            <w:t xml:space="preserve">Up to 100 </w:t>
+          </w:r>
+          <w:r>
+            <w:rPr>
+              <w:sz w:val="24"/>
+              <w:szCs w:val="24"/>
+              <w:lang w:eastAsia="en-GB"/>
+            </w:rPr>
+            <w:t>particle</w:t>
+          </w:r>
+          <w:r>
+            <w:rPr>
+              <w:sz w:val="24"/>
+              <w:szCs w:val="24"/>
+              <w:lang w:eastAsia="en-GB"/>
+            </w:rPr>
+            <w:t>s can be added.</w:t>
+          </w:r>
+        </w:p>
+        <w:p>
+          <w:pPr>
+            <w:pStyle w:val="ListParagraph"/>
+            <w:rPr>
+              <w:sz w:val="24"/>
+              <w:szCs w:val="24"/>
+              <w:lang w:eastAsia="en-GB"/>
+            </w:rPr>
+          </w:pPr>
+        </w:p>
+        <w:p>
+          <w:pPr>
+            <w:pStyle w:val="ListParagraph"/>
+            <w:rPr>
+              <w:sz w:val="24"/>
+              <w:szCs w:val="24"/>
+              <w:lang w:eastAsia="en-GB"/>
+            </w:rPr>
+          </w:pPr>
+          <w:r>
+            <w:rPr>
+              <w:sz w:val="24"/>
+              <w:szCs w:val="24"/>
+              <w:lang w:eastAsia="en-GB"/>
+            </w:rPr>
+            <w:t>Particle</w:t>
+          </w:r>
+          <w:r>
+            <w:rPr>
+              <w:sz w:val="24"/>
+              <w:szCs w:val="24"/>
+              <w:lang w:eastAsia="en-GB"/>
+            </w:rPr>
+            <w:t>s can be deleted</w:t>
+          </w:r>
+          <w:r>
+            <w:rPr>
+              <w:sz w:val="24"/>
+              <w:szCs w:val="24"/>
+              <w:lang w:eastAsia="en-GB"/>
+            </w:rPr>
+            <w:t xml:space="preserve"> by clicking on EDIT. The </w:t>
+          </w:r>
+          <w:r>
+            <w:rPr>
+              <w:sz w:val="24"/>
+              <w:szCs w:val="24"/>
+              <w:lang w:eastAsia="en-GB"/>
+            </w:rPr>
+            <w:t>same overlay appears and an particle</w:t>
+          </w:r>
+          <w:r>
+            <w:rPr>
+              <w:sz w:val="24"/>
+              <w:szCs w:val="24"/>
+              <w:lang w:eastAsia="en-GB"/>
+            </w:rPr>
+            <w:t xml:space="preserve"> can be deleted by right clicking on it.</w:t>
           </w:r>
         </w:p>
         <w:p>
@@ -38732,7 +39069,6 @@
         <w:p>
           <w:pPr>
             <w:pStyle w:val="ListParagraph"/>
-            <w:ind w:left="927"/>
             <w:rPr>
               <w:sz w:val="24"/>
               <w:szCs w:val="24"/>
@@ -38748,20 +39084,19 @@
               <w:numId w:val="18"/>
             </w:numPr>
             <w:rPr>
-              <w:b/>
-              <w:sz w:val="24"/>
-              <w:szCs w:val="24"/>
-              <w:lang w:eastAsia="en-GB"/>
-            </w:rPr>
-          </w:pPr>
-          <w:r>
-            <w:rPr>
-              <w:b/>
-              <w:sz w:val="24"/>
-              <w:szCs w:val="24"/>
-              <w:lang w:eastAsia="en-GB"/>
-            </w:rPr>
-            <w:t>The system will display graphs showing the individual and combined energy of all objects as the simulation progresses.</w:t>
+              <w:sz w:val="24"/>
+              <w:szCs w:val="24"/>
+              <w:lang w:eastAsia="en-GB"/>
+            </w:rPr>
+          </w:pPr>
+          <w:r>
+            <w:rPr>
+              <w:b/>
+              <w:sz w:val="24"/>
+              <w:szCs w:val="24"/>
+              <w:lang w:eastAsia="en-GB"/>
+            </w:rPr>
+            <w:t>The system will display graphs showing the energy of all particles as the simulation progresses.</w:t>
           </w:r>
         </w:p>
         <w:p>
@@ -38789,18 +39124,46 @@
             </w:rPr>
             <w:t>scaleY increased and decreased).</w:t>
           </w:r>
-        </w:p>
-        <w:p>
-          <w:pPr>
-            <w:pStyle w:val="ListParagraph"/>
-            <w:ind w:left="927"/>
-            <w:rPr>
-              <w:b/>
-              <w:sz w:val="24"/>
-              <w:szCs w:val="24"/>
-              <w:lang w:eastAsia="en-GB"/>
-            </w:rPr>
-          </w:pPr>
+          <w:r>
+            <w:rPr>
+              <w:sz w:val="24"/>
+              <w:szCs w:val="24"/>
+              <w:lang w:eastAsia="en-GB"/>
+            </w:rPr>
+            <w:t xml:space="preserve"> The speed at which the graph redraws is directly proportional to the refresh rate. </w:t>
+          </w:r>
+          <w:r>
+            <w:rPr>
+              <w:sz w:val="24"/>
+              <w:szCs w:val="24"/>
+              <w:lang w:eastAsia="en-GB"/>
+            </w:rPr>
+            <w:t xml:space="preserve">On the x axis is time in </w:t>
+          </w:r>
+          <w:r>
+            <w:rPr>
+              <w:sz w:val="24"/>
+              <w:szCs w:val="24"/>
+              <w:lang w:eastAsia="en-GB"/>
+            </w:rPr>
+            <w:t>milliseconds</w:t>
+          </w:r>
+          <w:r>
+            <w:rPr>
+              <w:sz w:val="24"/>
+              <w:szCs w:val="24"/>
+              <w:lang w:eastAsia="en-GB"/>
+            </w:rPr>
+            <w:t>, on the</w:t>
+          </w:r>
+          <w:r>
+            <w:rPr>
+              <w:sz w:val="24"/>
+              <w:szCs w:val="24"/>
+              <w:lang w:eastAsia="en-GB"/>
+            </w:rPr>
+            <w:t xml:space="preserve"> y axis is energy in kilojoules.</w:t>
+          </w:r>
         </w:p>
         <w:p>
           <w:pPr>
@@ -38823,6 +39186,7 @@
               <w:szCs w:val="24"/>
               <w:lang w:eastAsia="en-GB"/>
             </w:rPr>
+            <w:lastRenderedPageBreak/>
             <w:t>Simulation data will be shown. This includes:</w:t>
           </w:r>
         </w:p>
@@ -38935,8 +39299,6 @@
             </w:rPr>
             <w:t xml:space="preserve"> to show the velocity of the</w:t>
           </w:r>
-          <w:bookmarkStart w:id="63" w:name="_GoBack"/>
-          <w:bookmarkEnd w:id="63"/>
         </w:p>
         <w:p>
           <w:pPr>
@@ -38971,7 +39333,6 @@
               <w:szCs w:val="24"/>
               <w:lang w:eastAsia="en-GB"/>
             </w:rPr>
-            <w:lastRenderedPageBreak/>
             <w:t>Simulation saving and loading will be added to restore a previous state of the simulation, i.e, just before two balls are about to collide, so that the exact collision can be repeated.</w:t>
           </w:r>
         </w:p>
@@ -44127,7 +44488,7 @@
 </file>
 
 <file path=customXml/itemProps1.xml><?xml version="1.0" encoding="utf-8"?>
-<ds:datastoreItem xmlns:ds="http://schemas.openxmlformats.org/officeDocument/2006/customXml" ds:itemID="{1BCDA4CF-AD8A-4FB7-BAC4-4CCC64E4877E}">
+<ds:datastoreItem xmlns:ds="http://schemas.openxmlformats.org/officeDocument/2006/customXml" ds:itemID="{9D8E04E1-4164-45E9-917A-1FF06DCD4EC4}">
   <ds:schemaRefs>
     <ds:schemaRef ds:uri="http://schemas.openxmlformats.org/officeDocument/2006/bibliography"/>
   </ds:schemaRefs>

</xml_diff>